<commit_message>
Research with comments added. Working on research.
</commit_message>
<xml_diff>
--- a/Research/Autorigovanje 3D modela pomocu Pinocchio.docx
+++ b/Research/Autorigovanje 3D modela pomocu Pinocchio.docx
@@ -59,7 +59,7 @@
                 <v:shape id="ole_rId2" style="width:63.95pt;height:63.95pt" o:ole="">
                   <v:imagedata r:id="rId3" o:title=""/>
                 </v:shape>
-                <o:OLEObject Type="Embed" ProgID="" ShapeID="ole_rId2" DrawAspect="Content" ObjectID="_1068409582" r:id="rId2"/>
+                <o:OLEObject Type="Embed" ProgID="" ShapeID="ole_rId2" DrawAspect="Content" ObjectID="_1517180264" r:id="rId2"/>
               </w:object>
             </w:r>
           </w:p>
@@ -652,7 +652,7 @@
           <w:szCs w:val="24"/>
           <w:lang w:val="sr-Latn-RS"/>
         </w:rPr>
-        <w:t>U kompjuterskoj animaciji, skeletalna animacija je često korišćena kao intuitivna metoda za modelovanje. U slučaju animacije skeleta, meš modela je predstavljen sa odgovarajućim skeletom, koji određuje na koji način će se meš model promeniti u slučaju kretanja. Proces kreiranja i uklapanja skeletona sa modelom naziva se rigovanje i uglavnom se radi ručno, pomoću softvera za 3D modelovanje, kao što su Maya ili Blender.</w:t>
+        <w:t>U kompjuterskoj animaciji, skeletalna animacija je često korišćena kao intuitivna metoda za modelovanje. U slučaju animacije skeleta, meš modela je predstavljen sa odgovarajućim skeletom, koji određuje na koji način će se meš model promeniti u slučaju kretanja. Proces kreiranja i uklapanja skeleta sa modelom naziva se rigovanje i uglavnom se radi ručno, pomoću softvera za 3D modelovanje, kao što su Maya ili Blender.</w:t>
       </w:r>
     </w:p>
     <w:p>
@@ -739,7 +739,27 @@
           <w:szCs w:val="24"/>
           <w:lang w:val="sr-Latn-RS"/>
         </w:rPr>
-        <w:t>Preformanse – proces biblioteke bi trebao da traje manje od ručnog rigovanja,</w:t>
+        <w:t xml:space="preserve">Preformanse – </w:t>
+      </w:r>
+      <w:r>
+        <w:rPr>
+          <w:b w:val="false"/>
+          <w:bCs w:val="false"/>
+          <w:sz w:val="24"/>
+          <w:szCs w:val="24"/>
+          <w:lang w:val="sr-Latn-RS"/>
+        </w:rPr>
+        <w:t>izvršavanje procesa rigovanja pomoću programske</w:t>
+      </w:r>
+      <w:r>
+        <w:rPr>
+          <w:b w:val="false"/>
+          <w:bCs w:val="false"/>
+          <w:sz w:val="24"/>
+          <w:szCs w:val="24"/>
+          <w:lang w:val="sr-Latn-RS"/>
+        </w:rPr>
+        <w:t xml:space="preserve"> biblioteke bi trebao da traje manje od ručnog rigovanja,</w:t>
       </w:r>
     </w:p>
     <w:p>
@@ -760,7 +780,27 @@
           <w:szCs w:val="24"/>
           <w:lang w:val="sr-Latn-RS"/>
         </w:rPr>
-        <w:t>Samostalnost – proces biblioteke bi trebao što više da smanji umešanost korisnika,</w:t>
+        <w:t>Samostalnost –</w:t>
+      </w:r>
+      <w:r>
+        <w:rPr>
+          <w:b w:val="false"/>
+          <w:bCs w:val="false"/>
+          <w:sz w:val="24"/>
+          <w:szCs w:val="24"/>
+          <w:lang w:val="sr-Latn-RS"/>
+        </w:rPr>
+        <w:t xml:space="preserve"> izvršavanje procesa rigovanje pomoću</w:t>
+      </w:r>
+      <w:r>
+        <w:rPr>
+          <w:b w:val="false"/>
+          <w:bCs w:val="false"/>
+          <w:sz w:val="24"/>
+          <w:szCs w:val="24"/>
+          <w:lang w:val="sr-Latn-RS"/>
+        </w:rPr>
+        <w:t xml:space="preserve"> biblioteke bi trebao što više da smanji umešanost korisnika,</w:t>
       </w:r>
     </w:p>
     <w:p>
@@ -799,85 +839,92 @@
           <w:lang w:val="sr-Latn-RS"/>
         </w:rPr>
         <w:tab/>
-        <w:t>Kratak pregled seminarskog bi izgledao ovako, prvo je opisana metoda na koji način  funkcioniše „Pinocchio“. Zatim su opisani prethodno navedeni aspekti. Potom su prikazani kodovi i funkcionalnosti aplikacije i na kraju zaključak sa mogućom primenom biblioteke.</w:t>
-      </w:r>
-    </w:p>
-    <w:p>
-      <w:pPr>
-        <w:pStyle w:val="Normal"/>
-        <w:jc w:val="both"/>
-        <w:rPr>
-          <w:b w:val="false"/>
-          <w:b w:val="false"/>
-          <w:bCs w:val="false"/>
-          <w:sz w:val="24"/>
-          <w:szCs w:val="24"/>
-          <w:lang w:val="sr-Latn-RS"/>
-        </w:rPr>
-      </w:pPr>
-      <w:r>
-        <w:rPr>
-          <w:b w:val="false"/>
-          <w:bCs w:val="false"/>
-          <w:sz w:val="24"/>
-          <w:szCs w:val="24"/>
-          <w:lang w:val="sr-Latn-RS"/>
-        </w:rPr>
-      </w:r>
-    </w:p>
-    <w:p>
-      <w:pPr>
-        <w:pStyle w:val="Normal"/>
-        <w:jc w:val="both"/>
-        <w:rPr>
-          <w:b/>
-          <w:b/>
-          <w:bCs/>
-        </w:rPr>
-      </w:pPr>
-      <w:r>
-        <w:rPr>
-          <w:b/>
-          <w:bCs/>
-          <w:sz w:val="24"/>
-          <w:szCs w:val="24"/>
-          <w:lang w:val="sr-Latn-RS"/>
-        </w:rPr>
-        <w:t>2. Metoda</w:t>
-      </w:r>
-    </w:p>
-    <w:p>
-      <w:pPr>
-        <w:pStyle w:val="Normal"/>
-        <w:jc w:val="both"/>
-        <w:rPr>
-          <w:sz w:val="24"/>
-          <w:szCs w:val="24"/>
-          <w:lang w:val="sr-Latn-RS"/>
-        </w:rPr>
-      </w:pPr>
-      <w:r>
-        <w:rPr>
-          <w:sz w:val="24"/>
-          <w:szCs w:val="24"/>
-          <w:lang w:val="sr-Latn-RS"/>
-        </w:rPr>
-      </w:r>
-    </w:p>
-    <w:p>
-      <w:pPr>
-        <w:pStyle w:val="Normal"/>
-        <w:jc w:val="both"/>
-        <w:rPr>
-          <w:b/>
-          <w:b/>
-          <w:bCs/>
-        </w:rPr>
-      </w:pPr>
-      <w:r>
-        <w:rPr>
-          <w:b/>
-          <w:bCs/>
+      </w:r>
+      <w:r>
+        <w:rPr>
+          <w:b w:val="false"/>
+          <w:bCs w:val="false"/>
+          <w:sz w:val="24"/>
+          <w:szCs w:val="24"/>
+          <w:lang w:val="sr-Latn-RS"/>
+        </w:rPr>
+        <w:t>U prvom poglavlju seminarskog rada je opisan način na koji funkcioniše „Pinocchio“ programska biblioteka. U drugom poglavlju su proučena tri aspekta „Pinocchio“ programske biblioteke. U trećem poglavlju seminarskog rada opisan je programski kod koji omogućuje korišćenje „Pinocchio“ programske biblioteke i njegova funkcionalnost aplikacije. Na kraju seminarskog rada doneti su zaključci o „Pinocchio“ programskoj biblioteci uz konstatacije kako se sve ova biblioteka može primeniti.</w:t>
+      </w:r>
+    </w:p>
+    <w:p>
+      <w:pPr>
+        <w:pStyle w:val="Normal"/>
+        <w:jc w:val="both"/>
+        <w:rPr>
+          <w:b w:val="false"/>
+          <w:b w:val="false"/>
+          <w:bCs w:val="false"/>
+          <w:sz w:val="24"/>
+          <w:szCs w:val="24"/>
+          <w:lang w:val="sr-Latn-RS"/>
+        </w:rPr>
+      </w:pPr>
+      <w:r>
+        <w:rPr>
+          <w:b w:val="false"/>
+          <w:bCs w:val="false"/>
+          <w:sz w:val="24"/>
+          <w:szCs w:val="24"/>
+          <w:lang w:val="sr-Latn-RS"/>
+        </w:rPr>
+      </w:r>
+    </w:p>
+    <w:p>
+      <w:pPr>
+        <w:pStyle w:val="Normal"/>
+        <w:jc w:val="both"/>
+        <w:rPr/>
+      </w:pPr>
+      <w:r>
+        <w:rPr>
+          <w:b/>
+          <w:bCs/>
+          <w:sz w:val="24"/>
+          <w:szCs w:val="24"/>
+          <w:lang w:val="sr-Latn-RS"/>
+        </w:rPr>
+        <w:t xml:space="preserve">2. </w:t>
+      </w:r>
+      <w:r>
+        <w:rPr>
+          <w:b/>
+          <w:bCs/>
+          <w:sz w:val="24"/>
+          <w:szCs w:val="24"/>
+          <w:lang w:val="sr-Latn-RS"/>
+        </w:rPr>
+        <w:t>Opis „Pinocchio“ programske biblioteke</w:t>
+      </w:r>
+    </w:p>
+    <w:p>
+      <w:pPr>
+        <w:pStyle w:val="Normal"/>
+        <w:jc w:val="both"/>
+        <w:rPr/>
+      </w:pPr>
+      <w:r>
+        <w:rPr/>
+      </w:r>
+    </w:p>
+    <w:p>
+      <w:pPr>
+        <w:pStyle w:val="Normal"/>
+        <w:jc w:val="both"/>
+        <w:rPr>
+          <w:sz w:val="24"/>
+          <w:szCs w:val="24"/>
+          <w:lang w:val="sr-Latn-RS"/>
+        </w:rPr>
+      </w:pPr>
+      <w:r>
+        <w:rPr>
+          <w:b w:val="false"/>
+          <w:bCs w:val="false"/>
           <w:sz w:val="24"/>
           <w:szCs w:val="24"/>
           <w:lang w:val="sr-Latn-RS"/>
@@ -892,79 +939,37 @@
           <w:szCs w:val="24"/>
           <w:lang w:val="sr-Latn-RS"/>
         </w:rPr>
-        <w:t>Metoda rigovanja koja je iskorišćena može da se podeli u dva uzastopna koraka.  Generisanje i postavljanje skeletona unutar modela i „skinning“ modela, što predstavlja kako će se model menjati skeletnom strukturom.</w:t>
-      </w:r>
-    </w:p>
-    <w:p>
-      <w:pPr>
-        <w:pStyle w:val="Normal"/>
-        <w:jc w:val="both"/>
-        <w:rPr>
-          <w:b w:val="false"/>
-          <w:b w:val="false"/>
-          <w:bCs w:val="false"/>
-          <w:sz w:val="24"/>
-          <w:szCs w:val="24"/>
-          <w:lang w:val="sr-Latn-RS"/>
-        </w:rPr>
-      </w:pPr>
-      <w:r>
-        <w:rPr>
-          <w:b w:val="false"/>
-          <w:bCs w:val="false"/>
-          <w:sz w:val="24"/>
-          <w:szCs w:val="24"/>
-          <w:lang w:val="sr-Latn-RS"/>
-        </w:rPr>
-      </w:r>
-    </w:p>
-    <w:p>
-      <w:pPr>
-        <w:pStyle w:val="Normal"/>
-        <w:jc w:val="both"/>
-        <w:rPr>
-          <w:b/>
-          <w:b/>
-          <w:bCs/>
-        </w:rPr>
-      </w:pPr>
-      <w:r>
-        <w:rPr>
-          <w:b/>
-          <w:bCs/>
-          <w:sz w:val="24"/>
-          <w:szCs w:val="24"/>
-          <w:lang w:val="sr-Latn-RS"/>
-        </w:rPr>
-        <w:t>2.1. Generisanje skeletona i njegovo postavljanje</w:t>
-      </w:r>
-    </w:p>
-    <w:p>
-      <w:pPr>
-        <w:pStyle w:val="Normal"/>
-        <w:jc w:val="both"/>
-        <w:rPr>
-          <w:sz w:val="24"/>
-          <w:szCs w:val="24"/>
-          <w:lang w:val="sr-Latn-RS"/>
-        </w:rPr>
-      </w:pPr>
-      <w:r>
-        <w:rPr>
-          <w:sz w:val="24"/>
-          <w:szCs w:val="24"/>
-          <w:lang w:val="sr-Latn-RS"/>
-        </w:rPr>
-      </w:r>
-    </w:p>
-    <w:p>
-      <w:pPr>
-        <w:pStyle w:val="Normal"/>
-        <w:jc w:val="both"/>
-        <w:rPr>
-          <w:b w:val="false"/>
-          <w:b w:val="false"/>
-          <w:bCs w:val="false"/>
+        <w:t>Programska biblioteka „Pinocchio“ je kreirana 2007 godine i njeno pokretanje se vrši iz komandne linije. Ovaj pristup znatno otežava korišćenje programske biblioteke korisnicima sa prosečnim znanjem o računaru. To je razlog zbog kojeg programska biblioteka mora da se prilagodi  rad</w:t>
+      </w:r>
+      <w:r>
+        <w:rPr>
+          <w:b w:val="false"/>
+          <w:bCs w:val="false"/>
+          <w:sz w:val="24"/>
+          <w:szCs w:val="24"/>
+          <w:lang w:val="sr-Latn-RS"/>
+        </w:rPr>
+        <w:t>u</w:t>
+      </w:r>
+      <w:r>
+        <w:rPr>
+          <w:b w:val="false"/>
+          <w:bCs w:val="false"/>
+          <w:sz w:val="24"/>
+          <w:szCs w:val="24"/>
+          <w:lang w:val="sr-Latn-RS"/>
+        </w:rPr>
+        <w:t xml:space="preserve"> na Windows 10 operativnom sistemu i da se proširi grafičkim korisničkim interfejsom koji bi omogućio lakšu konfiguraciju parametara za rigovanje.</w:t>
+      </w:r>
+    </w:p>
+    <w:p>
+      <w:pPr>
+        <w:pStyle w:val="Normal"/>
+        <w:jc w:val="both"/>
+        <w:rPr>
+          <w:sz w:val="24"/>
+          <w:szCs w:val="24"/>
+          <w:lang w:val="sr-Latn-RS"/>
         </w:rPr>
       </w:pPr>
       <w:r>
@@ -976,7 +981,720 @@
           <w:lang w:val="sr-Latn-RS"/>
         </w:rPr>
         <w:tab/>
-        <w:t>Prvi korak prilikom rigovanja je generisanje i postavljanje skeletona. Ovaj proces se vrši na jedan od dva načina, ugrađivanjem ili izvlačenjem skeleta iz 3D modela. Prilikom ugrađivanja skeleta, postoji skelet šablon koji je potrebno ugraditi u model na najoptimalniji način. Dok kod izvlačenja skeleta, unutrašnjost modela se proučava i na taj način se skelet za taj model izvlači.</w:t>
+      </w:r>
+      <w:r>
+        <w:rPr>
+          <w:b w:val="false"/>
+          <w:bCs w:val="false"/>
+          <w:sz w:val="24"/>
+          <w:szCs w:val="24"/>
+          <w:lang w:val="sr-Latn-RS"/>
+        </w:rPr>
+        <w:t xml:space="preserve">Trenutno pokretanje programske biblioteke iz komandne linije očekuje jedan </w:t>
+      </w:r>
+      <w:r>
+        <w:rPr>
+          <w:b w:val="false"/>
+          <w:bCs w:val="false"/>
+          <w:sz w:val="24"/>
+          <w:szCs w:val="24"/>
+          <w:lang w:val="sr-Latn-RS"/>
+        </w:rPr>
+        <w:t>uslovni</w:t>
+      </w:r>
+      <w:r>
+        <w:rPr>
+          <w:b w:val="false"/>
+          <w:bCs w:val="false"/>
+          <w:sz w:val="24"/>
+          <w:szCs w:val="24"/>
+          <w:lang w:val="sr-Latn-RS"/>
+        </w:rPr>
+        <w:t xml:space="preserve"> </w:t>
+      </w:r>
+      <w:r>
+        <w:rPr>
+          <w:b w:val="false"/>
+          <w:bCs w:val="false"/>
+          <w:sz w:val="24"/>
+          <w:szCs w:val="24"/>
+          <w:lang w:val="sr-Latn-RS"/>
+        </w:rPr>
+        <w:t>argument</w:t>
+      </w:r>
+      <w:r>
+        <w:rPr>
+          <w:b w:val="false"/>
+          <w:bCs w:val="false"/>
+          <w:sz w:val="24"/>
+          <w:szCs w:val="24"/>
+          <w:lang w:val="sr-Latn-RS"/>
+        </w:rPr>
+        <w:t xml:space="preserve">, a to je putanja do meš modela koji je potrebno izrigovati. Pored </w:t>
+      </w:r>
+      <w:r>
+        <w:rPr>
+          <w:b w:val="false"/>
+          <w:bCs w:val="false"/>
+          <w:sz w:val="24"/>
+          <w:szCs w:val="24"/>
+          <w:lang w:val="sr-Latn-RS"/>
+        </w:rPr>
+        <w:t xml:space="preserve">uslovnog argumenta, </w:t>
+      </w:r>
+      <w:r>
+        <w:rPr>
+          <w:b w:val="false"/>
+          <w:bCs w:val="false"/>
+          <w:sz w:val="24"/>
+          <w:szCs w:val="24"/>
+          <w:lang w:val="sr-Latn-RS"/>
+        </w:rPr>
+        <w:t xml:space="preserve">putanje </w:t>
+      </w:r>
+      <w:r>
+        <w:rPr>
+          <w:b w:val="false"/>
+          <w:bCs w:val="false"/>
+          <w:sz w:val="24"/>
+          <w:szCs w:val="24"/>
+          <w:lang w:val="sr-Latn-RS"/>
+        </w:rPr>
+        <w:t>d</w:t>
+      </w:r>
+      <w:r>
+        <w:rPr>
+          <w:b w:val="false"/>
+          <w:bCs w:val="false"/>
+          <w:sz w:val="24"/>
+          <w:szCs w:val="24"/>
+          <w:lang w:val="sr-Latn-RS"/>
+        </w:rPr>
+        <w:t xml:space="preserve">o modela, moguće je dodati i opcione </w:t>
+      </w:r>
+      <w:r>
+        <w:rPr>
+          <w:b w:val="false"/>
+          <w:bCs w:val="false"/>
+          <w:sz w:val="24"/>
+          <w:szCs w:val="24"/>
+          <w:lang w:val="sr-Latn-RS"/>
+        </w:rPr>
+        <w:t>argumente</w:t>
+      </w:r>
+      <w:r>
+        <w:rPr>
+          <w:b w:val="false"/>
+          <w:bCs w:val="false"/>
+          <w:sz w:val="24"/>
+          <w:szCs w:val="24"/>
+          <w:lang w:val="sr-Latn-RS"/>
+        </w:rPr>
+        <w:t xml:space="preserve">. Opcioni argumenti mogu biti rotacija meš modela za navedene stepene, skaliranje njihovog skeleta, </w:t>
+      </w:r>
+      <w:r>
+        <w:rPr>
+          <w:b w:val="false"/>
+          <w:bCs w:val="false"/>
+          <w:sz w:val="24"/>
+          <w:szCs w:val="24"/>
+          <w:lang w:val="en-US"/>
+        </w:rPr>
+        <w:t xml:space="preserve">kao </w:t>
+      </w:r>
+      <w:r>
+        <w:rPr>
+          <w:b w:val="false"/>
+          <w:bCs w:val="false"/>
+          <w:sz w:val="24"/>
+          <w:szCs w:val="24"/>
+          <w:lang w:val="sr-Latn-RS"/>
+        </w:rPr>
+        <w:t xml:space="preserve">i pokrete koje bi avatar primenio nakon završetka procesa rigovanja. Primer pokretanja </w:t>
+      </w:r>
+      <w:r>
+        <w:rPr>
+          <w:b w:val="false"/>
+          <w:bCs w:val="false"/>
+          <w:sz w:val="24"/>
+          <w:szCs w:val="24"/>
+          <w:lang w:val="en-US"/>
+        </w:rPr>
+        <w:t>programske</w:t>
+      </w:r>
+      <w:r>
+        <w:rPr>
+          <w:b w:val="false"/>
+          <w:bCs w:val="false"/>
+          <w:sz w:val="24"/>
+          <w:szCs w:val="24"/>
+          <w:lang w:val="sr-Latn-RS"/>
+        </w:rPr>
+        <w:t xml:space="preserve"> </w:t>
+      </w:r>
+      <w:r>
+        <w:rPr>
+          <w:b w:val="false"/>
+          <w:bCs w:val="false"/>
+          <w:sz w:val="24"/>
+          <w:szCs w:val="24"/>
+          <w:lang w:val="sr-Latn-RS"/>
+        </w:rPr>
+        <w:t>biblioteke sa uslovnim i opcionim argumentima</w:t>
+      </w:r>
+      <w:r>
+        <w:rPr>
+          <w:b w:val="false"/>
+          <w:bCs w:val="false"/>
+          <w:sz w:val="24"/>
+          <w:szCs w:val="24"/>
+          <w:lang w:val="sr-Latn-RS"/>
+        </w:rPr>
+        <w:t xml:space="preserve"> </w:t>
+      </w:r>
+      <w:r>
+        <w:rPr>
+          <w:b w:val="false"/>
+          <w:bCs w:val="false"/>
+          <w:sz w:val="24"/>
+          <w:szCs w:val="24"/>
+          <w:lang w:val="sr-Latn-RS"/>
+        </w:rPr>
+        <w:t>prikazan je u komandnoj liniji 1. Putanja do meš modela „</w:t>
+      </w:r>
+      <w:r>
+        <w:rPr>
+          <w:b/>
+          <w:bCs/>
+          <w:i w:val="false"/>
+          <w:iCs w:val="false"/>
+          <w:sz w:val="22"/>
+          <w:szCs w:val="22"/>
+          <w:lang w:val="sr-Latn-RS"/>
+        </w:rPr>
+        <w:t xml:space="preserve">data\cheb.obj“ </w:t>
+      </w:r>
+      <w:r>
+        <w:rPr>
+          <w:b w:val="false"/>
+          <w:bCs w:val="false"/>
+          <w:i w:val="false"/>
+          <w:iCs w:val="false"/>
+          <w:sz w:val="22"/>
+          <w:szCs w:val="22"/>
+          <w:lang w:val="sr-Latn-RS"/>
+        </w:rPr>
+        <w:t xml:space="preserve"> </w:t>
+      </w:r>
+      <w:r>
+        <w:rPr>
+          <w:b w:val="false"/>
+          <w:bCs w:val="false"/>
+          <w:i w:val="false"/>
+          <w:iCs w:val="false"/>
+          <w:sz w:val="24"/>
+          <w:szCs w:val="24"/>
+          <w:lang w:val="sr-Latn-RS"/>
+        </w:rPr>
+        <w:t xml:space="preserve">je prvi i uslovni argument do meš modela. Rotacija meš modela se menja dodavanjem argumenta </w:t>
+      </w:r>
+      <w:r>
+        <w:rPr>
+          <w:b/>
+          <w:bCs/>
+          <w:i w:val="false"/>
+          <w:iCs w:val="false"/>
+          <w:sz w:val="22"/>
+          <w:szCs w:val="22"/>
+          <w:lang w:val="sr-Latn-RS"/>
+        </w:rPr>
+        <w:t xml:space="preserve">-rot 0 1 0 90 </w:t>
+      </w:r>
+      <w:r>
+        <w:rPr>
+          <w:b w:val="false"/>
+          <w:bCs w:val="false"/>
+          <w:i w:val="false"/>
+          <w:iCs w:val="false"/>
+          <w:sz w:val="22"/>
+          <w:szCs w:val="22"/>
+          <w:lang w:val="sr-Latn-RS"/>
+        </w:rPr>
+        <w:t xml:space="preserve">, </w:t>
+      </w:r>
+      <w:r>
+        <w:rPr>
+          <w:b w:val="false"/>
+          <w:bCs w:val="false"/>
+          <w:i w:val="false"/>
+          <w:iCs w:val="false"/>
+          <w:sz w:val="24"/>
+          <w:szCs w:val="24"/>
+          <w:lang w:val="sr-Latn-RS"/>
+        </w:rPr>
+        <w:t xml:space="preserve">u ovom slučaju meš model će biti zarotiran oko </w:t>
+      </w:r>
+      <w:r>
+        <w:rPr>
+          <w:b w:val="false"/>
+          <w:bCs w:val="false"/>
+          <w:i/>
+          <w:iCs/>
+          <w:sz w:val="24"/>
+          <w:szCs w:val="24"/>
+          <w:lang w:val="sr-Latn-RS"/>
+        </w:rPr>
+        <w:t xml:space="preserve">y </w:t>
+      </w:r>
+      <w:r>
+        <w:rPr>
+          <w:b w:val="false"/>
+          <w:bCs w:val="false"/>
+          <w:i w:val="false"/>
+          <w:iCs w:val="false"/>
+          <w:sz w:val="24"/>
+          <w:szCs w:val="24"/>
+          <w:lang w:val="sr-Latn-RS"/>
+        </w:rPr>
+        <w:t xml:space="preserve">ose za 90 stepeni. Ukoliko je potrebno skaliranje konačnok skeleta dodaje se argument </w:t>
+      </w:r>
+      <w:r>
+        <w:rPr>
+          <w:b/>
+          <w:bCs/>
+          <w:i w:val="false"/>
+          <w:iCs w:val="false"/>
+          <w:sz w:val="22"/>
+          <w:szCs w:val="22"/>
+          <w:lang w:val="sr-Latn-RS"/>
+        </w:rPr>
+        <w:t xml:space="preserve">-scale 2 </w:t>
+      </w:r>
+      <w:r>
+        <w:rPr>
+          <w:b w:val="false"/>
+          <w:bCs w:val="false"/>
+          <w:i w:val="false"/>
+          <w:iCs w:val="false"/>
+          <w:sz w:val="22"/>
+          <w:szCs w:val="22"/>
+          <w:lang w:val="sr-Latn-RS"/>
+        </w:rPr>
+        <w:t xml:space="preserve">, </w:t>
+      </w:r>
+      <w:r>
+        <w:rPr>
+          <w:b w:val="false"/>
+          <w:bCs w:val="false"/>
+          <w:i w:val="false"/>
+          <w:iCs w:val="false"/>
+          <w:sz w:val="24"/>
+          <w:szCs w:val="24"/>
+          <w:lang w:val="sr-Latn-RS"/>
+        </w:rPr>
+        <w:t xml:space="preserve">koji u ovom slučaju duplira veličinu konačnog skeleta. Poslednji opcioni argument naveden u komandnoj liniji 1 je dodavanje pokreta krajnje izrigovanom avataru, </w:t>
+      </w:r>
+      <w:r>
+        <w:rPr>
+          <w:b/>
+          <w:bCs/>
+          <w:i w:val="false"/>
+          <w:iCs w:val="false"/>
+          <w:sz w:val="22"/>
+          <w:szCs w:val="22"/>
+          <w:lang w:val="sr-Latn-RS"/>
+        </w:rPr>
+        <w:t>-motion motion\jumpAround.txt</w:t>
+      </w:r>
+      <w:r>
+        <w:rPr>
+          <w:b w:val="false"/>
+          <w:bCs w:val="false"/>
+          <w:i w:val="false"/>
+          <w:iCs w:val="false"/>
+          <w:sz w:val="24"/>
+          <w:szCs w:val="24"/>
+          <w:lang w:val="sr-Latn-RS"/>
+        </w:rPr>
+        <w:t xml:space="preserve">. U ovom slučaju, avatar bi skakutao. </w:t>
+      </w:r>
+    </w:p>
+    <w:p>
+      <w:pPr>
+        <w:pStyle w:val="Normal"/>
+        <w:jc w:val="both"/>
+        <w:rPr>
+          <w:b w:val="false"/>
+          <w:b w:val="false"/>
+          <w:bCs w:val="false"/>
+          <w:i w:val="false"/>
+          <w:i w:val="false"/>
+          <w:iCs w:val="false"/>
+          <w:sz w:val="21"/>
+        </w:rPr>
+      </w:pPr>
+      <w:r>
+        <w:rPr>
+          <w:sz w:val="24"/>
+          <w:szCs w:val="24"/>
+          <w:lang w:val="sr-Latn-RS"/>
+        </w:rPr>
+      </w:r>
+    </w:p>
+    <w:p>
+      <w:pPr>
+        <w:pStyle w:val="Normal"/>
+        <w:jc w:val="both"/>
+        <w:rPr>
+          <w:b w:val="false"/>
+          <w:b w:val="false"/>
+          <w:bCs w:val="false"/>
+        </w:rPr>
+      </w:pPr>
+      <w:r>
+        <w:rPr>
+          <w:sz w:val="24"/>
+          <w:szCs w:val="24"/>
+          <w:lang w:val="sr-Latn-RS"/>
+        </w:rPr>
+      </w:r>
+    </w:p>
+    <w:p>
+      <w:pPr>
+        <w:pStyle w:val="Normal"/>
+        <w:jc w:val="center"/>
+        <w:rPr>
+          <w:b/>
+          <w:b/>
+          <w:bCs/>
+          <w:i w:val="false"/>
+          <w:i w:val="false"/>
+          <w:iCs w:val="false"/>
+          <w:sz w:val="22"/>
+          <w:szCs w:val="22"/>
+          <w:lang w:val="sr-Latn-RS"/>
+        </w:rPr>
+      </w:pPr>
+      <w:r>
+        <w:rPr>
+          <w:b/>
+          <w:bCs/>
+          <w:i w:val="false"/>
+          <w:iCs w:val="false"/>
+          <w:sz w:val="22"/>
+          <w:szCs w:val="22"/>
+          <w:lang w:val="sr-Latn-RS"/>
+        </w:rPr>
+        <w:t xml:space="preserve">DemoUI.exe data\cheb.obj -rot 0 1 0 90 -scale 2 </w:t>
+      </w:r>
+      <w:bookmarkStart w:id="0" w:name="__DdeLink__1024_1425172860"/>
+      <w:bookmarkEnd w:id="0"/>
+      <w:r>
+        <w:rPr>
+          <w:b/>
+          <w:bCs/>
+          <w:i w:val="false"/>
+          <w:iCs w:val="false"/>
+          <w:sz w:val="22"/>
+          <w:szCs w:val="22"/>
+          <w:lang w:val="sr-Latn-RS"/>
+        </w:rPr>
+        <w:t>-motion motion\jumpAround.txt</w:t>
+      </w:r>
+    </w:p>
+    <w:p>
+      <w:pPr>
+        <w:pStyle w:val="Normal"/>
+        <w:jc w:val="center"/>
+        <w:rPr>
+          <w:b w:val="false"/>
+          <w:b w:val="false"/>
+          <w:bCs w:val="false"/>
+          <w:i w:val="false"/>
+          <w:i w:val="false"/>
+          <w:iCs w:val="false"/>
+          <w:sz w:val="20"/>
+          <w:szCs w:val="20"/>
+          <w:lang w:val="sr-Latn-RS"/>
+        </w:rPr>
+      </w:pPr>
+      <w:r>
+        <w:rPr>
+          <w:b w:val="false"/>
+          <w:bCs w:val="false"/>
+          <w:i w:val="false"/>
+          <w:iCs w:val="false"/>
+          <w:sz w:val="20"/>
+          <w:szCs w:val="20"/>
+          <w:lang w:val="sr-Latn-RS"/>
+        </w:rPr>
+        <w:t>Komandna linija 1. Primer pokretanja programske biblioteke sa uslovnim i opcionim argumentima</w:t>
+      </w:r>
+    </w:p>
+    <w:p>
+      <w:pPr>
+        <w:pStyle w:val="Normal"/>
+        <w:jc w:val="both"/>
+        <w:rPr>
+          <w:sz w:val="24"/>
+          <w:szCs w:val="24"/>
+          <w:lang w:val="sr-Latn-RS"/>
+        </w:rPr>
+      </w:pPr>
+      <w:r>
+        <w:rPr>
+          <w:b w:val="false"/>
+          <w:bCs w:val="false"/>
+          <w:sz w:val="24"/>
+          <w:szCs w:val="24"/>
+          <w:lang w:val="sr-Latn-RS"/>
+        </w:rPr>
+        <w:tab/>
+      </w:r>
+    </w:p>
+    <w:p>
+      <w:pPr>
+        <w:pStyle w:val="Normal"/>
+        <w:jc w:val="both"/>
+        <w:rPr>
+          <w:sz w:val="24"/>
+          <w:szCs w:val="24"/>
+          <w:lang w:val="sr-Latn-RS"/>
+        </w:rPr>
+      </w:pPr>
+      <w:r>
+        <w:rPr>
+          <w:b w:val="false"/>
+          <w:bCs w:val="false"/>
+          <w:sz w:val="24"/>
+          <w:szCs w:val="24"/>
+          <w:lang w:val="sr-Latn-RS"/>
+        </w:rPr>
+        <w:tab/>
+        <w:t xml:space="preserve">Rad sa programskom bibliotekom „Pinocchio“ je </w:t>
+      </w:r>
+      <w:r>
+        <w:rPr>
+          <w:b w:val="false"/>
+          <w:bCs w:val="false"/>
+          <w:sz w:val="24"/>
+          <w:szCs w:val="24"/>
+          <w:lang w:val="sr-Latn-RS"/>
+        </w:rPr>
+        <w:t>na prethodno opisan način vrlo zahtevan i težak za korisnika sa prosečnim znanjem računara. Takođe, na ovaj način nije moguće izvršiti rigovanje više meš modela od jednom. Razvijanje grafičkog korisničkog interfejsa bi olakšao podešavanje parametara, kao i dalo mogućnost rigovanja većeg broja meš modela.</w:t>
+      </w:r>
+    </w:p>
+    <w:p>
+      <w:pPr>
+        <w:pStyle w:val="Normal"/>
+        <w:jc w:val="both"/>
+        <w:rPr/>
+      </w:pPr>
+      <w:r>
+        <w:rPr>
+          <w:b/>
+          <w:bCs/>
+          <w:sz w:val="24"/>
+          <w:szCs w:val="24"/>
+          <w:lang w:val="sr-Latn-RS"/>
+        </w:rPr>
+        <w:tab/>
+      </w:r>
+      <w:r>
+        <w:rPr>
+          <w:b w:val="false"/>
+          <w:bCs w:val="false"/>
+          <w:sz w:val="24"/>
+          <w:szCs w:val="24"/>
+          <w:lang w:val="sr-Latn-RS"/>
+        </w:rPr>
+        <w:t>Metoda rigovanja koja je iskorišćena može da se podeli u dva uzastopna koraka.  Generisanje i postavljanje skeleta unutar modela i „skinning“ modela, što predstavlja kako će se model menjati skeletnom strukturom.</w:t>
+      </w:r>
+    </w:p>
+    <w:p>
+      <w:pPr>
+        <w:pStyle w:val="Normal"/>
+        <w:jc w:val="both"/>
+        <w:rPr>
+          <w:b w:val="false"/>
+          <w:b w:val="false"/>
+          <w:bCs w:val="false"/>
+          <w:sz w:val="24"/>
+          <w:szCs w:val="24"/>
+          <w:lang w:val="sr-Latn-RS"/>
+        </w:rPr>
+      </w:pPr>
+      <w:r>
+        <w:rPr>
+          <w:b w:val="false"/>
+          <w:bCs w:val="false"/>
+          <w:sz w:val="24"/>
+          <w:szCs w:val="24"/>
+          <w:lang w:val="sr-Latn-RS"/>
+        </w:rPr>
+      </w:r>
+    </w:p>
+    <w:p>
+      <w:pPr>
+        <w:pStyle w:val="Normal"/>
+        <w:jc w:val="both"/>
+        <w:rPr/>
+      </w:pPr>
+      <w:r>
+        <w:rPr>
+          <w:b/>
+          <w:bCs/>
+          <w:sz w:val="24"/>
+          <w:szCs w:val="24"/>
+          <w:lang w:val="sr-Latn-RS"/>
+        </w:rPr>
+        <w:t>2.1. Generisanje skeleta i njegovo postavljanje</w:t>
+      </w:r>
+    </w:p>
+    <w:p>
+      <w:pPr>
+        <w:pStyle w:val="Normal"/>
+        <w:jc w:val="both"/>
+        <w:rPr>
+          <w:sz w:val="24"/>
+          <w:szCs w:val="24"/>
+          <w:lang w:val="sr-Latn-RS"/>
+        </w:rPr>
+      </w:pPr>
+      <w:r>
+        <w:rPr>
+          <w:sz w:val="24"/>
+          <w:szCs w:val="24"/>
+          <w:lang w:val="sr-Latn-RS"/>
+        </w:rPr>
+      </w:r>
+    </w:p>
+    <w:p>
+      <w:pPr>
+        <w:pStyle w:val="Normal"/>
+        <w:jc w:val="both"/>
+        <w:rPr/>
+      </w:pPr>
+      <w:r>
+        <w:rPr>
+          <w:b w:val="false"/>
+          <w:bCs w:val="false"/>
+          <w:sz w:val="24"/>
+          <w:szCs w:val="24"/>
+          <w:lang w:val="sr-Latn-RS"/>
+        </w:rPr>
+        <w:tab/>
+        <w:t xml:space="preserve">Prvi korak prilikom rigovanja je generisanje i postavljanje skeleta. Ovaj proces se vrši na jedan od dva načina, ugrađivanjem ili izvlačenjem skeleta iz 3D modela </w:t>
+      </w:r>
+      <w:r>
+        <w:rPr>
+          <w:b w:val="false"/>
+          <w:bCs w:val="false"/>
+          <w:sz w:val="24"/>
+          <w:szCs w:val="24"/>
+          <w:lang w:val="en-US"/>
+        </w:rPr>
+        <w:t>[1]</w:t>
+      </w:r>
+      <w:r>
+        <w:rPr>
+          <w:b w:val="false"/>
+          <w:bCs w:val="false"/>
+          <w:sz w:val="24"/>
+          <w:szCs w:val="24"/>
+          <w:lang w:val="sr-Latn-RS"/>
+        </w:rPr>
+        <w:t xml:space="preserve">. Prilikom ugrađivanja skeleta, postoji skelet šablon koji je potrebno ugraditi u model na najoptimalniji način. </w:t>
+      </w:r>
+      <w:r>
+        <w:rPr>
+          <w:b w:val="false"/>
+          <w:bCs w:val="false"/>
+          <w:sz w:val="24"/>
+          <w:szCs w:val="24"/>
+          <w:lang w:val="sr-Latn-RS"/>
+        </w:rPr>
+        <w:t>K</w:t>
+      </w:r>
+      <w:r>
+        <w:rPr>
+          <w:b w:val="false"/>
+          <w:bCs w:val="false"/>
+          <w:sz w:val="24"/>
+          <w:szCs w:val="24"/>
+          <w:lang w:val="sr-Latn-RS"/>
+        </w:rPr>
+        <w:t xml:space="preserve">od izvlačenja skeleta, unutrašnjost modela se proučava i na </w:t>
+      </w:r>
+      <w:r>
+        <w:rPr>
+          <w:b w:val="false"/>
+          <w:bCs w:val="false"/>
+          <w:sz w:val="24"/>
+          <w:szCs w:val="24"/>
+          <w:lang w:val="sr-Latn-RS"/>
+        </w:rPr>
+        <w:t xml:space="preserve">osnovu proučene unutrašnjosti </w:t>
+      </w:r>
+      <w:r>
+        <w:rPr>
+          <w:b w:val="false"/>
+          <w:bCs w:val="false"/>
+          <w:sz w:val="24"/>
+          <w:szCs w:val="24"/>
+          <w:lang w:val="sr-Latn-RS"/>
+        </w:rPr>
+        <w:t xml:space="preserve">skelet </w:t>
+      </w:r>
+      <w:r>
+        <w:rPr>
+          <w:b w:val="false"/>
+          <w:bCs w:val="false"/>
+          <w:sz w:val="24"/>
+          <w:szCs w:val="24"/>
+          <w:lang w:val="sr-Latn-RS"/>
+        </w:rPr>
+        <w:t xml:space="preserve">za </w:t>
+      </w:r>
+      <w:r>
+        <w:rPr>
+          <w:b w:val="false"/>
+          <w:bCs w:val="false"/>
+          <w:sz w:val="24"/>
+          <w:szCs w:val="24"/>
+          <w:lang w:val="sr-Latn-RS"/>
+        </w:rPr>
+        <w:t xml:space="preserve">taj model </w:t>
+      </w:r>
+      <w:r>
+        <w:rPr>
+          <w:b w:val="false"/>
+          <w:bCs w:val="false"/>
+          <w:sz w:val="24"/>
+          <w:szCs w:val="24"/>
+          <w:lang w:val="sr-Latn-RS"/>
+        </w:rPr>
+        <w:t>se</w:t>
+      </w:r>
+      <w:r>
+        <w:rPr>
+          <w:b w:val="false"/>
+          <w:bCs w:val="false"/>
+          <w:sz w:val="24"/>
+          <w:szCs w:val="24"/>
+          <w:lang w:val="sr-Latn-RS"/>
+        </w:rPr>
+        <w:t xml:space="preserve"> izvlači. </w:t>
+      </w:r>
+      <w:r>
+        <w:rPr>
+          <w:b w:val="false"/>
+          <w:bCs w:val="false"/>
+          <w:sz w:val="24"/>
+          <w:szCs w:val="24"/>
+          <w:lang w:val="sr-Latn-RS"/>
+        </w:rPr>
+        <w:t>Glavna razlika između ova dva procesa je ta da za proces ugrađivanje skeleta potreban je ulazni (šablon) skelet. Samim tim ovaj način zahteva inicijalnu interferenciju korisnika.</w:t>
       </w:r>
     </w:p>
     <w:p>
@@ -996,7 +1714,7 @@
         <w:tab/>
         <w:t xml:space="preserve">„Pinocchio“ biblioteka koristi prvi pristup za generisanje i postavljane skeleta, a to je ugrađivanje skeleta u 3D model </w:t>
       </w:r>
-      <w:bookmarkStart w:id="0" w:name="__DdeLink__836_1595595748"/>
+      <w:bookmarkStart w:id="1" w:name="__DdeLink__836_1595595748"/>
       <w:r>
         <w:rPr>
           <w:b w:val="false"/>
@@ -1007,16 +1725,16 @@
         </w:rPr>
         <w:t>[1]</w:t>
       </w:r>
-      <w:bookmarkEnd w:id="0"/>
-      <w:r>
-        <w:rPr>
-          <w:b w:val="false"/>
-          <w:bCs w:val="false"/>
-          <w:sz w:val="24"/>
-          <w:szCs w:val="24"/>
-          <w:lang w:val="sr-Latn-RS"/>
-        </w:rPr>
-        <w:t>. Ugrađivanje skeletona zahteva već kreirane skeletone koji će biti ugrađeni u meš, kao i funkciju koja bi odredila optimalni način da se to uradi. Funkcija stavlja volumen rigovanja meša u drugi plan da bi se računica bila efikasnija, dok je finalno postavljanje skeleta određeno metodom optimizacije optimalnih margina.</w:t>
+      <w:bookmarkEnd w:id="1"/>
+      <w:r>
+        <w:rPr>
+          <w:b w:val="false"/>
+          <w:bCs w:val="false"/>
+          <w:sz w:val="24"/>
+          <w:szCs w:val="24"/>
+          <w:lang w:val="sr-Latn-RS"/>
+        </w:rPr>
+        <w:t>. Ugrađivanje skeleta zahteva već kreirane skelete koji će biti ugrađeni u meš, kao i funkciju koja bi odredila optimalni način da se to uradi. Funkcija stavlja volumen rigovanja meša u drugi plan da bi računica bila efikasnija, dok je finalno postavljanje skeleta određeno metodom optimizacije optimalnih margina.</w:t>
       </w:r>
     </w:p>
     <w:p>
@@ -1180,7 +1898,7 @@
           <w:lang w:val="sr-Latn-RS"/>
         </w:rPr>
         <w:tab/>
-        <w:t>Nakon ovog procesa, potrebno je nekako „ugurati“ skeleton u dobijeni graf. Da bi se našao najbolji način potrebno je na neki način negativno bodovati potencijalne zglobove i kosti. Mogući opisi nepoželjnih delova skeleta bi bile kratke kosti, neprimerena orientacija među zglobovima, dužina kosti koje su označene kao simetrične, kosti koje dele više od jednog zgloba (u skeletu ne bi trebalo da bude petlji), kost označena kao „noge“ a udaljena od poda, neprimerena orientacija kosti, kao i zglobovi preblizu jedan drugome, a udaljeni od skeleta</w:t>
+        <w:t>Nakon ovog procesa, potrebno je nekako „ugurati“ skelet u dobijeni graf. Da bi se našao najbolji način potrebno je na neki način negativno bodovati potencijalne zglobove i kosti. Mogući opisi nepoželjnih delova skeleta bi bile kratke kosti, neprimerena orientacija među zglobovima, dužina kosti koje su označene kao simetrične, kosti koje dele više od jednog zgloba (u skeletu ne bi trebalo da bude petlji), kost označena kao „noge“ a udaljena od poda, neprimerena orientacija kosti, kao i zglobovi preblizu jedan drugome, a udaljeni od skeleta</w:t>
       </w:r>
       <w:r>
         <w:rPr>
@@ -1272,12 +1990,12 @@
       <w:pPr>
         <w:pStyle w:val="Normal"/>
         <w:jc w:val="center"/>
-        <w:rPr>
-          <w:sz w:val="24"/>
-          <w:szCs w:val="24"/>
-          <w:lang w:val="sr-Latn-RS"/>
-        </w:rPr>
-      </w:pPr>
+        <w:rPr/>
+      </w:pPr>
+      <w:r>
+        <w:rPr/>
+        <w:t xml:space="preserve">                                                               </w:t>
+      </w:r>
       <w:r>
         <w:rPr/>
       </w:r>
@@ -1438,6 +2156,10 @@
         </m:sSub>
       </m:oMath>
       <w:r>
+        <w:rPr/>
+        <w:t xml:space="preserve">                                                          </w:t>
+      </w:r>
+      <w:r>
         <w:rPr>
           <w:sz w:val="24"/>
           <w:szCs w:val="24"/>
@@ -1626,7 +2348,73 @@
           <w:lang w:val="sr-Latn-RS"/>
         </w:rPr>
         <w:tab/>
-        <w:t>Sama procedura učenja se zasniva na Nedler-Mid metodi. Započinje se sa nasumičnom vrednošću za težine, koje su ocenjivane jednačinom 1, što bi trebalo da se maksimizuje na setu podataka za treniranje. Ovaj deo bi se uradio nekoliko puta sa različitim početnim težinama, jer metoda Nedler-Mid može da se zaglavi u lokalnom minimumu.</w:t>
+        <w:t xml:space="preserve">Sama procedura učenja se zasniva na Nedler-Mid metodi. Započinje se sa nasumičnom vrednošću za težine, koje su ocenjivane jednačinom 1, što bi trebalo da se maksimizuje na setu podataka za treniranje. Ovaj deo </w:t>
+      </w:r>
+      <w:r>
+        <w:rPr>
+          <w:rFonts w:eastAsia="SimSun" w:cs="Arial"/>
+          <w:b w:val="false"/>
+          <w:bCs w:val="false"/>
+          <w:sz w:val="24"/>
+          <w:szCs w:val="24"/>
+          <w:lang w:val="en-US"/>
+        </w:rPr>
+        <w:t>se radi</w:t>
+      </w:r>
+      <w:r>
+        <w:rPr>
+          <w:rFonts w:eastAsia="SimSun" w:cs="Arial"/>
+          <w:b w:val="false"/>
+          <w:bCs w:val="false"/>
+          <w:sz w:val="24"/>
+          <w:szCs w:val="24"/>
+          <w:lang w:val="sr-Latn-RS"/>
+        </w:rPr>
+        <w:t xml:space="preserve"> nekoliko puta sa različitim početnim težinama, jer metoda Nedler-Mid može da se </w:t>
+      </w:r>
+      <w:r>
+        <w:rPr>
+          <w:rFonts w:eastAsia="SimSun" w:cs="Arial"/>
+          <w:b w:val="false"/>
+          <w:bCs w:val="false"/>
+          <w:sz w:val="24"/>
+          <w:szCs w:val="24"/>
+          <w:lang w:val="en-US"/>
+        </w:rPr>
+        <w:t>zaustavi (</w:t>
+      </w:r>
+      <w:r>
+        <w:rPr>
+          <w:rFonts w:eastAsia="SimSun" w:cs="Arial"/>
+          <w:b w:val="false"/>
+          <w:bCs w:val="false"/>
+          <w:sz w:val="24"/>
+          <w:szCs w:val="24"/>
+          <w:lang w:val="sr-Latn-RS"/>
+        </w:rPr>
+        <w:t>zaglavi</w:t>
+      </w:r>
+      <w:r>
+        <w:rPr>
+          <w:rFonts w:eastAsia="SimSun" w:cs="Arial"/>
+          <w:b w:val="false"/>
+          <w:bCs w:val="false"/>
+          <w:sz w:val="24"/>
+          <w:szCs w:val="24"/>
+          <w:lang w:val="en-US"/>
+        </w:rPr>
+        <w:t>)</w:t>
+      </w:r>
+      <w:r>
+        <w:rPr>
+          <w:rFonts w:eastAsia="SimSun" w:cs="Arial"/>
+          <w:b w:val="false"/>
+          <w:bCs w:val="false"/>
+          <w:sz w:val="24"/>
+          <w:szCs w:val="24"/>
+          <w:lang w:val="sr-Latn-RS"/>
+        </w:rPr>
+        <w:t xml:space="preserve"> u lokalnom minimumu.</w:t>
       </w:r>
     </w:p>
     <w:p>
@@ -2394,50 +3182,52 @@
       <w:pPr>
         <w:pStyle w:val="Normal"/>
         <w:jc w:val="both"/>
-        <w:rPr>
-          <w:b/>
-          <w:b/>
-          <w:bCs/>
-        </w:rPr>
-      </w:pPr>
-      <w:r>
-        <w:rPr>
-          <w:b/>
-          <w:bCs/>
-          <w:sz w:val="24"/>
-          <w:szCs w:val="24"/>
-          <w:lang w:val="sr-Latn-RS"/>
-        </w:rPr>
-        <w:t>3. Procena</w:t>
-      </w:r>
-    </w:p>
-    <w:p>
-      <w:pPr>
-        <w:pStyle w:val="Normal"/>
-        <w:jc w:val="both"/>
-        <w:rPr>
-          <w:sz w:val="24"/>
-          <w:szCs w:val="24"/>
-          <w:lang w:val="sr-Latn-RS"/>
-        </w:rPr>
-      </w:pPr>
-      <w:r>
-        <w:rPr>
-          <w:sz w:val="24"/>
-          <w:szCs w:val="24"/>
-          <w:lang w:val="sr-Latn-RS"/>
-        </w:rPr>
-      </w:r>
-    </w:p>
-    <w:p>
-      <w:pPr>
-        <w:pStyle w:val="Normal"/>
-        <w:jc w:val="both"/>
-        <w:rPr>
-          <w:b w:val="false"/>
-          <w:b w:val="false"/>
-          <w:bCs w:val="false"/>
-        </w:rPr>
+        <w:rPr/>
+      </w:pPr>
+      <w:r>
+        <w:rPr>
+          <w:b/>
+          <w:bCs/>
+          <w:sz w:val="24"/>
+          <w:szCs w:val="24"/>
+          <w:lang w:val="sr-Latn-RS"/>
+        </w:rPr>
+        <w:t xml:space="preserve">3. </w:t>
+      </w:r>
+      <w:r>
+        <w:rPr>
+          <w:b/>
+          <w:bCs/>
+          <w:sz w:val="24"/>
+          <w:szCs w:val="24"/>
+          <w:lang w:val="sr-Latn-RS"/>
+        </w:rPr>
+        <w:t>Upotrebljivost „Pinocchio“ programske biblioteke</w:t>
+      </w:r>
+    </w:p>
+    <w:p>
+      <w:pPr>
+        <w:pStyle w:val="Normal"/>
+        <w:jc w:val="both"/>
+        <w:rPr>
+          <w:sz w:val="24"/>
+          <w:szCs w:val="24"/>
+          <w:lang w:val="sr-Latn-RS"/>
+        </w:rPr>
+      </w:pPr>
+      <w:r>
+        <w:rPr>
+          <w:sz w:val="24"/>
+          <w:szCs w:val="24"/>
+          <w:lang w:val="sr-Latn-RS"/>
+        </w:rPr>
+      </w:r>
+    </w:p>
+    <w:p>
+      <w:pPr>
+        <w:pStyle w:val="Normal"/>
+        <w:jc w:val="both"/>
+        <w:rPr/>
       </w:pPr>
       <w:r>
         <w:rPr>
@@ -2448,7 +3238,46 @@
           <w:lang w:val="sr-Latn-RS"/>
         </w:rPr>
         <w:tab/>
-        <w:t xml:space="preserve">Nakon objašnjene metode automatskog rigovanja avatara, u ovom podeljku biće prikazana procena preformansi, samostalnosti i uspešnosti. Pod </w:t>
+      </w:r>
+      <w:r>
+        <w:rPr>
+          <w:b w:val="false"/>
+          <w:bCs w:val="false"/>
+          <w:sz w:val="24"/>
+          <w:szCs w:val="24"/>
+          <w:lang w:val="sr-Latn-RS"/>
+        </w:rPr>
+        <w:t>Upotrebljivost „Pinocchio“ programske biblioteke je ocenjena na</w:t>
+      </w:r>
+      <w:r>
+        <w:rPr>
+          <w:b w:val="false"/>
+          <w:bCs w:val="false"/>
+          <w:sz w:val="24"/>
+          <w:szCs w:val="24"/>
+          <w:lang w:val="sr-Latn-RS"/>
+        </w:rPr>
+        <w:t xml:space="preserve"> procen</w:t>
+      </w:r>
+      <w:r>
+        <w:rPr>
+          <w:b w:val="false"/>
+          <w:bCs w:val="false"/>
+          <w:sz w:val="24"/>
+          <w:szCs w:val="24"/>
+          <w:lang w:val="sr-Latn-RS"/>
+        </w:rPr>
+        <w:t>i</w:t>
+      </w:r>
+      <w:r>
+        <w:rPr>
+          <w:b w:val="false"/>
+          <w:bCs w:val="false"/>
+          <w:sz w:val="24"/>
+          <w:szCs w:val="24"/>
+          <w:lang w:val="sr-Latn-RS"/>
+        </w:rPr>
+        <w:t xml:space="preserve"> preformansi, samostalnosti i uspešnosti. Pod </w:t>
       </w:r>
       <w:r>
         <w:rPr>
@@ -2488,7 +3317,27 @@
           <w:szCs w:val="24"/>
           <w:lang w:val="sr-Latn-RS"/>
         </w:rPr>
-        <w:t>. Najviše vremena oduzima predprocesiranje, zbog kalkulacije polja distanci. Samo „ugrađivanje“ traje od prilike jednu petinu celoukupnog vremena.</w:t>
+        <w:t>. Najviše vremena oduzima pre</w:t>
+      </w:r>
+      <w:r>
+        <w:rPr>
+          <w:b w:val="false"/>
+          <w:bCs w:val="false"/>
+          <w:sz w:val="24"/>
+          <w:szCs w:val="24"/>
+          <w:lang w:val="sr-Latn-RS"/>
+        </w:rPr>
+        <w:t>t</w:t>
+      </w:r>
+      <w:r>
+        <w:rPr>
+          <w:b w:val="false"/>
+          <w:bCs w:val="false"/>
+          <w:sz w:val="24"/>
+          <w:szCs w:val="24"/>
+          <w:lang w:val="sr-Latn-RS"/>
+        </w:rPr>
+        <w:t>procesiranje, zbog kalkulacije polja distanci. Samo „ugrađivanje“ traje od prilike jednu petinu celoukupnog vremena.</w:t>
       </w:r>
     </w:p>
     <w:p>
@@ -2741,7 +3590,17 @@
           <w:szCs w:val="24"/>
           <w:lang w:val="sr-Latn-RS"/>
         </w:rPr>
-        <w:t>4. Testiranje</w:t>
+        <w:t xml:space="preserve">4. </w:t>
+      </w:r>
+      <w:r>
+        <w:rPr>
+          <w:b/>
+          <w:bCs/>
+          <w:sz w:val="24"/>
+          <w:szCs w:val="24"/>
+          <w:lang w:val="sr-Latn-RS"/>
+        </w:rPr>
+        <w:t>Korišćenje i proširivanje „Pinocchio“ programske biblioteke</w:t>
       </w:r>
     </w:p>
     <w:p>
@@ -2777,7 +3636,54 @@
           <w:lang w:val="sr-Latn-RS"/>
         </w:rPr>
         <w:tab/>
-        <w:t xml:space="preserve">Prethodno opisana biblioteka „Pinocchio“ sadrži dosta metoda koje je moguće vrlo dobro iskoristiti u oblasti autorigovanja. Da bi se biblioteka upotrebila na najprostili način, moguće je izvršiti u četiri koraka koraka. Na slici 3 prikazan je najprostiji mogući način da se izvrši rigovanje nekog modela. Glavni deo koda na slici 3 je funkcija </w:t>
+      </w:r>
+      <w:r>
+        <w:rPr>
+          <w:b w:val="false"/>
+          <w:bCs w:val="false"/>
+          <w:sz w:val="24"/>
+          <w:szCs w:val="24"/>
+          <w:lang w:val="sr-Latn-RS"/>
+        </w:rPr>
+        <w:t xml:space="preserve">Programska biblioteka „Pinocchio“ je slobodno za korišćenje (open source). </w:t>
+      </w:r>
+    </w:p>
+    <w:p>
+      <w:pPr>
+        <w:pStyle w:val="Normal"/>
+        <w:jc w:val="both"/>
+        <w:rPr/>
+      </w:pPr>
+      <w:r>
+        <w:rPr>
+          <w:b w:val="false"/>
+          <w:bCs w:val="false"/>
+          <w:sz w:val="24"/>
+          <w:szCs w:val="24"/>
+          <w:lang w:val="sr-Latn-RS"/>
+        </w:rPr>
+        <w:tab/>
+        <w:t xml:space="preserve">Prethodno opisana </w:t>
+      </w:r>
+      <w:r>
+        <w:rPr>
+          <w:b w:val="false"/>
+          <w:bCs w:val="false"/>
+          <w:sz w:val="24"/>
+          <w:szCs w:val="24"/>
+          <w:lang w:val="sr-Latn-RS"/>
+        </w:rPr>
+        <w:t xml:space="preserve">programska </w:t>
+      </w:r>
+      <w:r>
+        <w:rPr>
+          <w:b w:val="false"/>
+          <w:bCs w:val="false"/>
+          <w:sz w:val="24"/>
+          <w:szCs w:val="24"/>
+          <w:lang w:val="sr-Latn-RS"/>
+        </w:rPr>
+        <w:t xml:space="preserve">biblioteka „Pinocchio“ sadrži dosta metoda koje je moguće vrlo dobro iskoristiti u oblasti autorigovanja. Da bi se biblioteka upotrebila na najprostili način, moguće je izvršiti u četiri koraka koraka. Na slici 3 prikazan je najprostiji mogući način da se izvrši rigovanje nekog modela. Glavni deo koda na slici 3 je funkcija </w:t>
       </w:r>
       <w:r>
         <w:rPr>
@@ -2932,7 +3838,31 @@
           <w:highlight w:val="white"/>
           <w:lang w:val="sr-Latn-RS"/>
         </w:rPr>
-        <w:t xml:space="preserve">Ova funkcija sve korake koje je potrebno izvršiti da bi se model izrigovao. Funkcija kao ulazne parametere uzima </w:t>
+        <w:t xml:space="preserve">Ova funkcija </w:t>
+      </w:r>
+      <w:r>
+        <w:rPr>
+          <w:b w:val="false"/>
+          <w:bCs w:val="false"/>
+          <w:color w:val="000000"/>
+          <w:sz w:val="24"/>
+          <w:szCs w:val="24"/>
+          <w:highlight w:val="white"/>
+          <w:lang w:val="sr-Latn-RS"/>
+        </w:rPr>
+        <w:t xml:space="preserve">sadrži </w:t>
+      </w:r>
+      <w:r>
+        <w:rPr>
+          <w:b w:val="false"/>
+          <w:bCs w:val="false"/>
+          <w:color w:val="000000"/>
+          <w:sz w:val="24"/>
+          <w:szCs w:val="24"/>
+          <w:highlight w:val="white"/>
+          <w:lang w:val="sr-Latn-RS"/>
+        </w:rPr>
+        <w:t xml:space="preserve">sve korake koje je potrebno izvršiti da bi se model izrigovao. Funkcija kao ulazne parametere uzima </w:t>
       </w:r>
       <w:r>
         <w:rPr>
@@ -2992,7 +3922,67 @@
           <w:highlight w:val="white"/>
           <w:lang w:val="sr-Latn-RS"/>
         </w:rPr>
-        <w:t xml:space="preserve">ili ti model koji želimo da izrigujemo. Drugi parametar je </w:t>
+        <w:t xml:space="preserve">što je </w:t>
+      </w:r>
+      <w:r>
+        <w:rPr>
+          <w:b w:val="false"/>
+          <w:bCs w:val="false"/>
+          <w:color w:val="000000"/>
+          <w:sz w:val="24"/>
+          <w:szCs w:val="24"/>
+          <w:highlight w:val="white"/>
+          <w:lang w:val="sr-Latn-RS"/>
+        </w:rPr>
+        <w:t xml:space="preserve">model koji </w:t>
+      </w:r>
+      <w:r>
+        <w:rPr>
+          <w:b w:val="false"/>
+          <w:bCs w:val="false"/>
+          <w:color w:val="000000"/>
+          <w:sz w:val="24"/>
+          <w:szCs w:val="24"/>
+          <w:highlight w:val="white"/>
+          <w:lang w:val="sr-Latn-RS"/>
+        </w:rPr>
+        <w:t xml:space="preserve">je potrebno </w:t>
+      </w:r>
+      <w:r>
+        <w:rPr>
+          <w:b w:val="false"/>
+          <w:bCs w:val="false"/>
+          <w:color w:val="000000"/>
+          <w:sz w:val="24"/>
+          <w:szCs w:val="24"/>
+          <w:highlight w:val="white"/>
+          <w:lang w:val="sr-Latn-RS"/>
+        </w:rPr>
+        <w:t>izrig</w:t>
+      </w:r>
+      <w:r>
+        <w:rPr>
+          <w:b w:val="false"/>
+          <w:bCs w:val="false"/>
+          <w:color w:val="000000"/>
+          <w:sz w:val="24"/>
+          <w:szCs w:val="24"/>
+          <w:highlight w:val="white"/>
+          <w:lang w:val="sr-Latn-RS"/>
+        </w:rPr>
+        <w:t>ovati</w:t>
+      </w:r>
+      <w:r>
+        <w:rPr>
+          <w:b w:val="false"/>
+          <w:bCs w:val="false"/>
+          <w:color w:val="000000"/>
+          <w:sz w:val="24"/>
+          <w:szCs w:val="24"/>
+          <w:highlight w:val="white"/>
+          <w:lang w:val="sr-Latn-RS"/>
+        </w:rPr>
+        <w:t xml:space="preserve">. Drugi parametar je </w:t>
       </w:r>
       <w:r>
         <w:rPr>
@@ -3030,7 +4020,7 @@
           <w:highlight w:val="white"/>
           <w:lang w:val="sr-Latn-RS"/>
         </w:rPr>
-        <w:t xml:space="preserve"> ovaj parametar predstavlja tip skeletona koji će model poprimiti na kraju. K</w:t>
+        <w:t xml:space="preserve"> ovaj parametar predstavlja tip skeleta koji će model poprimiti na kraju. K</w:t>
       </w:r>
       <w:r>
         <w:rPr>
@@ -3517,14 +4507,7 @@
       <w:pPr>
         <w:pStyle w:val="Normal"/>
         <w:jc w:val="both"/>
-        <w:rPr>
-          <w:b/>
-          <w:b/>
-          <w:bCs/>
-          <w:sz w:val="24"/>
-          <w:szCs w:val="24"/>
-          <w:lang w:val="sr-Latn-RS"/>
-        </w:rPr>
+        <w:rPr/>
       </w:pPr>
       <w:r>
         <w:rPr>

</xml_diff>

<commit_message>
Working on Autorigovanje 3D modela pomocu Pinocchio.docx
</commit_message>
<xml_diff>
--- a/Research/Autorigovanje 3D modela pomocu Pinocchio.docx
+++ b/Research/Autorigovanje 3D modela pomocu Pinocchio.docx
@@ -59,7 +59,7 @@
                 <v:shape id="ole_rId2" style="width:63.95pt;height:63.95pt" o:ole="">
                   <v:imagedata r:id="rId3" o:title=""/>
                 </v:shape>
-                <o:OLEObject Type="Embed" ProgID="" ShapeID="ole_rId2" DrawAspect="Content" ObjectID="_1517180264" r:id="rId2"/>
+                <o:OLEObject Type="Embed" ProgID="" ShapeID="ole_rId2" DrawAspect="Content" ObjectID="_1945099592" r:id="rId2"/>
               </w:object>
             </w:r>
           </w:p>
@@ -519,23 +519,7 @@
           <w:szCs w:val="32"/>
           <w:lang w:val="sr-Latn-RS"/>
         </w:rPr>
-        <w:t xml:space="preserve">Prof. dr </w:t>
-      </w:r>
-      <w:r>
-        <w:rPr>
-          <w:sz w:val="32"/>
-          <w:szCs w:val="32"/>
-          <w:lang w:val="sr-Latn-RS"/>
-        </w:rPr>
-        <w:t>Ivetić</w:t>
-      </w:r>
-      <w:r>
-        <w:rPr>
-          <w:sz w:val="32"/>
-          <w:szCs w:val="32"/>
-          <w:lang w:val="sr-Latn-RS"/>
-        </w:rPr>
-        <w:t xml:space="preserve"> Dragan</w:t>
+        <w:t>Prof. dr Ivetić Dragan</w:t>
         <w:tab/>
         <w:tab/>
       </w:r>
@@ -739,27 +723,7 @@
           <w:szCs w:val="24"/>
           <w:lang w:val="sr-Latn-RS"/>
         </w:rPr>
-        <w:t xml:space="preserve">Preformanse – </w:t>
-      </w:r>
-      <w:r>
-        <w:rPr>
-          <w:b w:val="false"/>
-          <w:bCs w:val="false"/>
-          <w:sz w:val="24"/>
-          <w:szCs w:val="24"/>
-          <w:lang w:val="sr-Latn-RS"/>
-        </w:rPr>
-        <w:t>izvršavanje procesa rigovanja pomoću programske</w:t>
-      </w:r>
-      <w:r>
-        <w:rPr>
-          <w:b w:val="false"/>
-          <w:bCs w:val="false"/>
-          <w:sz w:val="24"/>
-          <w:szCs w:val="24"/>
-          <w:lang w:val="sr-Latn-RS"/>
-        </w:rPr>
-        <w:t xml:space="preserve"> biblioteke bi trebao da traje manje od ručnog rigovanja,</w:t>
+        <w:t>Preformanse – izvršavanje procesa rigovanja pomoću programske biblioteke bi trebao da traje manje od ručnog rigovanja,</w:t>
       </w:r>
     </w:p>
     <w:p>
@@ -780,27 +744,7 @@
           <w:szCs w:val="24"/>
           <w:lang w:val="sr-Latn-RS"/>
         </w:rPr>
-        <w:t>Samostalnost –</w:t>
-      </w:r>
-      <w:r>
-        <w:rPr>
-          <w:b w:val="false"/>
-          <w:bCs w:val="false"/>
-          <w:sz w:val="24"/>
-          <w:szCs w:val="24"/>
-          <w:lang w:val="sr-Latn-RS"/>
-        </w:rPr>
-        <w:t xml:space="preserve"> izvršavanje procesa rigovanje pomoću</w:t>
-      </w:r>
-      <w:r>
-        <w:rPr>
-          <w:b w:val="false"/>
-          <w:bCs w:val="false"/>
-          <w:sz w:val="24"/>
-          <w:szCs w:val="24"/>
-          <w:lang w:val="sr-Latn-RS"/>
-        </w:rPr>
-        <w:t xml:space="preserve"> biblioteke bi trebao što više da smanji umešanost korisnika,</w:t>
+        <w:t>Samostalnost – izvršavanje procesa rigovanje pomoću biblioteke bi trebao što više da smanji umešanost korisnika,</w:t>
       </w:r>
     </w:p>
     <w:p>
@@ -839,15 +783,6 @@
           <w:lang w:val="sr-Latn-RS"/>
         </w:rPr>
         <w:tab/>
-      </w:r>
-      <w:r>
-        <w:rPr>
-          <w:b w:val="false"/>
-          <w:bCs w:val="false"/>
-          <w:sz w:val="24"/>
-          <w:szCs w:val="24"/>
-          <w:lang w:val="sr-Latn-RS"/>
-        </w:rPr>
         <w:t>U prvom poglavlju seminarskog rada je opisan način na koji funkcioniše „Pinocchio“ programska biblioteka. U drugom poglavlju su proučena tri aspekta „Pinocchio“ programske biblioteke. U trećem poglavlju seminarskog rada opisan je programski kod koji omogućuje korišćenje „Pinocchio“ programske biblioteke i njegova funkcionalnost aplikacije. Na kraju seminarskog rada doneti su zaključci o „Pinocchio“ programskoj biblioteci uz konstatacije kako se sve ova biblioteka može primeniti.</w:t>
       </w:r>
     </w:p>
@@ -888,17 +823,7 @@
           <w:szCs w:val="24"/>
           <w:lang w:val="sr-Latn-RS"/>
         </w:rPr>
-        <w:t xml:space="preserve">2. </w:t>
-      </w:r>
-      <w:r>
-        <w:rPr>
-          <w:b/>
-          <w:bCs/>
-          <w:sz w:val="24"/>
-          <w:szCs w:val="24"/>
-          <w:lang w:val="sr-Latn-RS"/>
-        </w:rPr>
-        <w:t>Opis „Pinocchio“ programske biblioteke</w:t>
+        <w:t>2. Opis „Pinocchio“ programske biblioteke</w:t>
       </w:r>
     </w:p>
     <w:p>
@@ -930,36 +855,7 @@
           <w:lang w:val="sr-Latn-RS"/>
         </w:rPr>
         <w:tab/>
-      </w:r>
-      <w:r>
-        <w:rPr>
-          <w:b w:val="false"/>
-          <w:bCs w:val="false"/>
-          <w:sz w:val="24"/>
-          <w:szCs w:val="24"/>
-          <w:lang w:val="sr-Latn-RS"/>
-        </w:rPr>
-        <w:t>Programska biblioteka „Pinocchio“ je kreirana 2007 godine i njeno pokretanje se vrši iz komandne linije. Ovaj pristup znatno otežava korišćenje programske biblioteke korisnicima sa prosečnim znanjem o računaru. To je razlog zbog kojeg programska biblioteka mora da se prilagodi  rad</w:t>
-      </w:r>
-      <w:r>
-        <w:rPr>
-          <w:b w:val="false"/>
-          <w:bCs w:val="false"/>
-          <w:sz w:val="24"/>
-          <w:szCs w:val="24"/>
-          <w:lang w:val="sr-Latn-RS"/>
-        </w:rPr>
-        <w:t>u</w:t>
-      </w:r>
-      <w:r>
-        <w:rPr>
-          <w:b w:val="false"/>
-          <w:bCs w:val="false"/>
-          <w:sz w:val="24"/>
-          <w:szCs w:val="24"/>
-          <w:lang w:val="sr-Latn-RS"/>
-        </w:rPr>
-        <w:t xml:space="preserve"> na Windows 10 operativnom sistemu i da se proširi grafičkim korisničkim interfejsom koji bi omogućio lakšu konfiguraciju parametara za rigovanje.</w:t>
+        <w:t>Programska biblioteka „Pinocchio“ je kreirana 2007 godine i njeno pokretanje se vrši iz komandne linije. Ovaj pristup znatno otežava korišćenje programske biblioteke korisnicima sa prosečnim znanjem o računaru. To je razlog zbog kojeg programska biblioteka mora da se prilagodi  radu na Windows 10 operativnom sistemu i da se proširi grafičkim korisničkim interfejsom koji bi omogućio lakšu konfiguraciju parametara za rigovanje.</w:t>
       </w:r>
     </w:p>
     <w:p>
@@ -981,116 +877,7 @@
           <w:lang w:val="sr-Latn-RS"/>
         </w:rPr>
         <w:tab/>
-      </w:r>
-      <w:r>
-        <w:rPr>
-          <w:b w:val="false"/>
-          <w:bCs w:val="false"/>
-          <w:sz w:val="24"/>
-          <w:szCs w:val="24"/>
-          <w:lang w:val="sr-Latn-RS"/>
-        </w:rPr>
-        <w:t xml:space="preserve">Trenutno pokretanje programske biblioteke iz komandne linije očekuje jedan </w:t>
-      </w:r>
-      <w:r>
-        <w:rPr>
-          <w:b w:val="false"/>
-          <w:bCs w:val="false"/>
-          <w:sz w:val="24"/>
-          <w:szCs w:val="24"/>
-          <w:lang w:val="sr-Latn-RS"/>
-        </w:rPr>
-        <w:t>uslovni</w:t>
-      </w:r>
-      <w:r>
-        <w:rPr>
-          <w:b w:val="false"/>
-          <w:bCs w:val="false"/>
-          <w:sz w:val="24"/>
-          <w:szCs w:val="24"/>
-          <w:lang w:val="sr-Latn-RS"/>
-        </w:rPr>
-        <w:t xml:space="preserve"> </w:t>
-      </w:r>
-      <w:r>
-        <w:rPr>
-          <w:b w:val="false"/>
-          <w:bCs w:val="false"/>
-          <w:sz w:val="24"/>
-          <w:szCs w:val="24"/>
-          <w:lang w:val="sr-Latn-RS"/>
-        </w:rPr>
-        <w:t>argument</w:t>
-      </w:r>
-      <w:r>
-        <w:rPr>
-          <w:b w:val="false"/>
-          <w:bCs w:val="false"/>
-          <w:sz w:val="24"/>
-          <w:szCs w:val="24"/>
-          <w:lang w:val="sr-Latn-RS"/>
-        </w:rPr>
-        <w:t xml:space="preserve">, a to je putanja do meš modela koji je potrebno izrigovati. Pored </w:t>
-      </w:r>
-      <w:r>
-        <w:rPr>
-          <w:b w:val="false"/>
-          <w:bCs w:val="false"/>
-          <w:sz w:val="24"/>
-          <w:szCs w:val="24"/>
-          <w:lang w:val="sr-Latn-RS"/>
-        </w:rPr>
-        <w:t xml:space="preserve">uslovnog argumenta, </w:t>
-      </w:r>
-      <w:r>
-        <w:rPr>
-          <w:b w:val="false"/>
-          <w:bCs w:val="false"/>
-          <w:sz w:val="24"/>
-          <w:szCs w:val="24"/>
-          <w:lang w:val="sr-Latn-RS"/>
-        </w:rPr>
-        <w:t xml:space="preserve">putanje </w:t>
-      </w:r>
-      <w:r>
-        <w:rPr>
-          <w:b w:val="false"/>
-          <w:bCs w:val="false"/>
-          <w:sz w:val="24"/>
-          <w:szCs w:val="24"/>
-          <w:lang w:val="sr-Latn-RS"/>
-        </w:rPr>
-        <w:t>d</w:t>
-      </w:r>
-      <w:r>
-        <w:rPr>
-          <w:b w:val="false"/>
-          <w:bCs w:val="false"/>
-          <w:sz w:val="24"/>
-          <w:szCs w:val="24"/>
-          <w:lang w:val="sr-Latn-RS"/>
-        </w:rPr>
-        <w:t xml:space="preserve">o modela, moguće je dodati i opcione </w:t>
-      </w:r>
-      <w:r>
-        <w:rPr>
-          <w:b w:val="false"/>
-          <w:bCs w:val="false"/>
-          <w:sz w:val="24"/>
-          <w:szCs w:val="24"/>
-          <w:lang w:val="sr-Latn-RS"/>
-        </w:rPr>
-        <w:t>argumente</w:t>
-      </w:r>
-      <w:r>
-        <w:rPr>
-          <w:b w:val="false"/>
-          <w:bCs w:val="false"/>
-          <w:sz w:val="24"/>
-          <w:szCs w:val="24"/>
-          <w:lang w:val="sr-Latn-RS"/>
-        </w:rPr>
-        <w:t xml:space="preserve">. Opcioni argumenti mogu biti rotacija meš modela za navedene stepene, skaliranje njihovog skeleta, </w:t>
+        <w:t xml:space="preserve">Trenutno pokretanje programske biblioteke iz komandne linije očekuje jedan uslovni argument, a to je putanja do meš modela koji je potrebno izrigovati. Pored uslovnog argumenta, putanje do modela, moguće je dodati i opcione argumente. Opcioni argumenti mogu biti rotacija meš modela za navedene stepene, skaliranje njihovog skeleta, </w:t>
       </w:r>
       <w:r>
         <w:rPr>
@@ -1130,37 +917,7 @@
           <w:szCs w:val="24"/>
           <w:lang w:val="sr-Latn-RS"/>
         </w:rPr>
-        <w:t xml:space="preserve"> </w:t>
-      </w:r>
-      <w:r>
-        <w:rPr>
-          <w:b w:val="false"/>
-          <w:bCs w:val="false"/>
-          <w:sz w:val="24"/>
-          <w:szCs w:val="24"/>
-          <w:lang w:val="sr-Latn-RS"/>
-        </w:rPr>
-        <w:t>biblioteke sa uslovnim i opcionim argumentima</w:t>
-      </w:r>
-      <w:r>
-        <w:rPr>
-          <w:b w:val="false"/>
-          <w:bCs w:val="false"/>
-          <w:sz w:val="24"/>
-          <w:szCs w:val="24"/>
-          <w:lang w:val="sr-Latn-RS"/>
-        </w:rPr>
-        <w:t xml:space="preserve"> </w:t>
-      </w:r>
-      <w:r>
-        <w:rPr>
-          <w:b w:val="false"/>
-          <w:bCs w:val="false"/>
-          <w:sz w:val="24"/>
-          <w:szCs w:val="24"/>
-          <w:lang w:val="sr-Latn-RS"/>
-        </w:rPr>
-        <w:t>prikazan je u komandnoj liniji 1. Putanja do meš modela „</w:t>
+        <w:t xml:space="preserve"> biblioteke sa uslovnim i opcionim argumentima prikazan je u komandnoj liniji 1. Putanja do meš modela „</w:t>
       </w:r>
       <w:r>
         <w:rPr>
@@ -1335,27 +1092,28 @@
       </w:pPr>
       <w:r>
         <w:rPr>
-          <w:sz w:val="24"/>
-          <w:szCs w:val="24"/>
-          <w:lang w:val="sr-Latn-RS"/>
-        </w:rPr>
-      </w:r>
-    </w:p>
-    <w:p>
-      <w:pPr>
-        <w:pStyle w:val="Normal"/>
-        <w:jc w:val="both"/>
-        <w:rPr>
-          <w:b w:val="false"/>
-          <w:b w:val="false"/>
-          <w:bCs w:val="false"/>
-        </w:rPr>
-      </w:pPr>
-      <w:r>
-        <w:rPr>
-          <w:sz w:val="24"/>
-          <w:szCs w:val="24"/>
-          <w:lang w:val="sr-Latn-RS"/>
+          <w:b w:val="false"/>
+          <w:bCs w:val="false"/>
+          <w:i w:val="false"/>
+          <w:iCs w:val="false"/>
+          <w:sz w:val="21"/>
+        </w:rPr>
+      </w:r>
+    </w:p>
+    <w:p>
+      <w:pPr>
+        <w:pStyle w:val="Normal"/>
+        <w:jc w:val="both"/>
+        <w:rPr>
+          <w:b w:val="false"/>
+          <w:b w:val="false"/>
+          <w:bCs w:val="false"/>
+        </w:rPr>
+      </w:pPr>
+      <w:r>
+        <w:rPr>
+          <w:b w:val="false"/>
+          <w:bCs w:val="false"/>
         </w:rPr>
       </w:r>
     </w:p>
@@ -1471,17 +1229,7 @@
           <w:lang w:val="sr-Latn-RS"/>
         </w:rPr>
         <w:tab/>
-        <w:t xml:space="preserve">Rad sa programskom bibliotekom „Pinocchio“ je </w:t>
-      </w:r>
-      <w:r>
-        <w:rPr>
-          <w:b w:val="false"/>
-          <w:bCs w:val="false"/>
-          <w:sz w:val="24"/>
-          <w:szCs w:val="24"/>
-          <w:lang w:val="sr-Latn-RS"/>
-        </w:rPr>
-        <w:t>na prethodno opisan način vrlo zahtevan i težak za korisnika sa prosečnim znanjem računara. Takođe, na ovaj način nije moguće izvršiti rigovanje više meš modela od jednom. Razvijanje grafičkog korisničkog interfejsa bi olakšao podešavanje parametara, kao i dalo mogućnost rigovanja većeg broja meš modela.</w:t>
+        <w:t>Rad sa programskom bibliotekom „Pinocchio“ je na prethodno opisan način vrlo zahtevan i težak za korisnika sa prosečnim znanjem računara. Takođe, na ovaj način nije moguće izvršiti rigovanje više meš modela od jednom. Razvijanje grafičkog korisničkog interfejsa bi olakšao podešavanje parametara, kao i dalo mogućnost rigovanja većeg broja meš modela.</w:t>
       </w:r>
     </w:p>
     <w:p>
@@ -1604,97 +1352,7 @@
           <w:szCs w:val="24"/>
           <w:lang w:val="sr-Latn-RS"/>
         </w:rPr>
-        <w:t xml:space="preserve">. Prilikom ugrađivanja skeleta, postoji skelet šablon koji je potrebno ugraditi u model na najoptimalniji način. </w:t>
-      </w:r>
-      <w:r>
-        <w:rPr>
-          <w:b w:val="false"/>
-          <w:bCs w:val="false"/>
-          <w:sz w:val="24"/>
-          <w:szCs w:val="24"/>
-          <w:lang w:val="sr-Latn-RS"/>
-        </w:rPr>
-        <w:t>K</w:t>
-      </w:r>
-      <w:r>
-        <w:rPr>
-          <w:b w:val="false"/>
-          <w:bCs w:val="false"/>
-          <w:sz w:val="24"/>
-          <w:szCs w:val="24"/>
-          <w:lang w:val="sr-Latn-RS"/>
-        </w:rPr>
-        <w:t xml:space="preserve">od izvlačenja skeleta, unutrašnjost modela se proučava i na </w:t>
-      </w:r>
-      <w:r>
-        <w:rPr>
-          <w:b w:val="false"/>
-          <w:bCs w:val="false"/>
-          <w:sz w:val="24"/>
-          <w:szCs w:val="24"/>
-          <w:lang w:val="sr-Latn-RS"/>
-        </w:rPr>
-        <w:t xml:space="preserve">osnovu proučene unutrašnjosti </w:t>
-      </w:r>
-      <w:r>
-        <w:rPr>
-          <w:b w:val="false"/>
-          <w:bCs w:val="false"/>
-          <w:sz w:val="24"/>
-          <w:szCs w:val="24"/>
-          <w:lang w:val="sr-Latn-RS"/>
-        </w:rPr>
-        <w:t xml:space="preserve">skelet </w:t>
-      </w:r>
-      <w:r>
-        <w:rPr>
-          <w:b w:val="false"/>
-          <w:bCs w:val="false"/>
-          <w:sz w:val="24"/>
-          <w:szCs w:val="24"/>
-          <w:lang w:val="sr-Latn-RS"/>
-        </w:rPr>
-        <w:t xml:space="preserve">za </w:t>
-      </w:r>
-      <w:r>
-        <w:rPr>
-          <w:b w:val="false"/>
-          <w:bCs w:val="false"/>
-          <w:sz w:val="24"/>
-          <w:szCs w:val="24"/>
-          <w:lang w:val="sr-Latn-RS"/>
-        </w:rPr>
-        <w:t xml:space="preserve">taj model </w:t>
-      </w:r>
-      <w:r>
-        <w:rPr>
-          <w:b w:val="false"/>
-          <w:bCs w:val="false"/>
-          <w:sz w:val="24"/>
-          <w:szCs w:val="24"/>
-          <w:lang w:val="sr-Latn-RS"/>
-        </w:rPr>
-        <w:t>se</w:t>
-      </w:r>
-      <w:r>
-        <w:rPr>
-          <w:b w:val="false"/>
-          <w:bCs w:val="false"/>
-          <w:sz w:val="24"/>
-          <w:szCs w:val="24"/>
-          <w:lang w:val="sr-Latn-RS"/>
-        </w:rPr>
-        <w:t xml:space="preserve"> izvlači. </w:t>
-      </w:r>
-      <w:r>
-        <w:rPr>
-          <w:b w:val="false"/>
-          <w:bCs w:val="false"/>
-          <w:sz w:val="24"/>
-          <w:szCs w:val="24"/>
-          <w:lang w:val="sr-Latn-RS"/>
-        </w:rPr>
-        <w:t>Glavna razlika između ova dva procesa je ta da za proces ugrađivanje skeleta potreban je ulazni (šablon) skelet. Samim tim ovaj način zahteva inicijalnu interferenciju korisnika.</w:t>
+        <w:t>. Prilikom ugrađivanja skeleta, postoji skelet šablon koji je potrebno ugraditi u model na najoptimalniji način. Kod izvlačenja skeleta, unutrašnjost modela se proučava i na osnovu proučene unutrašnjosti skelet za taj model se izvlači. Glavna razlika između ova dva procesa je ta da za proces ugrađivanje skeleta potreban je ulazni (šablon) skelet. Samim tim ovaj način zahteva inicijalnu interferenciju korisnika.</w:t>
       </w:r>
     </w:p>
     <w:p>
@@ -2550,7 +2208,27 @@
           <w:lang w:val="sr-Latn-RS"/>
         </w:rPr>
         <w:tab/>
-        <w:t xml:space="preserve">„Skining“ modela u „Pinocchio“ biblioteci je odrađen korišćenjem tehnike zvanom LBS (Linear Blend Skinning </w:t>
+        <w:t xml:space="preserve">„Skining“ modela u „Pinocchio“ </w:t>
+      </w:r>
+      <w:r>
+        <w:rPr>
+          <w:b w:val="false"/>
+          <w:bCs w:val="false"/>
+          <w:sz w:val="24"/>
+          <w:szCs w:val="24"/>
+          <w:lang w:val="sr-Latn-RS"/>
+        </w:rPr>
+        <w:t xml:space="preserve">programskoj </w:t>
+      </w:r>
+      <w:r>
+        <w:rPr>
+          <w:b w:val="false"/>
+          <w:bCs w:val="false"/>
+          <w:sz w:val="24"/>
+          <w:szCs w:val="24"/>
+          <w:lang w:val="sr-Latn-RS"/>
+        </w:rPr>
+        <w:t xml:space="preserve">biblioteci je odrađen korišćenjem tehnike zvanom LBS (Linear Blend Skinning </w:t>
       </w:r>
       <w:r>
         <w:rPr>
@@ -2581,6 +2259,64 @@
           <w:lang w:val="en-US"/>
         </w:rPr>
         <w:t xml:space="preserve">. </w:t>
+      </w:r>
+      <w:r>
+        <w:rPr>
+          <w:rFonts w:eastAsia="Liberation Serif" w:cs="Liberation Serif"/>
+          <w:b w:val="false"/>
+          <w:bCs w:val="false"/>
+          <w:i w:val="false"/>
+          <w:iCs w:val="false"/>
+          <w:position w:val="0"/>
+          <w:sz w:val="24"/>
+          <w:sz w:val="24"/>
+          <w:szCs w:val="24"/>
+          <w:vertAlign w:val="baseline"/>
+          <w:lang w:val="sr-Latn-RS"/>
+        </w:rPr>
+        <w:t xml:space="preserve">LBS kao ulazne podatke očekuje oblik meš modela u standardnoj pozi, transformaciju kosti i težinu „skining“-a </w:t>
+      </w:r>
+      <w:r>
+        <w:rPr>
+          <w:rFonts w:eastAsia="Liberation Serif" w:cs="Liberation Serif"/>
+          <w:b w:val="false"/>
+          <w:bCs w:val="false"/>
+          <w:i w:val="false"/>
+          <w:iCs w:val="false"/>
+          <w:position w:val="0"/>
+          <w:sz w:val="24"/>
+          <w:sz w:val="24"/>
+          <w:szCs w:val="24"/>
+          <w:vertAlign w:val="baseline"/>
+          <w:lang w:val="en-US"/>
+        </w:rPr>
+        <w:t>[2]</w:t>
+      </w:r>
+      <w:r>
+        <w:rPr>
+          <w:rFonts w:eastAsia="Liberation Serif" w:cs="Liberation Serif"/>
+          <w:b w:val="false"/>
+          <w:bCs w:val="false"/>
+          <w:i w:val="false"/>
+          <w:iCs w:val="false"/>
+          <w:position w:val="0"/>
+          <w:sz w:val="24"/>
+          <w:sz w:val="24"/>
+          <w:szCs w:val="24"/>
+          <w:vertAlign w:val="baseline"/>
+          <w:lang w:val="sr-Latn-RS"/>
+        </w:rPr>
+        <w:t>. Meš model u standardoj, odnosno početnoj, pozi predstavljen je nizom trodimenzionalnih tačaka. Transformacija kosti je niz transformacionih matrica koje opisuju način pokretanja skeleta. Težina „skinning“-a predstavlja jednodimenzionalni niz težina koji odgovara odgovarajućoj tački u meš modelu. Težina opisuje koliko kost utiče na neku tačku.</w:t>
+      </w:r>
+      <w:r>
+        <w:rPr>
+          <w:b w:val="false"/>
+          <w:bCs w:val="false"/>
+          <w:sz w:val="24"/>
+          <w:szCs w:val="24"/>
+          <w:lang w:val="en-US"/>
+        </w:rPr>
+        <w:t xml:space="preserve"> </w:t>
       </w:r>
       <w:r>
         <w:rPr>
@@ -3066,8 +2802,22 @@
           <w:vertAlign w:val="baseline"/>
           <w:lang w:val="sr-Latn-RS"/>
         </w:rPr>
-        <w:t xml:space="preserve">). </w:t>
-      </w:r>
+        <w:t>).</w:t>
+      </w:r>
+    </w:p>
+    <w:p>
+      <w:pPr>
+        <w:pStyle w:val="Normal"/>
+        <w:jc w:val="both"/>
+        <w:rPr>
+          <w:b w:val="false"/>
+          <w:b w:val="false"/>
+          <w:bCs w:val="false"/>
+          <w:i w:val="false"/>
+          <w:i w:val="false"/>
+          <w:iCs w:val="false"/>
+        </w:rPr>
+      </w:pPr>
       <w:r>
         <w:rPr>
           <w:rFonts w:eastAsia="Liberation Serif" w:cs="Liberation Serif"/>
@@ -3082,37 +2832,7 @@
           <w:vertAlign w:val="baseline"/>
           <w:lang w:val="sr-Latn-RS"/>
         </w:rPr>
-        <w:t xml:space="preserve">Problem je pronalazak koske koja teži </w:t>
-      </w:r>
-      <w:r>
-        <w:rPr>
-          <w:rFonts w:eastAsia="Liberation Serif" w:cs="Liberation Serif"/>
-          <w:b/>
-          <w:bCs/>
-          <w:i/>
-          <w:iCs/>
-          <w:position w:val="0"/>
-          <w:sz w:val="24"/>
-          <w:sz w:val="24"/>
-          <w:szCs w:val="24"/>
-          <w:vertAlign w:val="baseline"/>
-          <w:lang w:val="sr-Latn-RS"/>
-        </w:rPr>
-        <w:t>w</w:t>
-      </w:r>
-      <w:r>
-        <w:rPr>
-          <w:rFonts w:eastAsia="Liberation Serif" w:cs="Liberation Serif"/>
-          <w:b/>
-          <w:bCs/>
-          <w:i/>
-          <w:iCs/>
-          <w:sz w:val="24"/>
-          <w:szCs w:val="24"/>
-          <w:vertAlign w:val="superscript"/>
-          <w:lang w:val="sr-Latn-RS"/>
-        </w:rPr>
-        <w:t xml:space="preserve">i </w:t>
+        <w:tab/>
       </w:r>
       <w:r>
         <w:rPr>
@@ -3128,20 +2848,13 @@
           <w:vertAlign w:val="baseline"/>
           <w:lang w:val="sr-Latn-RS"/>
         </w:rPr>
-        <w:t>za tačke, koliko svaka koska utiče na transformaciju svake tačke.</w:t>
-      </w:r>
-    </w:p>
-    <w:p>
-      <w:pPr>
-        <w:pStyle w:val="Normal"/>
-        <w:jc w:val="both"/>
-        <w:rPr/>
-      </w:pPr>
+        <w:t xml:space="preserve">LBS funkcioniše vrlo dobro u slučajevima kada se transformacije  </w:t>
+      </w:r>
       <w:r>
         <w:rPr>
           <w:rFonts w:eastAsia="Liberation Serif" w:cs="Liberation Serif"/>
-          <w:b w:val="false"/>
-          <w:bCs w:val="false"/>
+          <w:b/>
+          <w:bCs/>
           <w:i w:val="false"/>
           <w:iCs w:val="false"/>
           <w:position w:val="0"/>
@@ -3151,16 +2864,22 @@
           <w:vertAlign w:val="baseline"/>
           <w:lang w:val="sr-Latn-RS"/>
         </w:rPr>
-        <w:tab/>
-        <w:t>Postoje nekoliko prednosti koje se zahtevaju od težine. Prvo, ne bi trebalo da zavise na razlaganje meša. Drugo, da bi rezultat izgledao dobro, težina treba da varira blago po površini. Konačno, da bi se izbeglo savijanje artifakata, debljina  između dve koske gde se dodiruju trebala bi da bude proporcionalna distanci od zgloba do površine druge koske. Iako se šema za dodeljivanje težine koski bazira na blizini, takva šema bi često bila neuspešna jer ignoriše geometriju karaktera.</w:t>
-      </w:r>
-    </w:p>
-    <w:p>
-      <w:pPr>
-        <w:pStyle w:val="Normal"/>
-        <w:jc w:val="both"/>
-        <w:rPr/>
-      </w:pPr>
+        <w:t xml:space="preserve">T </w:t>
+      </w:r>
+      <w:r>
+        <w:rPr>
+          <w:rFonts w:eastAsia="Liberation Serif" w:cs="Liberation Serif"/>
+          <w:b/>
+          <w:bCs/>
+          <w:i w:val="false"/>
+          <w:iCs w:val="false"/>
+          <w:sz w:val="24"/>
+          <w:szCs w:val="24"/>
+          <w:vertAlign w:val="superscript"/>
+          <w:lang w:val="sr-Latn-RS"/>
+        </w:rPr>
+        <w:t xml:space="preserve">i  </w:t>
+      </w:r>
       <w:r>
         <w:rPr>
           <w:rFonts w:eastAsia="Liberation Serif" w:cs="Liberation Serif"/>
@@ -3175,6 +2894,61 @@
           <w:vertAlign w:val="baseline"/>
           <w:lang w:val="sr-Latn-RS"/>
         </w:rPr>
+        <w:t>ne razlikuju mnogo. Problemi se javljaju ukoliko je potrebno iskoristiti transformacije koje se značajno razlikuju u  rotacionoj komponenti. Poznato je da linearna kombinacija rotacija više nije rotacija</w:t>
+      </w:r>
+      <w:r>
+        <w:rPr>
+          <w:rFonts w:eastAsia="Liberation Serif" w:cs="Liberation Serif"/>
+          <w:b w:val="false"/>
+          <w:bCs w:val="false"/>
+          <w:i w:val="false"/>
+          <w:iCs w:val="false"/>
+          <w:position w:val="0"/>
+          <w:sz w:val="24"/>
+          <w:sz w:val="24"/>
+          <w:szCs w:val="24"/>
+          <w:vertAlign w:val="baseline"/>
+          <w:lang w:val="en-US"/>
+        </w:rPr>
+        <w:t>[3]</w:t>
+      </w:r>
+      <w:r>
+        <w:rPr>
+          <w:rFonts w:eastAsia="Liberation Serif" w:cs="Liberation Serif"/>
+          <w:b w:val="false"/>
+          <w:bCs w:val="false"/>
+          <w:i w:val="false"/>
+          <w:iCs w:val="false"/>
+          <w:position w:val="0"/>
+          <w:sz w:val="24"/>
+          <w:sz w:val="24"/>
+          <w:szCs w:val="24"/>
+          <w:vertAlign w:val="baseline"/>
+          <w:lang w:val="sr-Latn-RS"/>
+        </w:rPr>
+        <w:t xml:space="preserve">. </w:t>
+      </w:r>
+    </w:p>
+    <w:p>
+      <w:pPr>
+        <w:pStyle w:val="Normal"/>
+        <w:jc w:val="both"/>
+        <w:rPr/>
+      </w:pPr>
+      <w:r>
+        <w:rPr>
+          <w:rFonts w:eastAsia="Liberation Serif" w:cs="Liberation Serif"/>
+          <w:b w:val="false"/>
+          <w:bCs w:val="false"/>
+          <w:i w:val="false"/>
+          <w:iCs w:val="false"/>
+          <w:position w:val="0"/>
+          <w:sz w:val="24"/>
+          <w:sz w:val="24"/>
+          <w:szCs w:val="24"/>
+          <w:vertAlign w:val="baseline"/>
+          <w:lang w:val="sr-Latn-RS"/>
+        </w:rPr>
         <w:tab/>
       </w:r>
     </w:p>
@@ -3186,41 +2960,19 @@
       </w:pPr>
       <w:r>
         <w:rPr>
-          <w:b/>
-          <w:bCs/>
-          <w:sz w:val="24"/>
-          <w:szCs w:val="24"/>
-          <w:lang w:val="sr-Latn-RS"/>
-        </w:rPr>
-        <w:t xml:space="preserve">3. </w:t>
-      </w:r>
-      <w:r>
-        <w:rPr>
-          <w:b/>
-          <w:bCs/>
-          <w:sz w:val="24"/>
-          <w:szCs w:val="24"/>
-          <w:lang w:val="sr-Latn-RS"/>
-        </w:rPr>
-        <w:t>Upotrebljivost „Pinocchio“ programske biblioteke</w:t>
-      </w:r>
-    </w:p>
-    <w:p>
-      <w:pPr>
-        <w:pStyle w:val="Normal"/>
-        <w:jc w:val="both"/>
-        <w:rPr>
-          <w:sz w:val="24"/>
-          <w:szCs w:val="24"/>
-          <w:lang w:val="sr-Latn-RS"/>
-        </w:rPr>
-      </w:pPr>
-      <w:r>
-        <w:rPr>
-          <w:sz w:val="24"/>
-          <w:szCs w:val="24"/>
-          <w:lang w:val="sr-Latn-RS"/>
-        </w:rPr>
+          <w:rFonts w:eastAsia="Liberation Serif" w:cs="Liberation Serif"/>
+          <w:b w:val="false"/>
+          <w:bCs w:val="false"/>
+          <w:i w:val="false"/>
+          <w:iCs w:val="false"/>
+          <w:position w:val="0"/>
+          <w:sz w:val="24"/>
+          <w:sz w:val="24"/>
+          <w:szCs w:val="24"/>
+          <w:vertAlign w:val="baseline"/>
+          <w:lang w:val="sr-Latn-RS"/>
+        </w:rPr>
+        <w:tab/>
       </w:r>
     </w:p>
     <w:p>
@@ -3231,6 +2983,41 @@
       </w:pPr>
       <w:r>
         <w:rPr>
+          <w:b/>
+          <w:bCs/>
+          <w:sz w:val="24"/>
+          <w:szCs w:val="24"/>
+          <w:lang w:val="sr-Latn-RS"/>
+        </w:rPr>
+        <w:t>3. Upotrebljivost „Pinocchio“ programske biblioteke</w:t>
+      </w:r>
+    </w:p>
+    <w:p>
+      <w:pPr>
+        <w:pStyle w:val="Normal"/>
+        <w:jc w:val="both"/>
+        <w:rPr>
+          <w:sz w:val="24"/>
+          <w:szCs w:val="24"/>
+          <w:lang w:val="sr-Latn-RS"/>
+        </w:rPr>
+      </w:pPr>
+      <w:r>
+        <w:rPr>
+          <w:sz w:val="24"/>
+          <w:szCs w:val="24"/>
+          <w:lang w:val="sr-Latn-RS"/>
+        </w:rPr>
+      </w:r>
+    </w:p>
+    <w:p>
+      <w:pPr>
+        <w:pStyle w:val="Normal"/>
+        <w:jc w:val="both"/>
+        <w:rPr/>
+      </w:pPr>
+      <w:r>
+        <w:rPr>
           <w:b w:val="false"/>
           <w:bCs w:val="false"/>
           <w:sz w:val="24"/>
@@ -3238,46 +3025,7 @@
           <w:lang w:val="sr-Latn-RS"/>
         </w:rPr>
         <w:tab/>
-      </w:r>
-      <w:r>
-        <w:rPr>
-          <w:b w:val="false"/>
-          <w:bCs w:val="false"/>
-          <w:sz w:val="24"/>
-          <w:szCs w:val="24"/>
-          <w:lang w:val="sr-Latn-RS"/>
-        </w:rPr>
-        <w:t>Upotrebljivost „Pinocchio“ programske biblioteke je ocenjena na</w:t>
-      </w:r>
-      <w:r>
-        <w:rPr>
-          <w:b w:val="false"/>
-          <w:bCs w:val="false"/>
-          <w:sz w:val="24"/>
-          <w:szCs w:val="24"/>
-          <w:lang w:val="sr-Latn-RS"/>
-        </w:rPr>
-        <w:t xml:space="preserve"> procen</w:t>
-      </w:r>
-      <w:r>
-        <w:rPr>
-          <w:b w:val="false"/>
-          <w:bCs w:val="false"/>
-          <w:sz w:val="24"/>
-          <w:szCs w:val="24"/>
-          <w:lang w:val="sr-Latn-RS"/>
-        </w:rPr>
-        <w:t>i</w:t>
-      </w:r>
-      <w:r>
-        <w:rPr>
-          <w:b w:val="false"/>
-          <w:bCs w:val="false"/>
-          <w:sz w:val="24"/>
-          <w:szCs w:val="24"/>
-          <w:lang w:val="sr-Latn-RS"/>
-        </w:rPr>
-        <w:t xml:space="preserve"> preformansi, samostalnosti i uspešnosti. Pod </w:t>
+        <w:t xml:space="preserve">Upotrebljivost „Pinocchio“ programske biblioteke je ocenjena na proceni preformansi, samostalnosti i uspešnosti. Pod </w:t>
       </w:r>
       <w:r>
         <w:rPr>
@@ -3317,27 +3065,7 @@
           <w:szCs w:val="24"/>
           <w:lang w:val="sr-Latn-RS"/>
         </w:rPr>
-        <w:t>. Najviše vremena oduzima pre</w:t>
-      </w:r>
-      <w:r>
-        <w:rPr>
-          <w:b w:val="false"/>
-          <w:bCs w:val="false"/>
-          <w:sz w:val="24"/>
-          <w:szCs w:val="24"/>
-          <w:lang w:val="sr-Latn-RS"/>
-        </w:rPr>
-        <w:t>t</w:t>
-      </w:r>
-      <w:r>
-        <w:rPr>
-          <w:b w:val="false"/>
-          <w:bCs w:val="false"/>
-          <w:sz w:val="24"/>
-          <w:szCs w:val="24"/>
-          <w:lang w:val="sr-Latn-RS"/>
-        </w:rPr>
-        <w:t>procesiranje, zbog kalkulacije polja distanci. Samo „ugrađivanje“ traje od prilike jednu petinu celoukupnog vremena.</w:t>
+        <w:t>. Najviše vremena oduzima pretprocesiranje, zbog kalkulacije polja distanci. Samo „ugrađivanje“ traje od prilike jednu petinu celoukupnog vremena.</w:t>
       </w:r>
     </w:p>
     <w:p>
@@ -3590,17 +3318,7 @@
           <w:szCs w:val="24"/>
           <w:lang w:val="sr-Latn-RS"/>
         </w:rPr>
-        <w:t xml:space="preserve">4. </w:t>
-      </w:r>
-      <w:r>
-        <w:rPr>
-          <w:b/>
-          <w:bCs/>
-          <w:sz w:val="24"/>
-          <w:szCs w:val="24"/>
-          <w:lang w:val="sr-Latn-RS"/>
-        </w:rPr>
-        <w:t>Korišćenje i proširivanje „Pinocchio“ programske biblioteke</w:t>
+        <w:t>4. Korišćenje i proširivanje „Pinocchio“ programske biblioteke</w:t>
       </w:r>
     </w:p>
     <w:p>
@@ -3636,15 +3354,6 @@
           <w:lang w:val="sr-Latn-RS"/>
         </w:rPr>
         <w:tab/>
-      </w:r>
-      <w:r>
-        <w:rPr>
-          <w:b w:val="false"/>
-          <w:bCs w:val="false"/>
-          <w:sz w:val="24"/>
-          <w:szCs w:val="24"/>
-          <w:lang w:val="sr-Latn-RS"/>
-        </w:rPr>
         <w:t xml:space="preserve">Programska biblioteka „Pinocchio“ je slobodno za korišćenje (open source). </w:t>
       </w:r>
     </w:p>
@@ -3663,27 +3372,7 @@
           <w:lang w:val="sr-Latn-RS"/>
         </w:rPr>
         <w:tab/>
-        <w:t xml:space="preserve">Prethodno opisana </w:t>
-      </w:r>
-      <w:r>
-        <w:rPr>
-          <w:b w:val="false"/>
-          <w:bCs w:val="false"/>
-          <w:sz w:val="24"/>
-          <w:szCs w:val="24"/>
-          <w:lang w:val="sr-Latn-RS"/>
-        </w:rPr>
-        <w:t xml:space="preserve">programska </w:t>
-      </w:r>
-      <w:r>
-        <w:rPr>
-          <w:b w:val="false"/>
-          <w:bCs w:val="false"/>
-          <w:sz w:val="24"/>
-          <w:szCs w:val="24"/>
-          <w:lang w:val="sr-Latn-RS"/>
-        </w:rPr>
-        <w:t xml:space="preserve">biblioteka „Pinocchio“ sadrži dosta metoda koje je moguće vrlo dobro iskoristiti u oblasti autorigovanja. Da bi se biblioteka upotrebila na najprostili način, moguće je izvršiti u četiri koraka koraka. Na slici 3 prikazan je najprostiji mogući način da se izvrši rigovanje nekog modela. Glavni deo koda na slici 3 je funkcija </w:t>
+        <w:t xml:space="preserve">Prethodno opisana programska biblioteka „Pinocchio“ sadrži dosta metoda koje je moguće vrlo dobro iskoristiti u oblasti autorigovanja. Da bi se biblioteka upotrebila na najprostili način, moguće je izvršiti u četiri koraka koraka. Na slici 3 prikazan je najprostiji mogući način da se izvrši rigovanje nekog modela. Glavni deo koda na slici 3 je funkcija </w:t>
       </w:r>
       <w:r>
         <w:rPr>
@@ -3838,31 +3527,7 @@
           <w:highlight w:val="white"/>
           <w:lang w:val="sr-Latn-RS"/>
         </w:rPr>
-        <w:t xml:space="preserve">Ova funkcija </w:t>
-      </w:r>
-      <w:r>
-        <w:rPr>
-          <w:b w:val="false"/>
-          <w:bCs w:val="false"/>
-          <w:color w:val="000000"/>
-          <w:sz w:val="24"/>
-          <w:szCs w:val="24"/>
-          <w:highlight w:val="white"/>
-          <w:lang w:val="sr-Latn-RS"/>
-        </w:rPr>
-        <w:t xml:space="preserve">sadrži </w:t>
-      </w:r>
-      <w:r>
-        <w:rPr>
-          <w:b w:val="false"/>
-          <w:bCs w:val="false"/>
-          <w:color w:val="000000"/>
-          <w:sz w:val="24"/>
-          <w:szCs w:val="24"/>
-          <w:highlight w:val="white"/>
-          <w:lang w:val="sr-Latn-RS"/>
-        </w:rPr>
-        <w:t xml:space="preserve">sve korake koje je potrebno izvršiti da bi se model izrigovao. Funkcija kao ulazne parametere uzima </w:t>
+        <w:t xml:space="preserve">Ova funkcija sadrži sve korake koje je potrebno izvršiti da bi se model izrigovao. Funkcija kao ulazne parametere uzima </w:t>
       </w:r>
       <w:r>
         <w:rPr>
@@ -3922,67 +3587,7 @@
           <w:highlight w:val="white"/>
           <w:lang w:val="sr-Latn-RS"/>
         </w:rPr>
-        <w:t xml:space="preserve">što je </w:t>
-      </w:r>
-      <w:r>
-        <w:rPr>
-          <w:b w:val="false"/>
-          <w:bCs w:val="false"/>
-          <w:color w:val="000000"/>
-          <w:sz w:val="24"/>
-          <w:szCs w:val="24"/>
-          <w:highlight w:val="white"/>
-          <w:lang w:val="sr-Latn-RS"/>
-        </w:rPr>
-        <w:t xml:space="preserve">model koji </w:t>
-      </w:r>
-      <w:r>
-        <w:rPr>
-          <w:b w:val="false"/>
-          <w:bCs w:val="false"/>
-          <w:color w:val="000000"/>
-          <w:sz w:val="24"/>
-          <w:szCs w:val="24"/>
-          <w:highlight w:val="white"/>
-          <w:lang w:val="sr-Latn-RS"/>
-        </w:rPr>
-        <w:t xml:space="preserve">je potrebno </w:t>
-      </w:r>
-      <w:r>
-        <w:rPr>
-          <w:b w:val="false"/>
-          <w:bCs w:val="false"/>
-          <w:color w:val="000000"/>
-          <w:sz w:val="24"/>
-          <w:szCs w:val="24"/>
-          <w:highlight w:val="white"/>
-          <w:lang w:val="sr-Latn-RS"/>
-        </w:rPr>
-        <w:t>izrig</w:t>
-      </w:r>
-      <w:r>
-        <w:rPr>
-          <w:b w:val="false"/>
-          <w:bCs w:val="false"/>
-          <w:color w:val="000000"/>
-          <w:sz w:val="24"/>
-          <w:szCs w:val="24"/>
-          <w:highlight w:val="white"/>
-          <w:lang w:val="sr-Latn-RS"/>
-        </w:rPr>
-        <w:t>ovati</w:t>
-      </w:r>
-      <w:r>
-        <w:rPr>
-          <w:b w:val="false"/>
-          <w:bCs w:val="false"/>
-          <w:color w:val="000000"/>
-          <w:sz w:val="24"/>
-          <w:szCs w:val="24"/>
-          <w:highlight w:val="white"/>
-          <w:lang w:val="sr-Latn-RS"/>
-        </w:rPr>
-        <w:t xml:space="preserve">. Drugi parametar je </w:t>
+        <w:t xml:space="preserve">što je model koji je potrebno izrigovati. Drugi parametar je </w:t>
       </w:r>
       <w:r>
         <w:rPr>
@@ -4820,6 +4425,75 @@
           <w:lang w:val="sr-Latn-RS"/>
         </w:rPr>
         <w:t xml:space="preserve">[1] Ilya Baran and Jovan Popovi´c. Automatic rigging and animation of 3d characters. ACM Trans. Graph., 26(3), July 2007. </w:t>
+      </w:r>
+    </w:p>
+    <w:p>
+      <w:pPr>
+        <w:pStyle w:val="Normal"/>
+        <w:jc w:val="both"/>
+        <w:rPr>
+          <w:b w:val="false"/>
+          <w:b w:val="false"/>
+          <w:bCs w:val="false"/>
+          <w:sz w:val="24"/>
+          <w:szCs w:val="24"/>
+          <w:lang w:val="en-US"/>
+        </w:rPr>
+      </w:pPr>
+      <w:r>
+        <w:rPr>
+          <w:b w:val="false"/>
+          <w:bCs w:val="false"/>
+          <w:sz w:val="24"/>
+          <w:szCs w:val="24"/>
+          <w:lang w:val="en-US"/>
+        </w:rPr>
+        <w:t xml:space="preserve">[2] </w:t>
+      </w:r>
+      <w:r>
+        <w:rPr>
+          <w:b w:val="false"/>
+          <w:bCs w:val="false"/>
+          <w:sz w:val="24"/>
+          <w:szCs w:val="24"/>
+        </w:rPr>
+        <w:t xml:space="preserve">Ladislav Kavan </w:t>
+      </w:r>
+      <w:r>
+        <w:rPr>
+          <w:b w:val="false"/>
+          <w:bCs w:val="false"/>
+          <w:sz w:val="24"/>
+          <w:szCs w:val="24"/>
+          <w:lang w:val="en-US"/>
+        </w:rPr>
+        <w:t xml:space="preserve"> Part I: Direct Skinning Methods and Deformation Primitives  SIGGRAPH Course 2014 — Skinning: Real-time Shape Deformation </w:t>
+      </w:r>
+    </w:p>
+    <w:p>
+      <w:pPr>
+        <w:pStyle w:val="Normal"/>
+        <w:jc w:val="both"/>
+        <w:rPr/>
+      </w:pPr>
+      <w:r>
+        <w:rPr>
+          <w:b w:val="false"/>
+          <w:bCs w:val="false"/>
+          <w:sz w:val="24"/>
+          <w:szCs w:val="24"/>
+          <w:lang w:val="en-US"/>
+        </w:rPr>
+        <w:t xml:space="preserve">[3] </w:t>
+      </w:r>
+      <w:r>
+        <w:rPr>
+          <w:b w:val="false"/>
+          <w:bCs w:val="false"/>
+          <w:sz w:val="24"/>
+          <w:szCs w:val="24"/>
+        </w:rPr>
+        <w:t xml:space="preserve">ALEXA, M., AND MÜLLER, W. 2000. Representing animations by principal components. In Computer Graphics Forum, vol. 19, Wiley Online Library, 411–418. </w:t>
       </w:r>
     </w:p>
     <w:sectPr>
@@ -5238,6 +4912,13 @@
       <w:rFonts w:cs="OpenSymbol"/>
     </w:rPr>
   </w:style>
+  <w:style w:type="character" w:styleId="ListLabel10">
+    <w:name w:val="ListLabel 10"/>
+    <w:qFormat/>
+    <w:rPr>
+      <w:rFonts w:cs="OpenSymbol"/>
+    </w:rPr>
+  </w:style>
   <w:style w:type="paragraph" w:styleId="Heading">
     <w:name w:val="Heading"/>
     <w:basedOn w:val="Normal"/>

</xml_diff>

<commit_message>
Working on Research/Autorigovanje 3D modela pomocu Pinocchio.docx
</commit_message>
<xml_diff>
--- a/Research/Autorigovanje 3D modela pomocu Pinocchio.docx
+++ b/Research/Autorigovanje 3D modela pomocu Pinocchio.docx
@@ -59,7 +59,7 @@
                 <v:shape id="ole_rId2" style="width:63.95pt;height:63.95pt" o:ole="">
                   <v:imagedata r:id="rId3" o:title=""/>
                 </v:shape>
-                <o:OLEObject Type="Embed" ProgID="" ShapeID="ole_rId2" DrawAspect="Content" ObjectID="_1063146700" r:id="rId2"/>
+                <o:OLEObject Type="Embed" ProgID="" ShapeID="ole_rId2" DrawAspect="Content" ObjectID="_1586808196" r:id="rId2"/>
               </w:object>
             </w:r>
           </w:p>
@@ -2951,7 +2951,9 @@
         <w:gridCol w:w="4986"/>
       </w:tblGrid>
       <w:tr>
-        <w:trPr/>
+        <w:trPr>
+          <w:trHeight w:val="4850" w:hRule="atLeast"/>
+        </w:trPr>
         <w:tc>
           <w:tcPr>
             <w:tcW w:w="4986" w:type="dxa"/>

</xml_diff>

<commit_message>
Research/Autorigovanje 3D modela pomocu Pinocchio.docx
</commit_message>
<xml_diff>
--- a/Research/Autorigovanje 3D modela pomocu Pinocchio.docx
+++ b/Research/Autorigovanje 3D modela pomocu Pinocchio.docx
@@ -59,7 +59,7 @@
                 <v:shape id="ole_rId2" style="width:63.95pt;height:63.95pt" o:ole="">
                   <v:imagedata r:id="rId3" o:title=""/>
                 </v:shape>
-                <o:OLEObject Type="Embed" ProgID="" ShapeID="ole_rId2" DrawAspect="Content" ObjectID="_1543208909" r:id="rId2"/>
+                <o:OLEObject Type="Embed" ProgID="" ShapeID="ole_rId2" DrawAspect="Content" ObjectID="_285424549" r:id="rId2"/>
               </w:object>
             </w:r>
           </w:p>
@@ -1206,19 +1206,79 @@
           <w:bCs w:val="false"/>
           <w:sz w:val="24"/>
           <w:szCs w:val="24"/>
+          <w:lang w:val="sr-Latn-RS"/>
+        </w:rPr>
+        <w:t>Da</w:t>
+      </w:r>
+      <w:r>
+        <w:rPr>
+          <w:b w:val="false"/>
+          <w:bCs w:val="false"/>
+          <w:sz w:val="24"/>
+          <w:szCs w:val="24"/>
           <w:lang w:val="en-US"/>
         </w:rPr>
-        <w:t>Da bi se na</w:t>
-      </w:r>
-      <w:r>
-        <w:rPr>
-          <w:b w:val="false"/>
-          <w:bCs w:val="false"/>
-          <w:sz w:val="24"/>
-          <w:szCs w:val="24"/>
-          <w:lang w:val="sr-Latn-RS"/>
-        </w:rPr>
-        <w:t xml:space="preserve">šao optimalni način negativnog bodovanja, uči se maximalni marginalni linearni klasifikator, koji pokušava da maksimizuje margine između najboljeg dobrog i najboljeg lošeg dela skeleta. </w:t>
+        <w:t xml:space="preserve"> bi </w:t>
+      </w:r>
+      <w:r>
+        <w:rPr>
+          <w:b w:val="false"/>
+          <w:bCs w:val="false"/>
+          <w:sz w:val="24"/>
+          <w:szCs w:val="24"/>
+          <w:lang w:val="sr-Latn-RS"/>
+        </w:rPr>
+        <w:t>se</w:t>
+      </w:r>
+      <w:r>
+        <w:rPr>
+          <w:b w:val="false"/>
+          <w:bCs w:val="false"/>
+          <w:sz w:val="24"/>
+          <w:szCs w:val="24"/>
+          <w:lang w:val="en-US"/>
+        </w:rPr>
+        <w:t xml:space="preserve"> </w:t>
+      </w:r>
+      <w:r>
+        <w:rPr>
+          <w:b w:val="false"/>
+          <w:bCs w:val="false"/>
+          <w:sz w:val="24"/>
+          <w:szCs w:val="24"/>
+          <w:lang w:val="sr-Latn-RS"/>
+        </w:rPr>
+        <w:t>našao</w:t>
+      </w:r>
+      <w:r>
+        <w:rPr>
+          <w:b w:val="false"/>
+          <w:bCs w:val="false"/>
+          <w:sz w:val="24"/>
+          <w:szCs w:val="24"/>
+          <w:lang w:val="sr-Latn-RS"/>
+        </w:rPr>
+        <w:t xml:space="preserve"> optimalni način negativnog bodovanja, uči se </w:t>
+      </w:r>
+      <w:r>
+        <w:rPr>
+          <w:b w:val="false"/>
+          <w:bCs w:val="false"/>
+          <w:sz w:val="24"/>
+          <w:szCs w:val="24"/>
+          <w:lang w:val="sr-Latn-RS"/>
+        </w:rPr>
+        <w:t>maksimalni</w:t>
+      </w:r>
+      <w:r>
+        <w:rPr>
+          <w:b w:val="false"/>
+          <w:bCs w:val="false"/>
+          <w:sz w:val="24"/>
+          <w:szCs w:val="24"/>
+          <w:lang w:val="sr-Latn-RS"/>
+        </w:rPr>
+        <w:t xml:space="preserve"> marginalni linearni klasifikator, koji pokušava da maksimizuje margine između najboljeg dobrog i najboljeg lošeg dela skeleta. </w:t>
       </w:r>
       <w:r>
         <w:rPr>
@@ -1574,7 +1634,7 @@
         <w:rPr>
           <w:b w:val="false"/>
           <w:bCs w:val="false"/>
-          <w:lang w:val="en-US"/>
+          <w:lang w:val="sr-Latn-RS"/>
         </w:rPr>
         <w:t xml:space="preserve">Idealno bi bilo da izbor </w:t>
       </w:r>
@@ -1587,7 +1647,7 @@
           <w:szCs w:val="24"/>
           <w:lang w:val="sr-Latn-RS"/>
         </w:rPr>
-        <w:t xml:space="preserve">Г </w:t>
+        <w:t>Г bude takav da je jednačina 1 maksimizovana,</w:t>
       </w:r>
       <w:r>
         <w:rPr>
@@ -1596,20 +1656,9 @@
           <w:bCs w:val="false"/>
           <w:sz w:val="24"/>
           <w:szCs w:val="24"/>
-          <w:lang w:val="en-US"/>
-        </w:rPr>
-        <w:t>bude takakv da je jedna</w:t>
-      </w:r>
-      <w:r>
-        <w:rPr>
-          <w:rFonts w:eastAsia="SimSun" w:cs="Arial"/>
-          <w:b w:val="false"/>
-          <w:bCs w:val="false"/>
-          <w:sz w:val="24"/>
-          <w:szCs w:val="24"/>
-          <w:lang w:val="sr-Latn-RS"/>
-        </w:rPr>
-        <w:t>čina 1 maksimizovana, tako da se napravi očigledna razdvojenost dobrih i loših potencijalnih delova skeleta.</w:t>
+          <w:lang w:val="sr-Latn-RS"/>
+        </w:rPr>
+        <w:t xml:space="preserve"> tako da se napravi očigledna razdvojenost dobrih i loših potencijalnih delova skeleta.</w:t>
       </w:r>
     </w:p>
     <w:p>
@@ -1637,9 +1686,20 @@
           <w:bCs w:val="false"/>
           <w:sz w:val="24"/>
           <w:szCs w:val="24"/>
+          <w:lang w:val="sr-Latn-RS"/>
+        </w:rPr>
+        <w:t>se</w:t>
+      </w:r>
+      <w:r>
+        <w:rPr>
+          <w:rFonts w:eastAsia="SimSun" w:cs="Arial"/>
+          <w:b w:val="false"/>
+          <w:bCs w:val="false"/>
+          <w:sz w:val="24"/>
+          <w:szCs w:val="24"/>
           <w:lang w:val="en-US"/>
         </w:rPr>
-        <w:t>se radi</w:t>
+        <w:t xml:space="preserve"> </w:t>
       </w:r>
       <w:r>
         <w:rPr>
@@ -1650,6 +1710,17 @@
           <w:szCs w:val="24"/>
           <w:lang w:val="sr-Latn-RS"/>
         </w:rPr>
+        <w:t>radi</w:t>
+      </w:r>
+      <w:r>
+        <w:rPr>
+          <w:rFonts w:eastAsia="SimSun" w:cs="Arial"/>
+          <w:b w:val="false"/>
+          <w:bCs w:val="false"/>
+          <w:sz w:val="24"/>
+          <w:szCs w:val="24"/>
+          <w:lang w:val="sr-Latn-RS"/>
+        </w:rPr>
         <w:t xml:space="preserve"> nekoliko puta sa različitim početnim težinama, jer metoda Nedler-Mid može da se </w:t>
       </w:r>
       <w:r>
@@ -1659,9 +1730,20 @@
           <w:bCs w:val="false"/>
           <w:sz w:val="24"/>
           <w:szCs w:val="24"/>
+          <w:lang w:val="sr-Latn-RS"/>
+        </w:rPr>
+        <w:t>zaustavi</w:t>
+      </w:r>
+      <w:r>
+        <w:rPr>
+          <w:rFonts w:eastAsia="SimSun" w:cs="Arial"/>
+          <w:b w:val="false"/>
+          <w:bCs w:val="false"/>
+          <w:sz w:val="24"/>
+          <w:szCs w:val="24"/>
           <w:lang w:val="en-US"/>
         </w:rPr>
-        <w:t>zaustavi (</w:t>
+        <w:t xml:space="preserve"> (</w:t>
       </w:r>
       <w:r>
         <w:rPr>
@@ -1713,7 +1795,104 @@
           <w:lang w:val="sr-Latn-RS"/>
         </w:rPr>
         <w:tab/>
-        <w:t>Sada je moguće izračunati optimalni način pripajanja skeleta u meš. Da bi se prostor potrage smanjio još više, zglobovi koji povezuju dve kosti (kao što su kolena i laktovi) se uklanjaju iz šablonskog skeleta. Rezultat svakog parcijalnog potencijalnog pripajanja skeleta mešu je suma negativnih bodova između dva međusobno spojena zgloba dodata na negativne bodove prva dva zgloba dodata na negativne bodove na prva tri zgloba i tako nadalje sve do poslednjeg pripojenog zgloba. Algoritam staje u slučaju da je pripajanje završeno, i na taj način je osigurano da je izabrano najoptimalnije rešenje. Kada je nađeno konačno rešenje, spojeni zglobovi se ponovo dodaju tako što se razdvoje na nađene ivice u proporcije odgovarajuće originalnom skeletu.</w:t>
+        <w:t xml:space="preserve">Sada je moguće izračunati optimalni način pripajanja skeleta u meš. Da bi se prostor potrage smanjio još više, zglobovi koji povezuju dve kosti (kao što su kolena i laktovi) se uklanjaju iz šablonskog skeleta. Rezultat svakog parcijalnog potencijalnog pripajanja skeleta mešu je suma negativnih bodova između dva međusobno spojena zgloba dodata na negativne bodove prva dva zgloba dodata na negativne bodove na prva tri zgloba i tako nadalje sve do poslednjeg pripojenog zgloba. Algoritam staje u slučaju da je pripajanje završeno, i na taj način je osigurano da je izabrano najoptimalnije rešenje. Kada je nađeno konačno rešenje, spojeni zglobovi se ponovo dodaju tako što se razdvoje na nađene ivice u proporcije odgovarajuće originalnom skeletu. </w:t>
+      </w:r>
+      <w:r>
+        <w:rPr>
+          <w:rFonts w:eastAsia="SimSun" w:cs="Arial"/>
+          <w:b w:val="false"/>
+          <w:bCs w:val="false"/>
+          <w:sz w:val="24"/>
+          <w:szCs w:val="24"/>
+          <w:lang w:val="sr-Latn-RS"/>
+        </w:rPr>
+        <w:t>Na slici 2 prikazan je tok algoritma „Pinocchio“ programske biblioteke.</w:t>
+      </w:r>
+    </w:p>
+    <w:p>
+      <w:pPr>
+        <w:pStyle w:val="Normal"/>
+        <w:jc w:val="both"/>
+        <w:rPr>
+          <w:rFonts w:eastAsia="SimSun" w:cs="Arial"/>
+          <w:b w:val="false"/>
+          <w:b w:val="false"/>
+          <w:bCs w:val="false"/>
+          <w:sz w:val="24"/>
+          <w:szCs w:val="24"/>
+          <w:lang w:val="sr-Latn-RS"/>
+        </w:rPr>
+      </w:pPr>
+      <w:r>
+        <w:rPr/>
+      </w:r>
+    </w:p>
+    <w:p>
+      <w:pPr>
+        <w:pStyle w:val="Normal"/>
+        <w:jc w:val="center"/>
+        <w:rPr>
+          <w:sz w:val="20"/>
+          <w:szCs w:val="20"/>
+        </w:rPr>
+      </w:pPr>
+      <w:r>
+        <w:drawing>
+          <wp:anchor behindDoc="0" distT="0" distB="0" distL="0" distR="0" simplePos="0" locked="0" layoutInCell="1" allowOverlap="1" relativeHeight="12">
+            <wp:simplePos x="0" y="0"/>
+            <wp:positionH relativeFrom="column">
+              <wp:align>center</wp:align>
+            </wp:positionH>
+            <wp:positionV relativeFrom="paragraph">
+              <wp:align>top</wp:align>
+            </wp:positionV>
+            <wp:extent cx="2534285" cy="3910330"/>
+            <wp:effectExtent l="0" t="0" r="0" b="0"/>
+            <wp:wrapTopAndBottom/>
+            <wp:docPr id="3" name="Image4" descr=""/>
+            <wp:cNvGraphicFramePr>
+              <a:graphicFrameLocks xmlns:a="http://schemas.openxmlformats.org/drawingml/2006/main" noChangeAspect="1"/>
+            </wp:cNvGraphicFramePr>
+            <a:graphic xmlns:a="http://schemas.openxmlformats.org/drawingml/2006/main">
+              <a:graphicData uri="http://schemas.openxmlformats.org/drawingml/2006/picture">
+                <pic:pic xmlns:pic="http://schemas.openxmlformats.org/drawingml/2006/picture">
+                  <pic:nvPicPr>
+                    <pic:cNvPr id="3" name="Image4" descr=""/>
+                    <pic:cNvPicPr>
+                      <a:picLocks noChangeAspect="1" noChangeArrowheads="1"/>
+                    </pic:cNvPicPr>
+                  </pic:nvPicPr>
+                  <pic:blipFill>
+                    <a:blip r:embed="rId6"/>
+                    <a:stretch>
+                      <a:fillRect/>
+                    </a:stretch>
+                  </pic:blipFill>
+                  <pic:spPr bwMode="auto">
+                    <a:xfrm>
+                      <a:off x="0" y="0"/>
+                      <a:ext cx="2534285" cy="3910330"/>
+                    </a:xfrm>
+                    <a:prstGeom prst="rect">
+                      <a:avLst/>
+                    </a:prstGeom>
+                  </pic:spPr>
+                </pic:pic>
+              </a:graphicData>
+            </a:graphic>
+          </wp:anchor>
+        </w:drawing>
+      </w:r>
+      <w:r>
+        <w:rPr>
+          <w:rFonts w:eastAsia="SimSun" w:cs="Arial"/>
+          <w:b w:val="false"/>
+          <w:bCs w:val="false"/>
+          <w:sz w:val="20"/>
+          <w:szCs w:val="20"/>
+          <w:lang w:val="sr-Latn-RS"/>
+        </w:rPr>
+        <w:t>Slika 2. Tok algoritma „Pinocchio“ programske biblioteke</w:t>
       </w:r>
     </w:p>
     <w:p>
@@ -2420,7 +2599,71 @@
           <w:vertAlign w:val="baseline"/>
           <w:lang w:val="sr-Latn-RS"/>
         </w:rPr>
-        <w:t>Na slici 2 prikazan je meš model u prvobitnom stanju. Na slici 3 je prikazan isti taj meš model kako se kreće. Kao što se vidi na laktu desne ruke došlo je do promene meš modela, način na koji se meš transformiše određen je LBS tehnikom.</w:t>
+        <w:t xml:space="preserve">Na slici </w:t>
+      </w:r>
+      <w:r>
+        <w:rPr>
+          <w:rFonts w:eastAsia="Liberation Serif" w:cs="Liberation Serif"/>
+          <w:b w:val="false"/>
+          <w:bCs w:val="false"/>
+          <w:i w:val="false"/>
+          <w:iCs w:val="false"/>
+          <w:position w:val="0"/>
+          <w:sz w:val="24"/>
+          <w:sz w:val="24"/>
+          <w:szCs w:val="24"/>
+          <w:vertAlign w:val="baseline"/>
+          <w:lang w:val="sr-Latn-RS"/>
+        </w:rPr>
+        <w:t>3</w:t>
+      </w:r>
+      <w:r>
+        <w:rPr>
+          <w:rFonts w:eastAsia="Liberation Serif" w:cs="Liberation Serif"/>
+          <w:b w:val="false"/>
+          <w:bCs w:val="false"/>
+          <w:i w:val="false"/>
+          <w:iCs w:val="false"/>
+          <w:position w:val="0"/>
+          <w:sz w:val="24"/>
+          <w:sz w:val="24"/>
+          <w:szCs w:val="24"/>
+          <w:vertAlign w:val="baseline"/>
+          <w:lang w:val="sr-Latn-RS"/>
+        </w:rPr>
+        <w:t xml:space="preserve"> prikazan je meš model u prvobitnom stanju. Na slici </w:t>
+      </w:r>
+      <w:r>
+        <w:rPr>
+          <w:rFonts w:eastAsia="Liberation Serif" w:cs="Liberation Serif"/>
+          <w:b w:val="false"/>
+          <w:bCs w:val="false"/>
+          <w:i w:val="false"/>
+          <w:iCs w:val="false"/>
+          <w:position w:val="0"/>
+          <w:sz w:val="24"/>
+          <w:sz w:val="24"/>
+          <w:szCs w:val="24"/>
+          <w:vertAlign w:val="baseline"/>
+          <w:lang w:val="sr-Latn-RS"/>
+        </w:rPr>
+        <w:t>4</w:t>
+      </w:r>
+      <w:r>
+        <w:rPr>
+          <w:rFonts w:eastAsia="Liberation Serif" w:cs="Liberation Serif"/>
+          <w:b w:val="false"/>
+          <w:bCs w:val="false"/>
+          <w:i w:val="false"/>
+          <w:iCs w:val="false"/>
+          <w:position w:val="0"/>
+          <w:sz w:val="24"/>
+          <w:sz w:val="24"/>
+          <w:szCs w:val="24"/>
+          <w:vertAlign w:val="baseline"/>
+          <w:lang w:val="sr-Latn-RS"/>
+        </w:rPr>
+        <w:t xml:space="preserve"> je prikazan isti taj meš model kako se kreće. Kao što se vidi na laktu desne ruke došlo je do deformacije meš modela, način na koji se meš transformiše određen je LBS tehnikom.</w:t>
       </w:r>
     </w:p>
     <w:p>
@@ -2601,7 +2844,7 @@
                   <wp:extent cx="3096260" cy="2827020"/>
                   <wp:effectExtent l="0" t="0" r="0" b="0"/>
                   <wp:wrapSquare wrapText="largest"/>
-                  <wp:docPr id="3" name="Image6" descr=""/>
+                  <wp:docPr id="4" name="Image6" descr=""/>
                   <wp:cNvGraphicFramePr>
                     <a:graphicFrameLocks xmlns:a="http://schemas.openxmlformats.org/drawingml/2006/main" noChangeAspect="1"/>
                   </wp:cNvGraphicFramePr>
@@ -2609,13 +2852,13 @@
                     <a:graphicData uri="http://schemas.openxmlformats.org/drawingml/2006/picture">
                       <pic:pic xmlns:pic="http://schemas.openxmlformats.org/drawingml/2006/picture">
                         <pic:nvPicPr>
-                          <pic:cNvPr id="3" name="Image6" descr=""/>
+                          <pic:cNvPr id="4" name="Image6" descr=""/>
                           <pic:cNvPicPr>
                             <a:picLocks noChangeAspect="1" noChangeArrowheads="1"/>
                           </pic:cNvPicPr>
                         </pic:nvPicPr>
                         <pic:blipFill>
-                          <a:blip r:embed="rId6"/>
+                          <a:blip r:embed="rId7"/>
                           <a:stretch>
                             <a:fillRect/>
                           </a:stretch>
@@ -2647,7 +2890,22 @@
                 <w:sz w:val="20"/>
                 <w:szCs w:val="20"/>
               </w:rPr>
-              <w:t>lika 2. Me</w:t>
+              <w:t xml:space="preserve">lika </w:t>
+            </w:r>
+            <w:r>
+              <w:rPr>
+                <w:sz w:val="20"/>
+                <w:szCs w:val="20"/>
+                <w:lang w:val="sr-Latn-RS"/>
+              </w:rPr>
+              <w:t>3</w:t>
+            </w:r>
+            <w:r>
+              <w:rPr>
+                <w:sz w:val="20"/>
+                <w:szCs w:val="20"/>
+              </w:rPr>
+              <w:t>. Me</w:t>
             </w:r>
             <w:r>
               <w:rPr>
@@ -2670,7 +2928,8 @@
               <w:pStyle w:val="TableContents"/>
               <w:jc w:val="center"/>
               <w:rPr>
-                <w:lang w:val="sr-Latn-RS"/>
+                <w:sz w:val="20"/>
+                <w:szCs w:val="20"/>
               </w:rPr>
             </w:pPr>
             <w:r>
@@ -2686,7 +2945,7 @@
                   <wp:extent cx="2959100" cy="2827020"/>
                   <wp:effectExtent l="0" t="0" r="0" b="0"/>
                   <wp:wrapSquare wrapText="largest"/>
-                  <wp:docPr id="4" name="Image7" descr=""/>
+                  <wp:docPr id="5" name="Image7" descr=""/>
                   <wp:cNvGraphicFramePr>
                     <a:graphicFrameLocks xmlns:a="http://schemas.openxmlformats.org/drawingml/2006/main" noChangeAspect="1"/>
                   </wp:cNvGraphicFramePr>
@@ -2694,13 +2953,13 @@
                     <a:graphicData uri="http://schemas.openxmlformats.org/drawingml/2006/picture">
                       <pic:pic xmlns:pic="http://schemas.openxmlformats.org/drawingml/2006/picture">
                         <pic:nvPicPr>
-                          <pic:cNvPr id="4" name="Image7" descr=""/>
+                          <pic:cNvPr id="5" name="Image7" descr=""/>
                           <pic:cNvPicPr>
                             <a:picLocks noChangeAspect="1" noChangeArrowheads="1"/>
                           </pic:cNvPicPr>
                         </pic:nvPicPr>
                         <pic:blipFill>
-                          <a:blip r:embed="rId7"/>
+                          <a:blip r:embed="rId8"/>
                           <a:stretch>
                             <a:fillRect/>
                           </a:stretch>
@@ -2722,15 +2981,35 @@
             </w:r>
             <w:r>
               <w:rPr>
+                <w:sz w:val="20"/>
+                <w:szCs w:val="20"/>
                 <w:lang w:val="sr-Latn-RS"/>
               </w:rPr>
               <w:t>S</w:t>
             </w:r>
             <w:r>
               <w:rPr>
+                <w:sz w:val="20"/>
+                <w:szCs w:val="20"/>
                 <w:lang w:val="sr-Latn-RS"/>
               </w:rPr>
-              <w:t>lika 3. Meš model koji se kreće</w:t>
+              <w:t xml:space="preserve">lika </w:t>
+            </w:r>
+            <w:r>
+              <w:rPr>
+                <w:sz w:val="20"/>
+                <w:szCs w:val="20"/>
+                <w:lang w:val="sr-Latn-RS"/>
+              </w:rPr>
+              <w:t>4</w:t>
+            </w:r>
+            <w:r>
+              <w:rPr>
+                <w:sz w:val="20"/>
+                <w:szCs w:val="20"/>
+                <w:lang w:val="sr-Latn-RS"/>
+              </w:rPr>
+              <w:t>. Meš model koji se kreće</w:t>
             </w:r>
           </w:p>
         </w:tc>
@@ -2952,7 +3231,47 @@
           <w:szCs w:val="24"/>
           <w:lang w:val="sr-Latn-RS"/>
         </w:rPr>
-        <w:t xml:space="preserve">širok spektar mogućnosti uz minimalan broj koraka. Restrikcije kod biblioteke su vrlo velike, jer zahteva početni skelet, koji mora da se slaže sa modelom. Potrebno je da se model dosta poklapa sa nekim od šablon skeleta. Ukoliko bi ovo bilo drugačije broj negativnih bodova koji se dodeljuju kostima i zglobovima bi bio ogroman. Takođe, biblioteka očekuje da obe noge budu na dnu modela. Na slici 4 prikazan je meš model koji je orientisan shodno tome što očekuje „Pinocchio“ programska biblioteka. Kao što se vidi iz priloženog, model je vrlo dobro izrigovan. Svaki zglob je na dobrom mestu. Slika 5 prikazuje isti meš model kao i na slici 4, samo što je u ovom slučaju meš model zarotiran za 90 stepeni oko svoje </w:t>
+        <w:t xml:space="preserve">širok spektar mogućnosti uz minimalan broj koraka. Restrikcije kod biblioteke su vrlo velike, jer zahteva početni skelet, koji mora da se slaže sa modelom. Potrebno je da se model dosta poklapa sa nekim od šablon skeleta. Ukoliko bi ovo bilo drugačije broj negativnih bodova koji se dodeljuju kostima i zglobovima bi bio ogroman. Takođe, biblioteka očekuje da obe noge budu na dnu modela. Na slici 4 prikazan je meš model koji je orientisan shodno tome što očekuje „Pinocchio“ programska biblioteka. Kao što se vidi iz priloženog, model je vrlo dobro izrigovan. Svaki zglob je na dobrom mestu. Slika </w:t>
+      </w:r>
+      <w:r>
+        <w:rPr>
+          <w:b w:val="false"/>
+          <w:bCs w:val="false"/>
+          <w:sz w:val="24"/>
+          <w:szCs w:val="24"/>
+          <w:lang w:val="sr-Latn-RS"/>
+        </w:rPr>
+        <w:t>6</w:t>
+      </w:r>
+      <w:r>
+        <w:rPr>
+          <w:b w:val="false"/>
+          <w:bCs w:val="false"/>
+          <w:sz w:val="24"/>
+          <w:szCs w:val="24"/>
+          <w:lang w:val="sr-Latn-RS"/>
+        </w:rPr>
+        <w:t xml:space="preserve"> prikazuje isti meš model kao i na slici </w:t>
+      </w:r>
+      <w:r>
+        <w:rPr>
+          <w:b w:val="false"/>
+          <w:bCs w:val="false"/>
+          <w:sz w:val="24"/>
+          <w:szCs w:val="24"/>
+          <w:lang w:val="sr-Latn-RS"/>
+        </w:rPr>
+        <w:t>5</w:t>
+      </w:r>
+      <w:r>
+        <w:rPr>
+          <w:b w:val="false"/>
+          <w:bCs w:val="false"/>
+          <w:sz w:val="24"/>
+          <w:szCs w:val="24"/>
+          <w:lang w:val="sr-Latn-RS"/>
+        </w:rPr>
+        <w:t xml:space="preserve">, samo što je u ovom slučaju meš model zarotiran za 90 stepeni oko svoje </w:t>
       </w:r>
       <w:r>
         <w:rPr>
@@ -3036,11 +3355,7 @@
             <w:pPr>
               <w:pStyle w:val="TableContents"/>
               <w:jc w:val="center"/>
-              <w:rPr>
-                <w:sz w:val="20"/>
-                <w:szCs w:val="20"/>
-                <w:lang w:val="sr-Latn-RS"/>
-              </w:rPr>
+              <w:rPr/>
             </w:pPr>
             <w:r>
               <w:drawing>
@@ -3055,7 +3370,7 @@
                   <wp:extent cx="1591945" cy="2094865"/>
                   <wp:effectExtent l="0" t="0" r="0" b="0"/>
                   <wp:wrapTopAndBottom/>
-                  <wp:docPr id="5" name="Image8" descr=""/>
+                  <wp:docPr id="6" name="Image8" descr=""/>
                   <wp:cNvGraphicFramePr>
                     <a:graphicFrameLocks xmlns:a="http://schemas.openxmlformats.org/drawingml/2006/main" noChangeAspect="1"/>
                   </wp:cNvGraphicFramePr>
@@ -3063,13 +3378,13 @@
                     <a:graphicData uri="http://schemas.openxmlformats.org/drawingml/2006/picture">
                       <pic:pic xmlns:pic="http://schemas.openxmlformats.org/drawingml/2006/picture">
                         <pic:nvPicPr>
-                          <pic:cNvPr id="5" name="Image8" descr=""/>
+                          <pic:cNvPr id="6" name="Image8" descr=""/>
                           <pic:cNvPicPr>
                             <a:picLocks noChangeAspect="1" noChangeArrowheads="1"/>
                           </pic:cNvPicPr>
                         </pic:nvPicPr>
                         <pic:blipFill>
-                          <a:blip r:embed="rId8"/>
+                          <a:blip r:embed="rId9"/>
                           <a:stretch>
                             <a:fillRect/>
                           </a:stretch>
@@ -3103,7 +3418,23 @@
                 <w:szCs w:val="20"/>
                 <w:lang w:val="sr-Latn-RS"/>
               </w:rPr>
-              <w:t>lika 4. Meš model u validnoj rotaciji i rezultat njegovog rigovanja</w:t>
+              <w:t xml:space="preserve">lika </w:t>
+            </w:r>
+            <w:r>
+              <w:rPr>
+                <w:sz w:val="20"/>
+                <w:szCs w:val="20"/>
+                <w:lang w:val="sr-Latn-RS"/>
+              </w:rPr>
+              <w:t>5</w:t>
+            </w:r>
+            <w:r>
+              <w:rPr>
+                <w:sz w:val="20"/>
+                <w:szCs w:val="20"/>
+                <w:lang w:val="sr-Latn-RS"/>
+              </w:rPr>
+              <w:t>. Meš model u validnoj rotaciji i rezultat njegovog rigovanja</w:t>
             </w:r>
           </w:p>
         </w:tc>
@@ -3117,11 +3448,7 @@
             <w:pPr>
               <w:pStyle w:val="TableContents"/>
               <w:jc w:val="center"/>
-              <w:rPr>
-                <w:sz w:val="20"/>
-                <w:szCs w:val="20"/>
-                <w:lang w:val="sr-Latn-RS"/>
-              </w:rPr>
+              <w:rPr/>
             </w:pPr>
             <w:r>
               <w:drawing>
@@ -3136,7 +3463,7 @@
                   <wp:extent cx="3781425" cy="2065020"/>
                   <wp:effectExtent l="0" t="0" r="0" b="0"/>
                   <wp:wrapTopAndBottom/>
-                  <wp:docPr id="6" name="Image9" descr=""/>
+                  <wp:docPr id="7" name="Image9" descr=""/>
                   <wp:cNvGraphicFramePr>
                     <a:graphicFrameLocks xmlns:a="http://schemas.openxmlformats.org/drawingml/2006/main" noChangeAspect="1"/>
                   </wp:cNvGraphicFramePr>
@@ -3144,13 +3471,13 @@
                     <a:graphicData uri="http://schemas.openxmlformats.org/drawingml/2006/picture">
                       <pic:pic xmlns:pic="http://schemas.openxmlformats.org/drawingml/2006/picture">
                         <pic:nvPicPr>
-                          <pic:cNvPr id="6" name="Image9" descr=""/>
+                          <pic:cNvPr id="7" name="Image9" descr=""/>
                           <pic:cNvPicPr>
                             <a:picLocks noChangeAspect="1" noChangeArrowheads="1"/>
                           </pic:cNvPicPr>
                         </pic:nvPicPr>
                         <pic:blipFill>
-                          <a:blip r:embed="rId9"/>
+                          <a:blip r:embed="rId10"/>
                           <a:stretch>
                             <a:fillRect/>
                           </a:stretch>
@@ -3184,7 +3511,23 @@
                 <w:szCs w:val="20"/>
                 <w:lang w:val="sr-Latn-RS"/>
               </w:rPr>
-              <w:t xml:space="preserve">lika 5. Meš model rotiran za 90 stepeni oko njegove </w:t>
+              <w:t xml:space="preserve">lika </w:t>
+            </w:r>
+            <w:r>
+              <w:rPr>
+                <w:sz w:val="20"/>
+                <w:szCs w:val="20"/>
+                <w:lang w:val="sr-Latn-RS"/>
+              </w:rPr>
+              <w:t>6</w:t>
+            </w:r>
+            <w:r>
+              <w:rPr>
+                <w:sz w:val="20"/>
+                <w:szCs w:val="20"/>
+                <w:lang w:val="sr-Latn-RS"/>
+              </w:rPr>
+              <w:t xml:space="preserve">. Meš model rotiran za 90 stepeni oko njegove </w:t>
             </w:r>
             <w:r>
               <w:rPr>
@@ -3300,7 +3643,27 @@
           <w:szCs w:val="24"/>
           <w:lang w:val="sr-Latn-RS"/>
         </w:rPr>
-        <w:t xml:space="preserve">metode je vrlo visoka. Idealno bi bilo da je moguće primeniti način rigovanja na bilo koji model. „Pinocchio“ je testiran nad 16 modela koji su prikazani na slici 6. Većina modela su tačno rigovana, sem modela 7, 10 i 13. Ali njihova ispravka bi bila vrlo jednostavna, korisnik bi trebao samo da pokaže još jedan dodatni zglob. Biblioteka „Pinochio“ funkcioniše vrlo dobro u ovom pogledu, ali je vrlo ograničena na čovekolike modele. Ovaj problem bi mogao da se reši na način da se unos šablon skeleta poveća sa jednog na više, samim tim, skelet koji dobije najmanje negativnih ocena bio bi vraćen kao optimalni rezultat. Ovaj način nadograđivanja biblioteke bi, naravno, imao svoje mane. Prvo, problem bi predstavljalo vreme izvršavanja. Svako dodatni šablon skelet bi značajno uvećao vreme izvršenje algoritma, iako je rečeno da sam proces prilagođavanja skeleta oduzima samo petinu vremena celog procesa, ali u najgorem slučaju i taj proces bi mogao da se oduži i značajno da utiče na preformanse algoritma. Drugi problem je trenutna funkcija koja boduje delove skeleta. Iako je trenutna funkcija jednostavna i upotrebljiva nad različitim šablonima skeleta, bodovanje malih kosti negativno utiče na loše prilagođavanje skeleta kada su u pitanju modeli kao što su životinje sa repovima, zmije, oktopodi, ili bilo koji drugi karakter koji se sastoji od kratkih kosti. Naravno, ovo je rešivo ignorisanjem dužine prilikom traženja kosti koje su označene kao </w:t>
+        <w:t xml:space="preserve">metode je vrlo visoka. Idealno bi bilo da je moguće primeniti način rigovanja na bilo koji model. „Pinocchio“ je testiran nad 16 modela koji su prikazani na slici </w:t>
+      </w:r>
+      <w:r>
+        <w:rPr>
+          <w:b w:val="false"/>
+          <w:bCs w:val="false"/>
+          <w:sz w:val="24"/>
+          <w:szCs w:val="24"/>
+          <w:lang w:val="sr-Latn-RS"/>
+        </w:rPr>
+        <w:t>7</w:t>
+      </w:r>
+      <w:r>
+        <w:rPr>
+          <w:b w:val="false"/>
+          <w:bCs w:val="false"/>
+          <w:sz w:val="24"/>
+          <w:szCs w:val="24"/>
+          <w:lang w:val="sr-Latn-RS"/>
+        </w:rPr>
+        <w:t xml:space="preserve">. Većina modela su tačno rigovana, sem modela 7, 10 i 13. Ali njihova ispravka bi bila vrlo jednostavna, korisnik bi trebao samo da pokaže još jedan dodatni zglob. Biblioteka „Pinochio“ funkcioniše vrlo dobro u ovom pogledu, ali je vrlo ograničena na čovekolike modele. Ovaj problem bi mogao da se reši na način da se unos šablon skeleta poveća sa jednog na više, samim tim, skelet koji dobije najmanje negativnih ocena bio bi vraćen kao optimalni rezultat. Ovaj način nadograđivanja biblioteke bi, naravno, imao svoje mane. Prvo, problem bi predstavljalo vreme izvršavanja. Svako dodatni šablon skelet bi značajno uvećao vreme izvršenje algoritma, iako je rečeno da sam proces prilagođavanja skeleta oduzima samo petinu vremena celog procesa, ali u najgorem slučaju i taj proces bi mogao da se oduži i značajno da utiče na preformanse algoritma. Drugi problem je trenutna funkcija koja boduje delove skeleta. Iako je trenutna funkcija jednostavna i upotrebljiva nad različitim šablonima skeleta, bodovanje malih kosti negativno utiče na loše prilagođavanje skeleta kada su u pitanju modeli kao što su životinje sa repovima, zmije, oktopodi, ili bilo koji drugi karakter koji se sastoji od kratkih kosti. Naravno, ovo je rešivo ignorisanjem dužine prilikom traženja kosti koje su označene kao </w:t>
       </w:r>
       <w:r>
         <w:rPr>
@@ -3472,7 +3835,7 @@
             <wp:extent cx="5314950" cy="2886075"/>
             <wp:effectExtent l="0" t="0" r="0" b="0"/>
             <wp:wrapTopAndBottom/>
-            <wp:docPr id="7" name="Image2" descr=""/>
+            <wp:docPr id="8" name="Image2" descr=""/>
             <wp:cNvGraphicFramePr>
               <a:graphicFrameLocks xmlns:a="http://schemas.openxmlformats.org/drawingml/2006/main" noChangeAspect="1"/>
             </wp:cNvGraphicFramePr>
@@ -3480,13 +3843,13 @@
               <a:graphicData uri="http://schemas.openxmlformats.org/drawingml/2006/picture">
                 <pic:pic xmlns:pic="http://schemas.openxmlformats.org/drawingml/2006/picture">
                   <pic:nvPicPr>
-                    <pic:cNvPr id="7" name="Image2" descr=""/>
+                    <pic:cNvPr id="8" name="Image2" descr=""/>
                     <pic:cNvPicPr>
                       <a:picLocks noChangeAspect="1" noChangeArrowheads="1"/>
                     </pic:cNvPicPr>
                   </pic:nvPicPr>
                   <pic:blipFill>
-                    <a:blip r:embed="rId10"/>
+                    <a:blip r:embed="rId11"/>
                     <a:stretch>
                       <a:fillRect/>
                     </a:stretch>
@@ -3520,7 +3883,23 @@
           <w:szCs w:val="22"/>
           <w:lang w:val="sr-Latn-RS"/>
         </w:rPr>
-        <w:t>lika 6. Rezultati rigovanja 16 modela korišćenjem biblioteke.</w:t>
+        <w:t xml:space="preserve">lika </w:t>
+      </w:r>
+      <w:r>
+        <w:rPr>
+          <w:sz w:val="22"/>
+          <w:szCs w:val="22"/>
+          <w:lang w:val="sr-Latn-RS"/>
+        </w:rPr>
+        <w:t>7.</w:t>
+      </w:r>
+      <w:r>
+        <w:rPr>
+          <w:sz w:val="22"/>
+          <w:szCs w:val="22"/>
+          <w:lang w:val="sr-Latn-RS"/>
+        </w:rPr>
+        <w:t xml:space="preserve"> Rezultati rigovanja 16 modela korišćenjem biblioteke.</w:t>
       </w:r>
     </w:p>
     <w:p>
@@ -4246,6 +4625,29 @@
           <w:lang w:val="sr-Latn-RS"/>
         </w:rPr>
         <w:t xml:space="preserve"> predstavlja apstraktnu klasu i treba da bude ulazni skelet koji će se pripojiti modelu. Tipovi skeleta koji su definisani u biblioteci i mogu se iskoristiti kao ulazni skelet su: „CentaurSkeleton“, „FileSkeleton“, „HorseSkeleton“, „HumanSkeleton“ i „QuadSkeleton“.</w:t>
+      </w:r>
+    </w:p>
+    <w:p>
+      <w:pPr>
+        <w:pStyle w:val="Normal"/>
+        <w:jc w:val="center"/>
+        <w:rPr>
+          <w:b w:val="false"/>
+          <w:b w:val="false"/>
+          <w:bCs w:val="false"/>
+          <w:sz w:val="24"/>
+          <w:szCs w:val="24"/>
+          <w:lang w:val="sr-Latn-RS"/>
+        </w:rPr>
+      </w:pPr>
+      <w:r>
+        <w:rPr>
+          <w:b w:val="false"/>
+          <w:bCs w:val="false"/>
+          <w:sz w:val="24"/>
+          <w:szCs w:val="24"/>
+          <w:lang w:val="sr-Latn-RS"/>
+        </w:rPr>
       </w:r>
     </w:p>
     <w:p>
@@ -7412,257 +7814,27 @@
           <w:lang w:val="sr-Latn-RS"/>
         </w:rPr>
         <w:tab/>
-        <w:t xml:space="preserve">Aplikacja koja je kreirana radi lakšeg korišćenja </w:t>
-      </w:r>
-      <w:r>
-        <w:rPr>
-          <w:b w:val="false"/>
-          <w:bCs w:val="false"/>
-          <w:sz w:val="24"/>
-          <w:szCs w:val="24"/>
-          <w:lang w:val="sr-Latn-RS"/>
-        </w:rPr>
-        <w:t>programske</w:t>
-      </w:r>
-      <w:r>
-        <w:rPr>
-          <w:b w:val="false"/>
-          <w:bCs w:val="false"/>
-          <w:sz w:val="24"/>
-          <w:szCs w:val="24"/>
-          <w:lang w:val="sr-Latn-RS"/>
-        </w:rPr>
-        <w:t xml:space="preserve"> bibliotek</w:t>
-      </w:r>
-      <w:r>
-        <w:rPr>
-          <w:b w:val="false"/>
-          <w:bCs w:val="false"/>
-          <w:sz w:val="24"/>
-          <w:szCs w:val="24"/>
-          <w:lang w:val="sr-Latn-RS"/>
-        </w:rPr>
-        <w:t xml:space="preserve">e </w:t>
-      </w:r>
-      <w:r>
-        <w:rPr>
-          <w:b w:val="false"/>
-          <w:bCs w:val="false"/>
-          <w:sz w:val="24"/>
-          <w:szCs w:val="24"/>
-          <w:lang w:val="sr-Latn-RS"/>
-        </w:rPr>
-        <w:t>„Pinocchio“</w:t>
-      </w:r>
-      <w:r>
-        <w:rPr>
-          <w:b w:val="false"/>
-          <w:bCs w:val="false"/>
-          <w:sz w:val="24"/>
-          <w:szCs w:val="24"/>
-          <w:lang w:val="sr-Latn-RS"/>
-        </w:rPr>
-        <w:t xml:space="preserve"> i predstavlja jednostavan i user-friendly interfejs kako bi prosečan korisnik mogao da </w:t>
-      </w:r>
-      <w:r>
-        <w:rPr>
-          <w:b w:val="false"/>
-          <w:bCs w:val="false"/>
-          <w:sz w:val="24"/>
-          <w:szCs w:val="24"/>
-          <w:lang w:val="sr-Latn-RS"/>
-        </w:rPr>
-        <w:t>je</w:t>
-      </w:r>
-      <w:r>
-        <w:rPr>
-          <w:b w:val="false"/>
-          <w:bCs w:val="false"/>
-          <w:sz w:val="24"/>
-          <w:szCs w:val="24"/>
-          <w:lang w:val="sr-Latn-RS"/>
-        </w:rPr>
-        <w:t xml:space="preserve"> upotrebi. Na slici </w:t>
-      </w:r>
-      <w:r>
-        <w:rPr>
-          <w:b w:val="false"/>
-          <w:bCs w:val="false"/>
-          <w:sz w:val="24"/>
-          <w:szCs w:val="24"/>
-          <w:lang w:val="sr-Latn-RS"/>
-        </w:rPr>
-        <w:t>7</w:t>
-      </w:r>
-      <w:r>
-        <w:rPr>
-          <w:b w:val="false"/>
-          <w:bCs w:val="false"/>
-          <w:sz w:val="24"/>
-          <w:szCs w:val="24"/>
-          <w:lang w:val="sr-Latn-RS"/>
-        </w:rPr>
-        <w:t xml:space="preserve"> prikazana je aplikacija. Sadrži osnovne parametre koje su potrebne korisniku da bi započeo rigovanje nekog </w:t>
-      </w:r>
-      <w:r>
-        <w:rPr>
-          <w:b w:val="false"/>
-          <w:bCs w:val="false"/>
-          <w:sz w:val="24"/>
-          <w:szCs w:val="24"/>
-          <w:lang w:val="sr-Latn-RS"/>
-        </w:rPr>
-        <w:t>meš</w:t>
-      </w:r>
-      <w:r>
-        <w:rPr>
-          <w:b w:val="false"/>
-          <w:bCs w:val="false"/>
-          <w:sz w:val="24"/>
-          <w:szCs w:val="24"/>
-          <w:lang w:val="sr-Latn-RS"/>
-        </w:rPr>
-        <w:t xml:space="preserve"> modela. Koisnik je u mogućnosti da odabere </w:t>
-      </w:r>
-      <w:r>
-        <w:rPr>
-          <w:b w:val="false"/>
-          <w:bCs w:val="false"/>
-          <w:sz w:val="24"/>
-          <w:szCs w:val="24"/>
-          <w:lang w:val="sr-Latn-RS"/>
-        </w:rPr>
-        <w:t>meš</w:t>
-      </w:r>
-      <w:r>
-        <w:rPr>
-          <w:b w:val="false"/>
-          <w:bCs w:val="false"/>
-          <w:sz w:val="24"/>
-          <w:szCs w:val="24"/>
-          <w:lang w:val="sr-Latn-RS"/>
-        </w:rPr>
-        <w:t xml:space="preserve"> model koji bi želeo da izriguje na dva načina, jedan je ukucavanjem pune adrese do modela </w:t>
-      </w:r>
-      <w:r>
-        <w:rPr>
-          <w:b w:val="false"/>
-          <w:bCs w:val="false"/>
-          <w:sz w:val="24"/>
-          <w:szCs w:val="24"/>
-          <w:lang w:val="sr-Latn-RS"/>
-        </w:rPr>
-        <w:t>i pritiskom „Enter“ tastera</w:t>
-      </w:r>
-      <w:r>
-        <w:rPr>
-          <w:b w:val="false"/>
-          <w:bCs w:val="false"/>
-          <w:sz w:val="24"/>
-          <w:szCs w:val="24"/>
-          <w:lang w:val="sr-Latn-RS"/>
-        </w:rPr>
-        <w:t xml:space="preserve"> ili klikom „</w:t>
-      </w:r>
-      <w:r>
-        <w:rPr>
-          <w:b w:val="false"/>
-          <w:bCs w:val="false"/>
-          <w:sz w:val="24"/>
-          <w:szCs w:val="24"/>
-          <w:lang w:val="sr-Latn-RS"/>
-        </w:rPr>
-        <w:t>B</w:t>
-      </w:r>
-      <w:r>
-        <w:rPr>
-          <w:b w:val="false"/>
-          <w:bCs w:val="false"/>
-          <w:sz w:val="24"/>
-          <w:szCs w:val="24"/>
-          <w:lang w:val="sr-Latn-RS"/>
-        </w:rPr>
-        <w:t xml:space="preserve">rowse“ dugmeta koje bi mu otvorilo prozor za odabir </w:t>
-      </w:r>
-      <w:r>
-        <w:rPr>
-          <w:b w:val="false"/>
-          <w:bCs w:val="false"/>
-          <w:sz w:val="24"/>
-          <w:szCs w:val="24"/>
-          <w:lang w:val="sr-Latn-RS"/>
-        </w:rPr>
-        <w:t>jednog ili više meš</w:t>
-      </w:r>
-      <w:r>
-        <w:rPr>
-          <w:b w:val="false"/>
-          <w:bCs w:val="false"/>
-          <w:sz w:val="24"/>
-          <w:szCs w:val="24"/>
-          <w:lang w:val="sr-Latn-RS"/>
-        </w:rPr>
-        <w:t xml:space="preserve"> modela. Zatim, korisnik </w:t>
-      </w:r>
-      <w:r>
-        <w:rPr>
-          <w:b w:val="false"/>
-          <w:bCs w:val="false"/>
-          <w:sz w:val="24"/>
-          <w:szCs w:val="24"/>
-          <w:lang w:val="sr-Latn-RS"/>
-        </w:rPr>
-        <w:t>odabirom meš modela iz liste m</w:t>
-      </w:r>
-      <w:r>
-        <w:rPr>
-          <w:b w:val="false"/>
-          <w:bCs w:val="false"/>
-          <w:sz w:val="24"/>
-          <w:szCs w:val="24"/>
-          <w:lang w:val="sr-Latn-RS"/>
-        </w:rPr>
-        <w:t xml:space="preserve">ože da </w:t>
-      </w:r>
-      <w:r>
-        <w:rPr>
-          <w:b w:val="false"/>
-          <w:bCs w:val="false"/>
-          <w:sz w:val="24"/>
-          <w:szCs w:val="24"/>
-          <w:lang w:val="sr-Latn-RS"/>
-        </w:rPr>
-        <w:t>modifikuje parametre svakog meš modela zasebno.</w:t>
-      </w:r>
-      <w:r>
-        <w:rPr>
-          <w:b w:val="false"/>
-          <w:bCs w:val="false"/>
-          <w:sz w:val="24"/>
-          <w:szCs w:val="24"/>
-          <w:lang w:val="sr-Latn-RS"/>
-        </w:rPr>
-        <w:t xml:space="preserve"> </w:t>
-      </w:r>
-      <w:r>
-        <w:rPr>
-          <w:b w:val="false"/>
-          <w:bCs w:val="false"/>
-          <w:sz w:val="24"/>
-          <w:szCs w:val="24"/>
-          <w:lang w:val="sr-Latn-RS"/>
-        </w:rPr>
-        <w:t xml:space="preserve">Meš model je moguće transformisati </w:t>
-      </w:r>
-      <w:r>
-        <w:rPr>
-          <w:b w:val="false"/>
-          <w:bCs w:val="false"/>
-          <w:sz w:val="24"/>
-          <w:szCs w:val="24"/>
-          <w:lang w:val="sr-Latn-RS"/>
-        </w:rPr>
-        <w:t>pomoću jedne od dve transformacije, a to su rotacija i skaliranje. Rotaciju je moguće izvršiti nad sve tri ose modela. Dok se skaliranje vrši nad autorigovanim skeletom, a ne nad modelom.</w:t>
+        <w:t xml:space="preserve">Aplikacja koja je kreirana radi lakšeg korišćenja programske biblioteke „Pinocchio“ i predstavlja jednostavan i user-friendly interfejs kako bi prosečan korisnik mogao da je upotrebi. Na slici </w:t>
+      </w:r>
+      <w:r>
+        <w:rPr>
+          <w:b w:val="false"/>
+          <w:bCs w:val="false"/>
+          <w:sz w:val="24"/>
+          <w:szCs w:val="24"/>
+          <w:lang w:val="sr-Latn-RS"/>
+        </w:rPr>
+        <w:t>8</w:t>
+      </w:r>
+      <w:r>
+        <w:rPr>
+          <w:b w:val="false"/>
+          <w:bCs w:val="false"/>
+          <w:sz w:val="24"/>
+          <w:szCs w:val="24"/>
+          <w:lang w:val="sr-Latn-RS"/>
+        </w:rPr>
+        <w:t xml:space="preserve"> prikazana je aplikacija. Sadrži osnovne parametre koje su potrebne korisniku da bi započeo rigovanje nekog meš modela. Koisnik je u mogućnosti da odabere meš model koji bi želeo da izriguje na dva načina, jedan je ukucavanjem pune adrese do modela i pritiskom „Enter“ tastera ili klikom „Browse“ dugmeta koje bi mu otvorilo prozor za odabir jednog ili više meš modela. Zatim, korisnik odabirom meš modela iz liste može da modifikuje parametre svakog meš modela zasebno. Meš model je moguće transformisati pomoću jedne od dve transformacije, a to su rotacija i skaliranje. Rotaciju je moguće izvršiti nad sve tri ose modela. Dok se skaliranje vrši nad autorigovanim skeletom, a ne nad modelom.</w:t>
       </w:r>
     </w:p>
     <w:p>
@@ -7689,9 +7861,15 @@
         </w:rPr>
       </w:pPr>
       <w:r>
-        <w:rPr/>
+        <w:rPr>
+          <w:b w:val="false"/>
+          <w:bCs w:val="false"/>
+          <w:sz w:val="20"/>
+          <w:szCs w:val="20"/>
+          <w:lang w:val="sr-Latn-RS"/>
+        </w:rPr>
         <w:drawing>
-          <wp:anchor behindDoc="0" distT="0" distB="0" distL="0" distR="0" simplePos="0" locked="0" layoutInCell="1" allowOverlap="1" relativeHeight="11">
+          <wp:anchor behindDoc="0" distT="0" distB="0" distL="0" distR="0" simplePos="0" locked="0" layoutInCell="1" allowOverlap="1" relativeHeight="8">
             <wp:simplePos x="0" y="0"/>
             <wp:positionH relativeFrom="column">
               <wp:align>center</wp:align>
@@ -7702,7 +7880,7 @@
             <wp:extent cx="6058535" cy="3267075"/>
             <wp:effectExtent l="0" t="0" r="0" b="0"/>
             <wp:wrapSquare wrapText="largest"/>
-            <wp:docPr id="8" name="Image3" descr=""/>
+            <wp:docPr id="9" name="Image3" descr=""/>
             <wp:cNvGraphicFramePr>
               <a:graphicFrameLocks xmlns:a="http://schemas.openxmlformats.org/drawingml/2006/main" noChangeAspect="1"/>
             </wp:cNvGraphicFramePr>
@@ -7710,13 +7888,13 @@
               <a:graphicData uri="http://schemas.openxmlformats.org/drawingml/2006/picture">
                 <pic:pic xmlns:pic="http://schemas.openxmlformats.org/drawingml/2006/picture">
                   <pic:nvPicPr>
-                    <pic:cNvPr id="8" name="Image3" descr=""/>
+                    <pic:cNvPr id="9" name="Image3" descr=""/>
                     <pic:cNvPicPr>
                       <a:picLocks noChangeAspect="1" noChangeArrowheads="1"/>
                     </pic:cNvPicPr>
                   </pic:nvPicPr>
                   <pic:blipFill>
-                    <a:blip r:embed="rId11"/>
+                    <a:blip r:embed="rId12"/>
                     <a:stretch>
                       <a:fillRect/>
                     </a:stretch>
@@ -7741,60 +7919,103 @@
       <w:pPr>
         <w:pStyle w:val="Normal"/>
         <w:jc w:val="center"/>
+        <w:rPr/>
+      </w:pPr>
+      <w:r>
+        <w:rPr>
+          <w:b w:val="false"/>
+          <w:bCs w:val="false"/>
+          <w:sz w:val="20"/>
+          <w:szCs w:val="20"/>
+          <w:lang w:val="sr-Latn-RS"/>
+        </w:rPr>
+        <w:t xml:space="preserve">Slika </w:t>
+      </w:r>
+      <w:r>
+        <w:rPr>
+          <w:b w:val="false"/>
+          <w:bCs w:val="false"/>
+          <w:sz w:val="20"/>
+          <w:szCs w:val="20"/>
+          <w:lang w:val="sr-Latn-RS"/>
+        </w:rPr>
+        <w:t>8</w:t>
+      </w:r>
+      <w:r>
+        <w:rPr>
+          <w:b w:val="false"/>
+          <w:bCs w:val="false"/>
+          <w:sz w:val="20"/>
+          <w:szCs w:val="20"/>
+          <w:lang w:val="sr-Latn-RS"/>
+        </w:rPr>
+        <w:t>. Interfejs aplikacija za autorigovanje modela pomoću Pinocchio biblioteke</w:t>
+      </w:r>
+    </w:p>
+    <w:p>
+      <w:pPr>
+        <w:pStyle w:val="Normal"/>
+        <w:jc w:val="center"/>
+        <w:rPr>
+          <w:b w:val="false"/>
+          <w:b w:val="false"/>
+          <w:bCs w:val="false"/>
+        </w:rPr>
+      </w:pPr>
+      <w:r>
+        <w:rPr>
+          <w:b w:val="false"/>
+          <w:bCs w:val="false"/>
+        </w:rPr>
+      </w:r>
+    </w:p>
+    <w:p>
+      <w:pPr>
+        <w:pStyle w:val="Normal"/>
+        <w:jc w:val="both"/>
+        <w:rPr/>
+      </w:pPr>
+      <w:r>
+        <w:rPr>
+          <w:b/>
+          <w:bCs/>
+          <w:sz w:val="24"/>
+          <w:szCs w:val="24"/>
+          <w:lang w:val="sr-Latn-RS"/>
+        </w:rPr>
+        <w:tab/>
+      </w:r>
+      <w:r>
+        <w:rPr>
+          <w:b w:val="false"/>
+          <w:bCs w:val="false"/>
+          <w:sz w:val="24"/>
+          <w:szCs w:val="24"/>
+          <w:lang w:val="sr-Latn-RS"/>
+        </w:rPr>
+        <w:t>Korisnik može da odabere i ulazni skelet rigovanja, zavisno od meš modela. Takođe korisnik ima opciju da odabere i pokret svog lika nakon rigovanja. Pokreti su trenutno mogući isključivo za meš modele za koje ulazni skelet ljudskog oblika. Naravno, ovo nije potrebno, nego bi samo demonstriralo pokretanje modela sa prethodno definisanim pokretima. Trenutno su navedena tri: skakanje, hodanje i trčanje. Nakon pritiska dugmeta „Autorig“ počinje proces autorigovanja koji će kao rezultat prikazati  željene modele. Proces autorigovanja nije dug, ne traje duže od minut, a i modeli su dosta dobro rigovani.</w:t>
+      </w:r>
+    </w:p>
+    <w:p>
+      <w:pPr>
+        <w:pStyle w:val="Normal"/>
+        <w:jc w:val="both"/>
         <w:rPr>
           <w:b/>
           <w:b/>
           <w:bCs/>
-          <w:sz w:val="20"/>
-          <w:szCs w:val="20"/>
-          <w:lang w:val="sr-Latn-RS"/>
-        </w:rPr>
-      </w:pPr>
-      <w:r>
-        <w:rPr>
-          <w:b w:val="false"/>
-          <w:bCs w:val="false"/>
-          <w:sz w:val="20"/>
-          <w:szCs w:val="20"/>
-          <w:lang w:val="sr-Latn-RS"/>
-        </w:rPr>
-        <w:t xml:space="preserve">Slika </w:t>
-      </w:r>
-      <w:r>
-        <w:rPr>
-          <w:b w:val="false"/>
-          <w:bCs w:val="false"/>
-          <w:sz w:val="20"/>
-          <w:szCs w:val="20"/>
-          <w:lang w:val="sr-Latn-RS"/>
-        </w:rPr>
-        <w:t>7</w:t>
-      </w:r>
-      <w:r>
-        <w:rPr>
-          <w:b w:val="false"/>
-          <w:bCs w:val="false"/>
-          <w:sz w:val="20"/>
-          <w:szCs w:val="20"/>
-          <w:lang w:val="sr-Latn-RS"/>
-        </w:rPr>
-        <w:t>. Interfejs aplikacija za autorigovanje modela pomoću Pinocchio biblioteke</w:t>
-      </w:r>
-    </w:p>
-    <w:p>
-      <w:pPr>
-        <w:pStyle w:val="Normal"/>
-        <w:jc w:val="center"/>
-        <w:rPr>
-          <w:b w:val="false"/>
-          <w:b w:val="false"/>
-          <w:bCs w:val="false"/>
-        </w:rPr>
-      </w:pPr>
-      <w:r>
-        <w:rPr>
-          <w:b w:val="false"/>
-          <w:bCs w:val="false"/>
+          <w:sz w:val="24"/>
+          <w:szCs w:val="24"/>
+          <w:lang w:val="sr-Latn-RS"/>
+        </w:rPr>
+      </w:pPr>
+      <w:r>
+        <w:rPr>
+          <w:b/>
+          <w:bCs/>
+          <w:sz w:val="24"/>
+          <w:szCs w:val="24"/>
+          <w:lang w:val="sr-Latn-RS"/>
         </w:rPr>
       </w:r>
     </w:p>
@@ -7812,87 +8033,7 @@
           <w:szCs w:val="24"/>
           <w:lang w:val="sr-Latn-RS"/>
         </w:rPr>
-        <w:tab/>
-      </w:r>
-      <w:r>
-        <w:rPr>
-          <w:b w:val="false"/>
-          <w:bCs w:val="false"/>
-          <w:sz w:val="24"/>
-          <w:szCs w:val="24"/>
-          <w:lang w:val="sr-Latn-RS"/>
-        </w:rPr>
-        <w:t xml:space="preserve">Korisnik može da odabere i ulazni skelet rigovanja, zavisno od meš modela. </w:t>
-      </w:r>
-      <w:r>
-        <w:rPr>
-          <w:b w:val="false"/>
-          <w:bCs w:val="false"/>
-          <w:sz w:val="24"/>
-          <w:szCs w:val="24"/>
-          <w:lang w:val="sr-Latn-RS"/>
-        </w:rPr>
-        <w:t xml:space="preserve">Takođe korisnik ima opciju da odabere i pokret svog lika nakon rigovanja. </w:t>
-      </w:r>
-      <w:r>
-        <w:rPr>
-          <w:b w:val="false"/>
-          <w:bCs w:val="false"/>
-          <w:sz w:val="24"/>
-          <w:szCs w:val="24"/>
-          <w:lang w:val="sr-Latn-RS"/>
-        </w:rPr>
-        <w:t>Pokreti su trenutno mogući isključivo za meš modele za koje ulazni skelet ljudskog oblika.</w:t>
-      </w:r>
-      <w:r>
-        <w:rPr>
-          <w:b w:val="false"/>
-          <w:bCs w:val="false"/>
-          <w:sz w:val="24"/>
-          <w:szCs w:val="24"/>
-          <w:lang w:val="sr-Latn-RS"/>
-        </w:rPr>
-        <w:t xml:space="preserve"> Naravno, ovo nije potrebno, nego bi samo demonstriralo pokretanje modela sa prethodno definisanim pokretima. Trenutno su navedena tri: skakanje, hodanje i trčanje. Nakon pritiska dugmeta „Autorig“ počinje proces autorigovanja koji će kao rezultat prikazati  </w:t>
-      </w:r>
-      <w:r>
-        <w:rPr>
-          <w:b w:val="false"/>
-          <w:bCs w:val="false"/>
-          <w:sz w:val="24"/>
-          <w:szCs w:val="24"/>
-          <w:lang w:val="sr-Latn-RS"/>
-        </w:rPr>
-        <w:t>željene</w:t>
-      </w:r>
-      <w:r>
-        <w:rPr>
-          <w:b w:val="false"/>
-          <w:bCs w:val="false"/>
-          <w:sz w:val="24"/>
-          <w:szCs w:val="24"/>
-          <w:lang w:val="sr-Latn-RS"/>
-        </w:rPr>
-        <w:t xml:space="preserve"> model</w:t>
-      </w:r>
-      <w:r>
-        <w:rPr>
-          <w:b w:val="false"/>
-          <w:bCs w:val="false"/>
-          <w:sz w:val="24"/>
-          <w:szCs w:val="24"/>
-          <w:lang w:val="sr-Latn-RS"/>
-        </w:rPr>
-        <w:t>e</w:t>
-      </w:r>
-      <w:r>
-        <w:rPr>
-          <w:b w:val="false"/>
-          <w:bCs w:val="false"/>
-          <w:sz w:val="24"/>
-          <w:szCs w:val="24"/>
-          <w:lang w:val="sr-Latn-RS"/>
-        </w:rPr>
-        <w:t>. Proces autorigovanja nije dug, ne traje duže od minut, a i modeli su dosta dobro rigovani.</w:t>
+        <w:t>5. Zaključak</w:t>
       </w:r>
     </w:p>
     <w:p>
@@ -7932,7 +8073,37 @@
           <w:szCs w:val="24"/>
           <w:lang w:val="sr-Latn-RS"/>
         </w:rPr>
-        <w:t>5. Zaključak</w:t>
+        <w:tab/>
+      </w:r>
+      <w:r>
+        <w:rPr>
+          <w:b w:val="false"/>
+          <w:bCs w:val="false"/>
+          <w:sz w:val="24"/>
+          <w:szCs w:val="24"/>
+          <w:lang w:val="sr-Latn-RS"/>
+        </w:rPr>
+        <w:t>U</w:t>
+      </w:r>
+      <w:r>
+        <w:rPr>
+          <w:b/>
+          <w:bCs/>
+          <w:sz w:val="24"/>
+          <w:szCs w:val="24"/>
+          <w:lang w:val="sr-Latn-RS"/>
+        </w:rPr>
+        <w:t xml:space="preserve"> </w:t>
+      </w:r>
+      <w:r>
+        <w:rPr>
+          <w:b w:val="false"/>
+          <w:bCs w:val="false"/>
+          <w:sz w:val="24"/>
+          <w:szCs w:val="24"/>
+          <w:lang w:val="sr-Latn-RS"/>
+        </w:rPr>
+        <w:t>ovom seminarskom opisana je jedna od starijih programskih biblioteka za automatsko rigovanje meš modela koja se zasniva na ugrađivanje već predefinisanog skeleta unutar meš modela.</w:t>
       </w:r>
     </w:p>
     <w:p>
@@ -7956,6 +8127,95 @@
           <w:szCs w:val="24"/>
           <w:lang w:val="sr-Latn-RS"/>
         </w:rPr>
+        <w:tab/>
+      </w:r>
+      <w:r>
+        <w:rPr>
+          <w:b w:val="false"/>
+          <w:bCs w:val="false"/>
+          <w:sz w:val="24"/>
+          <w:szCs w:val="24"/>
+          <w:lang w:val="sr-Latn-RS"/>
+        </w:rPr>
+        <w:t>Testirana biblioteka je trenutno limitirana na karaktere sa dve noge,  ali kao što je viđeno iz priloženog crtani karakteri su dobro izrigovani. Takođe, krajnji rezultat biblioteke korisnik može da popravi, za takav poduhvat korisnik ne mora biti obučeni 3D dizajner ili da zna u detalje proces 3D modeliranja. Zanimljivo bi bilo da se ova biblioteka uključi u programe koji generišu od 2D crteža 3D model sve dok nactani model je dvonog i zadrži karakteristiku i pozu sličnu početnom skeletu. Još jedna od zanimljivijih mogućih primena biblioteke bilo bi direktno rigovanje karaktera u igrama. Kao i ceo automatski proces od skeniranja nekim od uređaja za 3D skeniranje i na kraju rigovanje dobijenog 3D modela, takav avatar bi onda mogao da se implementira unutar igre, filma ili nekog video spota.</w:t>
+      </w:r>
+    </w:p>
+    <w:p>
+      <w:pPr>
+        <w:pStyle w:val="Normal"/>
+        <w:jc w:val="both"/>
+        <w:rPr/>
+      </w:pPr>
+      <w:r>
+        <w:rPr>
+          <w:b w:val="false"/>
+          <w:bCs w:val="false"/>
+          <w:sz w:val="24"/>
+          <w:szCs w:val="24"/>
+          <w:lang w:val="sr-Latn-RS"/>
+        </w:rPr>
+        <w:tab/>
+        <w:t xml:space="preserve">U ovom seminarskom opisana je jedna od starijih </w:t>
+      </w:r>
+      <w:r>
+        <w:rPr>
+          <w:b w:val="false"/>
+          <w:bCs w:val="false"/>
+          <w:sz w:val="24"/>
+          <w:szCs w:val="24"/>
+          <w:lang w:val="sr-Latn-RS"/>
+        </w:rPr>
+        <w:t>programskih</w:t>
+      </w:r>
+      <w:r>
+        <w:rPr>
+          <w:b w:val="false"/>
+          <w:bCs w:val="false"/>
+          <w:sz w:val="24"/>
+          <w:szCs w:val="24"/>
+          <w:lang w:val="en-US"/>
+        </w:rPr>
+        <w:t xml:space="preserve"> </w:t>
+      </w:r>
+      <w:r>
+        <w:rPr>
+          <w:b w:val="false"/>
+          <w:bCs w:val="false"/>
+          <w:sz w:val="24"/>
+          <w:szCs w:val="24"/>
+          <w:lang w:val="sr-Latn-RS"/>
+        </w:rPr>
+        <w:t>biblioteka</w:t>
+      </w:r>
+      <w:r>
+        <w:rPr>
+          <w:b w:val="false"/>
+          <w:bCs w:val="false"/>
+          <w:sz w:val="24"/>
+          <w:szCs w:val="24"/>
+          <w:lang w:val="sr-Latn-RS"/>
+        </w:rPr>
+        <w:t xml:space="preserve"> za automatsko rigovanje 3D modela koja se zasniva na ugrađivanju već predefinisanog skeleta unutar 3D modela. Ručno rigovanje 3D modela može biti mukotrpan proces za početnike u ovoj oblasti. Dosta radova i istraživanja je urađeno na ovu temu i sam proces. Prvo je prikazan način na koji funkcioniše biblioteka i kakve algoritme koristi. Zatim </w:t>
+      </w:r>
+      <w:r>
+        <w:rPr>
+          <w:b w:val="false"/>
+          <w:bCs w:val="false"/>
+          <w:sz w:val="24"/>
+          <w:szCs w:val="24"/>
+          <w:lang w:val="en-US"/>
+        </w:rPr>
+        <w:t>je ocenjena</w:t>
+      </w:r>
+      <w:r>
+        <w:rPr>
+          <w:b w:val="false"/>
+          <w:bCs w:val="false"/>
+          <w:sz w:val="24"/>
+          <w:szCs w:val="24"/>
+          <w:lang w:val="sr-Latn-RS"/>
+        </w:rPr>
+        <w:t xml:space="preserve"> na tri prethodno definisana aspekta, preformanse, uopštenost i samostalnost. Potom je opisan i dat primer njene primene i opisani zaključci do kojih se došlo.</w:t>
       </w:r>
     </w:p>
     <w:p>
@@ -7979,55 +8239,6 @@
           <w:szCs w:val="24"/>
           <w:lang w:val="sr-Latn-RS"/>
         </w:rPr>
-        <w:tab/>
-      </w:r>
-      <w:r>
-        <w:rPr>
-          <w:b w:val="false"/>
-          <w:bCs w:val="false"/>
-          <w:sz w:val="24"/>
-          <w:szCs w:val="24"/>
-          <w:lang w:val="sr-Latn-RS"/>
-        </w:rPr>
-        <w:t>Testirana biblioteka je trenutno limitirana na karaktere sa dve noge,  ali kao što je viđeno iz priloženog crtani karakteri su dobro izrigovani. Takođe, krajnji rezultat biblioteke korisnik može da popravi, za takav poduhvat korisnik ne mora biti obučeni 3D dizajner ili da zna u detalje proces 3D modeliranja. Zanimljivo bi bilo da se ova biblioteka uključi u programe koji generišu od 2D crteža 3D model sve dok nactani model je dvonog i zadrži karakteristiku i pozu sličnu početnom skeletu. Još jedna od zanimljivijih mogućih primena biblioteke bilo bi direktno rigovanje karaktera u igrama. Kao i ceo automatski proces od skeniranja nekim od uređaja za 3D skeniranje i na kraju rigovanje dobijenog 3D modela, takav avatar bi onda mogao da se implementira unutar igre, filma ili nekog video spota.</w:t>
-      </w:r>
-    </w:p>
-    <w:p>
-      <w:pPr>
-        <w:pStyle w:val="Normal"/>
-        <w:jc w:val="both"/>
-        <w:rPr/>
-      </w:pPr>
-      <w:r>
-        <w:rPr>
-          <w:b w:val="false"/>
-          <w:bCs w:val="false"/>
-          <w:sz w:val="24"/>
-          <w:szCs w:val="24"/>
-          <w:lang w:val="sr-Latn-RS"/>
-        </w:rPr>
-        <w:tab/>
-        <w:t xml:space="preserve">U ovom seminarskom opisana je jedna od starijih metoda za automatsko rigovanje 3D modela koja se zasniva na ugrađivanju već predefinisanog skeleta unutar 3D modela. Ručno rigovanje 3D modela može biti mukotrpan proces za početnike u ovoj oblasti. Dosta radova i istraživanja je urađeno na ovu temu i sam proces. Prvo je prikazan način na koji funkcioniše biblioteka i kakve algoritme koristi. Zatim </w:t>
-      </w:r>
-      <w:r>
-        <w:rPr>
-          <w:b w:val="false"/>
-          <w:bCs w:val="false"/>
-          <w:sz w:val="24"/>
-          <w:szCs w:val="24"/>
-          <w:lang w:val="en-US"/>
-        </w:rPr>
-        <w:t>je ocenjena</w:t>
-      </w:r>
-      <w:r>
-        <w:rPr>
-          <w:b w:val="false"/>
-          <w:bCs w:val="false"/>
-          <w:sz w:val="24"/>
-          <w:szCs w:val="24"/>
-          <w:lang w:val="sr-Latn-RS"/>
-        </w:rPr>
-        <w:t xml:space="preserve"> na tri prethodno definisana aspekta, preformanse, uopštenost i samostalnost. Potom je opisan i dat primer njene primene i opisani zaključci do kojih se došlo.</w:t>
       </w:r>
     </w:p>
     <w:p>
@@ -8058,76 +8269,88 @@
         <w:pStyle w:val="Normal"/>
         <w:jc w:val="both"/>
         <w:rPr>
-          <w:b/>
+          <w:sz w:val="24"/>
+          <w:szCs w:val="24"/>
+          <w:lang w:val="sr-Latn-RS"/>
+        </w:rPr>
+      </w:pPr>
+      <w:r>
+        <w:rPr>
+          <w:sz w:val="24"/>
+          <w:szCs w:val="24"/>
+          <w:lang w:val="sr-Latn-RS"/>
+        </w:rPr>
+      </w:r>
+    </w:p>
+    <w:p>
+      <w:pPr>
+        <w:pStyle w:val="Normal"/>
+        <w:jc w:val="both"/>
+        <w:rPr>
+          <w:sz w:val="24"/>
+          <w:szCs w:val="24"/>
+          <w:lang w:val="sr-Latn-RS"/>
+        </w:rPr>
+      </w:pPr>
+      <w:r>
+        <w:rPr>
+          <w:sz w:val="24"/>
+          <w:szCs w:val="24"/>
+          <w:lang w:val="sr-Latn-RS"/>
+        </w:rPr>
+      </w:r>
+    </w:p>
+    <w:p>
+      <w:pPr>
+        <w:pStyle w:val="Normal"/>
+        <w:jc w:val="both"/>
+        <w:rPr>
+          <w:sz w:val="24"/>
+          <w:szCs w:val="24"/>
+          <w:lang w:val="sr-Latn-RS"/>
+        </w:rPr>
+      </w:pPr>
+      <w:r>
+        <w:rPr>
+          <w:sz w:val="24"/>
+          <w:szCs w:val="24"/>
+          <w:lang w:val="sr-Latn-RS"/>
+        </w:rPr>
+      </w:r>
+    </w:p>
+    <w:p>
+      <w:pPr>
+        <w:pStyle w:val="Normal"/>
+        <w:jc w:val="both"/>
+        <w:rPr>
+          <w:sz w:val="24"/>
+          <w:szCs w:val="24"/>
+          <w:lang w:val="sr-Latn-RS"/>
+        </w:rPr>
+      </w:pPr>
+      <w:r>
+        <w:rPr>
+          <w:sz w:val="24"/>
+          <w:szCs w:val="24"/>
+          <w:lang w:val="sr-Latn-RS"/>
+        </w:rPr>
+      </w:r>
+    </w:p>
+    <w:p>
+      <w:pPr>
+        <w:pStyle w:val="Normal"/>
+        <w:jc w:val="both"/>
+        <w:rPr/>
+      </w:pPr>
+      <w:r>
+        <w:rPr>
           <w:b/>
           <w:bCs/>
           <w:sz w:val="24"/>
           <w:szCs w:val="24"/>
           <w:lang w:val="sr-Latn-RS"/>
         </w:rPr>
-      </w:pPr>
-      <w:r>
-        <w:rPr>
-          <w:b/>
-          <w:bCs/>
-          <w:sz w:val="24"/>
-          <w:szCs w:val="24"/>
-          <w:lang w:val="sr-Latn-RS"/>
-        </w:rPr>
-      </w:r>
-    </w:p>
-    <w:p>
-      <w:pPr>
-        <w:pStyle w:val="Normal"/>
-        <w:jc w:val="both"/>
-        <w:rPr>
-          <w:sz w:val="24"/>
-          <w:szCs w:val="24"/>
-          <w:lang w:val="sr-Latn-RS"/>
-        </w:rPr>
-      </w:pPr>
-      <w:r>
-        <w:rPr>
-          <w:sz w:val="24"/>
-          <w:szCs w:val="24"/>
-          <w:lang w:val="sr-Latn-RS"/>
-        </w:rPr>
-      </w:r>
-    </w:p>
-    <w:p>
-      <w:pPr>
-        <w:pStyle w:val="Normal"/>
-        <w:jc w:val="both"/>
-        <w:rPr>
-          <w:sz w:val="24"/>
-          <w:szCs w:val="24"/>
-          <w:lang w:val="sr-Latn-RS"/>
-        </w:rPr>
-      </w:pPr>
-      <w:r>
-        <w:rPr>
-          <w:sz w:val="24"/>
-          <w:szCs w:val="24"/>
-          <w:lang w:val="sr-Latn-RS"/>
-        </w:rPr>
-      </w:r>
-    </w:p>
-    <w:p>
-      <w:pPr>
-        <w:pStyle w:val="Normal"/>
-        <w:jc w:val="both"/>
-        <w:rPr>
-          <w:sz w:val="24"/>
-          <w:szCs w:val="24"/>
-          <w:lang w:val="sr-Latn-RS"/>
-        </w:rPr>
-      </w:pPr>
-      <w:r>
-        <w:rPr>
-          <w:sz w:val="24"/>
-          <w:szCs w:val="24"/>
-          <w:lang w:val="sr-Latn-RS"/>
-        </w:rPr>
+        <w:t>6. Literatura</w:t>
       </w:r>
     </w:p>
     <w:p>
@@ -8156,13 +8379,13 @@
       </w:pPr>
       <w:r>
         <w:rPr>
-          <w:b/>
-          <w:bCs/>
-          <w:sz w:val="24"/>
-          <w:szCs w:val="24"/>
-          <w:lang w:val="sr-Latn-RS"/>
-        </w:rPr>
-        <w:t>6. Literatura</w:t>
+          <w:b w:val="false"/>
+          <w:bCs w:val="false"/>
+          <w:sz w:val="24"/>
+          <w:szCs w:val="24"/>
+          <w:lang w:val="sr-Latn-RS"/>
+        </w:rPr>
+        <w:t xml:space="preserve">[1] Ilya Baran and Jovan Popovi´c. Automatic rigging and animation of 3d characters. ACM Trans. Graph., 26(3), July 2007. </w:t>
       </w:r>
     </w:p>
     <w:p>
@@ -8170,17 +8393,42 @@
         <w:pStyle w:val="Normal"/>
         <w:jc w:val="both"/>
         <w:rPr>
-          <w:sz w:val="24"/>
-          <w:szCs w:val="24"/>
-          <w:lang w:val="sr-Latn-RS"/>
-        </w:rPr>
-      </w:pPr>
-      <w:r>
-        <w:rPr>
-          <w:sz w:val="24"/>
-          <w:szCs w:val="24"/>
-          <w:lang w:val="sr-Latn-RS"/>
-        </w:rPr>
+          <w:b w:val="false"/>
+          <w:b w:val="false"/>
+          <w:bCs w:val="false"/>
+          <w:sz w:val="24"/>
+          <w:szCs w:val="24"/>
+          <w:lang w:val="en-US"/>
+        </w:rPr>
+      </w:pPr>
+      <w:r>
+        <w:rPr>
+          <w:b w:val="false"/>
+          <w:bCs w:val="false"/>
+          <w:sz w:val="24"/>
+          <w:szCs w:val="24"/>
+          <w:lang w:val="en-US"/>
+        </w:rPr>
+        <w:t xml:space="preserve">[2] </w:t>
+      </w:r>
+      <w:r>
+        <w:rPr>
+          <w:b w:val="false"/>
+          <w:bCs w:val="false"/>
+          <w:sz w:val="24"/>
+          <w:szCs w:val="24"/>
+        </w:rPr>
+        <w:t xml:space="preserve">Ladislav Kavan </w:t>
+      </w:r>
+      <w:r>
+        <w:rPr>
+          <w:b w:val="false"/>
+          <w:bCs w:val="false"/>
+          <w:sz w:val="24"/>
+          <w:szCs w:val="24"/>
+          <w:lang w:val="en-US"/>
+        </w:rPr>
+        <w:t xml:space="preserve"> Part I: Direct Skinning Methods and Deformation Primitives  SIGGRAPH Course 2014 — Skinning: Real-time Shape Deformation </w:t>
       </w:r>
     </w:p>
     <w:p>
@@ -8195,52 +8443,18 @@
           <w:bCs w:val="false"/>
           <w:sz w:val="24"/>
           <w:szCs w:val="24"/>
-          <w:lang w:val="sr-Latn-RS"/>
-        </w:rPr>
-        <w:t xml:space="preserve">[1] Ilya Baran and Jovan Popovi´c. Automatic rigging and animation of 3d characters. ACM Trans. Graph., 26(3), July 2007. </w:t>
-      </w:r>
-    </w:p>
-    <w:p>
-      <w:pPr>
-        <w:pStyle w:val="Normal"/>
-        <w:jc w:val="both"/>
-        <w:rPr>
-          <w:b w:val="false"/>
-          <w:b w:val="false"/>
-          <w:bCs w:val="false"/>
-          <w:sz w:val="24"/>
-          <w:szCs w:val="24"/>
           <w:lang w:val="en-US"/>
         </w:rPr>
-      </w:pPr>
-      <w:r>
-        <w:rPr>
-          <w:b w:val="false"/>
-          <w:bCs w:val="false"/>
-          <w:sz w:val="24"/>
-          <w:szCs w:val="24"/>
-          <w:lang w:val="en-US"/>
-        </w:rPr>
-        <w:t xml:space="preserve">[2] </w:t>
-      </w:r>
-      <w:r>
-        <w:rPr>
-          <w:b w:val="false"/>
-          <w:bCs w:val="false"/>
-          <w:sz w:val="24"/>
-          <w:szCs w:val="24"/>
-        </w:rPr>
-        <w:t xml:space="preserve">Ladislav Kavan </w:t>
-      </w:r>
-      <w:r>
-        <w:rPr>
-          <w:b w:val="false"/>
-          <w:bCs w:val="false"/>
-          <w:sz w:val="24"/>
-          <w:szCs w:val="24"/>
-          <w:lang w:val="en-US"/>
-        </w:rPr>
-        <w:t xml:space="preserve"> Part I: Direct Skinning Methods and Deformation Primitives  SIGGRAPH Course 2014 — Skinning: Real-time Shape Deformation </w:t>
+        <w:t xml:space="preserve">[3] </w:t>
+      </w:r>
+      <w:r>
+        <w:rPr>
+          <w:b w:val="false"/>
+          <w:bCs w:val="false"/>
+          <w:sz w:val="24"/>
+          <w:szCs w:val="24"/>
+        </w:rPr>
+        <w:t xml:space="preserve">ALEXA, M., AND MÜLLER, W. 2000. Representing animations by principal components. In Computer Graphics Forum, vol. 19, Wiley Online Library, 411–418. </w:t>
       </w:r>
     </w:p>
     <w:p>
@@ -8257,35 +8471,9 @@
           <w:szCs w:val="24"/>
           <w:lang w:val="en-US"/>
         </w:rPr>
-        <w:t xml:space="preserve">[3] </w:t>
-      </w:r>
-      <w:r>
-        <w:rPr>
-          <w:b w:val="false"/>
-          <w:bCs w:val="false"/>
-          <w:sz w:val="24"/>
-          <w:szCs w:val="24"/>
-        </w:rPr>
-        <w:t xml:space="preserve">ALEXA, M., AND MÜLLER, W. 2000. Representing animations by principal components. In Computer Graphics Forum, vol. 19, Wiley Online Library, 411–418. </w:t>
-      </w:r>
-    </w:p>
-    <w:p>
-      <w:pPr>
-        <w:pStyle w:val="Normal"/>
-        <w:jc w:val="both"/>
-        <w:rPr/>
-      </w:pPr>
-      <w:r>
-        <w:rPr>
-          <w:b w:val="false"/>
-          <w:bCs w:val="false"/>
-          <w:sz w:val="24"/>
-          <w:szCs w:val="24"/>
-          <w:lang w:val="en-US"/>
-        </w:rPr>
         <w:t xml:space="preserve">[4] </w:t>
       </w:r>
-      <w:hyperlink r:id="rId12">
+      <w:hyperlink r:id="rId13">
         <w:r>
           <w:rPr>
             <w:rStyle w:val="InternetLink"/>
@@ -8768,6 +8956,20 @@
       <w:rFonts w:cs="OpenSymbol"/>
     </w:rPr>
   </w:style>
+  <w:style w:type="character" w:styleId="ListLabel14">
+    <w:name w:val="ListLabel 14"/>
+    <w:qFormat/>
+    <w:rPr>
+      <w:rFonts w:cs="OpenSymbol"/>
+    </w:rPr>
+  </w:style>
+  <w:style w:type="character" w:styleId="ListLabel15">
+    <w:name w:val="ListLabel 15"/>
+    <w:qFormat/>
+    <w:rPr>
+      <w:rFonts w:cs="OpenSymbol"/>
+    </w:rPr>
+  </w:style>
   <w:style w:type="paragraph" w:styleId="Heading">
     <w:name w:val="Heading"/>
     <w:basedOn w:val="Normal"/>

</xml_diff>

<commit_message>
Finishing Autorigovanje 3D modela pomocu Pinocchio.docx
</commit_message>
<xml_diff>
--- a/Research/Autorigovanje 3D modela pomocu Pinocchio.docx
+++ b/Research/Autorigovanje 3D modela pomocu Pinocchio.docx
@@ -59,7 +59,7 @@
                 <v:shape id="ole_rId2" style="width:63.95pt;height:63.95pt" o:ole="">
                   <v:imagedata r:id="rId3" o:title=""/>
                 </v:shape>
-                <o:OLEObject Type="Embed" ProgID="" ShapeID="ole_rId2" DrawAspect="Content" ObjectID="_285424549" r:id="rId2"/>
+                <o:OLEObject Type="Embed" ProgID="" ShapeID="ole_rId2" DrawAspect="Content" ObjectID="_1803727552" r:id="rId2"/>
               </w:object>
             </w:r>
           </w:p>
@@ -1198,17 +1198,7 @@
           <w:szCs w:val="24"/>
           <w:lang w:val="sr-Latn-RS"/>
         </w:rPr>
-        <w:t xml:space="preserve">. </w:t>
-      </w:r>
-      <w:r>
-        <w:rPr>
-          <w:b w:val="false"/>
-          <w:bCs w:val="false"/>
-          <w:sz w:val="24"/>
-          <w:szCs w:val="24"/>
-          <w:lang w:val="sr-Latn-RS"/>
-        </w:rPr>
-        <w:t>Da</w:t>
+        <w:t>. Da</w:t>
       </w:r>
       <w:r>
         <w:rPr>
@@ -1248,37 +1238,7 @@
           <w:szCs w:val="24"/>
           <w:lang w:val="sr-Latn-RS"/>
         </w:rPr>
-        <w:t>našao</w:t>
-      </w:r>
-      <w:r>
-        <w:rPr>
-          <w:b w:val="false"/>
-          <w:bCs w:val="false"/>
-          <w:sz w:val="24"/>
-          <w:szCs w:val="24"/>
-          <w:lang w:val="sr-Latn-RS"/>
-        </w:rPr>
-        <w:t xml:space="preserve"> optimalni način negativnog bodovanja, uči se </w:t>
-      </w:r>
-      <w:r>
-        <w:rPr>
-          <w:b w:val="false"/>
-          <w:bCs w:val="false"/>
-          <w:sz w:val="24"/>
-          <w:szCs w:val="24"/>
-          <w:lang w:val="sr-Latn-RS"/>
-        </w:rPr>
-        <w:t>maksimalni</w:t>
-      </w:r>
-      <w:r>
-        <w:rPr>
-          <w:b w:val="false"/>
-          <w:bCs w:val="false"/>
-          <w:sz w:val="24"/>
-          <w:szCs w:val="24"/>
-          <w:lang w:val="sr-Latn-RS"/>
-        </w:rPr>
-        <w:t xml:space="preserve"> marginalni linearni klasifikator, koji pokušava da maksimizuje margine između najboljeg dobrog i najboljeg lošeg dela skeleta. </w:t>
+        <w:t xml:space="preserve">našao optimalni način negativnog bodovanja, uči se maksimalni marginalni linearni klasifikator, koji pokušava da maksimizuje margine između najboljeg dobrog i najboljeg lošeg dela skeleta. </w:t>
       </w:r>
       <w:r>
         <w:rPr>
@@ -1628,15 +1588,7 @@
           <w:bCs w:val="false"/>
           <w:lang w:val="sr-Latn-RS"/>
         </w:rPr>
-        <w:t xml:space="preserve">su brojevi dobrih i loših delova skeleta, respektivno. </w:t>
-      </w:r>
-      <w:r>
-        <w:rPr>
-          <w:b w:val="false"/>
-          <w:bCs w:val="false"/>
-          <w:lang w:val="sr-Latn-RS"/>
-        </w:rPr>
-        <w:t xml:space="preserve">Idealno bi bilo da izbor </w:t>
+        <w:t xml:space="preserve">su brojevi dobrih i loših delova skeleta, respektivno. Idealno bi bilo da izbor </w:t>
       </w:r>
       <w:r>
         <w:rPr>
@@ -1647,18 +1599,7 @@
           <w:szCs w:val="24"/>
           <w:lang w:val="sr-Latn-RS"/>
         </w:rPr>
-        <w:t>Г bude takav da je jednačina 1 maksimizovana,</w:t>
-      </w:r>
-      <w:r>
-        <w:rPr>
-          <w:rFonts w:eastAsia="SimSun" w:cs="Arial"/>
-          <w:b w:val="false"/>
-          <w:bCs w:val="false"/>
-          <w:sz w:val="24"/>
-          <w:szCs w:val="24"/>
-          <w:lang w:val="sr-Latn-RS"/>
-        </w:rPr>
-        <w:t xml:space="preserve"> tako da se napravi očigledna razdvojenost dobrih i loših potencijalnih delova skeleta.</w:t>
+        <w:t>Г bude takav da je jednačina 1 maksimizovana, tako da se napravi očigledna razdvojenost dobrih i loših potencijalnih delova skeleta.</w:t>
       </w:r>
     </w:p>
     <w:p>
@@ -1677,7 +1618,7 @@
           <w:lang w:val="sr-Latn-RS"/>
         </w:rPr>
         <w:tab/>
-        <w:t xml:space="preserve">Sama procedura učenja se zasniva na Nedler-Mid metodi. Započinje se sa nasumičnom vrednošću za težine, koje su ocenjivane jednačinom 1, što bi trebalo da se maksimizuje na setu podataka za treniranje. Ovaj deo </w:t>
+        <w:t>Sama procedura učenja se zasniva na Nedler-Mid metodi. Započinje se sa nasumičnom vrednošću za težine, koje su ocenjivane jednačinom 1, što bi trebalo da se maksimizuje na setu podataka za treniranje. Ovaj deo se</w:t>
       </w:r>
       <w:r>
         <w:rPr>
@@ -1686,9 +1627,9 @@
           <w:bCs w:val="false"/>
           <w:sz w:val="24"/>
           <w:szCs w:val="24"/>
-          <w:lang w:val="sr-Latn-RS"/>
-        </w:rPr>
-        <w:t>se</w:t>
+          <w:lang w:val="en-US"/>
+        </w:rPr>
+        <w:t xml:space="preserve"> </w:t>
       </w:r>
       <w:r>
         <w:rPr>
@@ -1697,42 +1638,9 @@
           <w:bCs w:val="false"/>
           <w:sz w:val="24"/>
           <w:szCs w:val="24"/>
-          <w:lang w:val="en-US"/>
-        </w:rPr>
-        <w:t xml:space="preserve"> </w:t>
-      </w:r>
-      <w:r>
-        <w:rPr>
-          <w:rFonts w:eastAsia="SimSun" w:cs="Arial"/>
-          <w:b w:val="false"/>
-          <w:bCs w:val="false"/>
-          <w:sz w:val="24"/>
-          <w:szCs w:val="24"/>
-          <w:lang w:val="sr-Latn-RS"/>
-        </w:rPr>
-        <w:t>radi</w:t>
-      </w:r>
-      <w:r>
-        <w:rPr>
-          <w:rFonts w:eastAsia="SimSun" w:cs="Arial"/>
-          <w:b w:val="false"/>
-          <w:bCs w:val="false"/>
-          <w:sz w:val="24"/>
-          <w:szCs w:val="24"/>
-          <w:lang w:val="sr-Latn-RS"/>
-        </w:rPr>
-        <w:t xml:space="preserve"> nekoliko puta sa različitim početnim težinama, jer metoda Nedler-Mid može da se </w:t>
-      </w:r>
-      <w:r>
-        <w:rPr>
-          <w:rFonts w:eastAsia="SimSun" w:cs="Arial"/>
-          <w:b w:val="false"/>
-          <w:bCs w:val="false"/>
-          <w:sz w:val="24"/>
-          <w:szCs w:val="24"/>
-          <w:lang w:val="sr-Latn-RS"/>
-        </w:rPr>
-        <w:t>zaustavi</w:t>
+          <w:lang w:val="sr-Latn-RS"/>
+        </w:rPr>
+        <w:t>radi nekoliko puta sa različitim početnim težinama, jer metoda Nedler-Mid može da se zaustavi</w:t>
       </w:r>
       <w:r>
         <w:rPr>
@@ -1795,36 +1703,32 @@
           <w:lang w:val="sr-Latn-RS"/>
         </w:rPr>
         <w:tab/>
-        <w:t xml:space="preserve">Sada je moguće izračunati optimalni način pripajanja skeleta u meš. Da bi se prostor potrage smanjio još više, zglobovi koji povezuju dve kosti (kao što su kolena i laktovi) se uklanjaju iz šablonskog skeleta. Rezultat svakog parcijalnog potencijalnog pripajanja skeleta mešu je suma negativnih bodova između dva međusobno spojena zgloba dodata na negativne bodove prva dva zgloba dodata na negativne bodove na prva tri zgloba i tako nadalje sve do poslednjeg pripojenog zgloba. Algoritam staje u slučaju da je pripajanje završeno, i na taj način je osigurano da je izabrano najoptimalnije rešenje. Kada je nađeno konačno rešenje, spojeni zglobovi se ponovo dodaju tako što se razdvoje na nađene ivice u proporcije odgovarajuće originalnom skeletu. </w:t>
-      </w:r>
-      <w:r>
+        <w:t>Sada je moguće izračunati optimalni način pripajanja skeleta u meš. Da bi se prostor potrage smanjio još više, zglobovi koji povezuju dve kosti (kao što su kolena i laktovi) se uklanjaju iz šablonskog skeleta. Rezultat svakog parcijalnog potencijalnog pripajanja skeleta mešu je suma negativnih bodova između dva međusobno spojena zgloba dodata na negativne bodove prva dva zgloba dodata na negativne bodove na prva tri zgloba i tako nadalje sve do poslednjeg pripojenog zgloba. Algoritam staje u slučaju da je pripajanje završeno, i na taj način je osigurano da je izabrano najoptimalnije rešenje. Kada je nađeno konačno rešenje, spojeni zglobovi se ponovo dodaju tako što se razdvoje na nađene ivice u proporcije odgovarajuće originalnom skeletu. Na slici 2 prikazan je tok algoritma „Pinocchio“ programske biblioteke.</w:t>
+      </w:r>
+    </w:p>
+    <w:p>
+      <w:pPr>
+        <w:pStyle w:val="Normal"/>
+        <w:jc w:val="both"/>
         <w:rPr>
           <w:rFonts w:eastAsia="SimSun" w:cs="Arial"/>
           <w:b w:val="false"/>
-          <w:bCs w:val="false"/>
-          <w:sz w:val="24"/>
-          <w:szCs w:val="24"/>
-          <w:lang w:val="sr-Latn-RS"/>
-        </w:rPr>
-        <w:t>Na slici 2 prikazan je tok algoritma „Pinocchio“ programske biblioteke.</w:t>
-      </w:r>
-    </w:p>
-    <w:p>
-      <w:pPr>
-        <w:pStyle w:val="Normal"/>
-        <w:jc w:val="both"/>
+          <w:b w:val="false"/>
+          <w:bCs w:val="false"/>
+          <w:sz w:val="24"/>
+          <w:szCs w:val="24"/>
+          <w:lang w:val="sr-Latn-RS"/>
+        </w:rPr>
+      </w:pPr>
+      <w:r>
         <w:rPr>
           <w:rFonts w:eastAsia="SimSun" w:cs="Arial"/>
           <w:b w:val="false"/>
-          <w:b w:val="false"/>
-          <w:bCs w:val="false"/>
-          <w:sz w:val="24"/>
-          <w:szCs w:val="24"/>
-          <w:lang w:val="sr-Latn-RS"/>
-        </w:rPr>
-      </w:pPr>
-      <w:r>
-        <w:rPr/>
+          <w:bCs w:val="false"/>
+          <w:sz w:val="24"/>
+          <w:szCs w:val="24"/>
+          <w:lang w:val="sr-Latn-RS"/>
+        </w:rPr>
       </w:r>
     </w:p>
     <w:p>
@@ -1838,7 +1742,7 @@
       </w:pPr>
       <w:r>
         <w:drawing>
-          <wp:anchor behindDoc="0" distT="0" distB="0" distL="0" distR="0" simplePos="0" locked="0" layoutInCell="1" allowOverlap="1" relativeHeight="12">
+          <wp:anchor behindDoc="0" distT="0" distB="0" distL="0" distR="0" simplePos="0" locked="0" layoutInCell="1" allowOverlap="1" relativeHeight="9">
             <wp:simplePos x="0" y="0"/>
             <wp:positionH relativeFrom="column">
               <wp:align>center</wp:align>
@@ -1892,7 +1796,18 @@
           <w:szCs w:val="20"/>
           <w:lang w:val="sr-Latn-RS"/>
         </w:rPr>
-        <w:t>Slika 2. Tok algoritma „Pinocchio“ programske biblioteke</w:t>
+        <w:t>S</w:t>
+      </w:r>
+      <w:r>
+        <w:rPr>
+          <w:rFonts w:eastAsia="SimSun" w:cs="Arial"/>
+          <w:b w:val="false"/>
+          <w:bCs w:val="false"/>
+          <w:sz w:val="20"/>
+          <w:szCs w:val="20"/>
+          <w:lang w:val="sr-Latn-RS"/>
+        </w:rPr>
+        <w:t>lika 2. Tok algoritma „Pinocchio“ programske biblioteke</w:t>
       </w:r>
     </w:p>
     <w:p>
@@ -2599,71 +2514,7 @@
           <w:vertAlign w:val="baseline"/>
           <w:lang w:val="sr-Latn-RS"/>
         </w:rPr>
-        <w:t xml:space="preserve">Na slici </w:t>
-      </w:r>
-      <w:r>
-        <w:rPr>
-          <w:rFonts w:eastAsia="Liberation Serif" w:cs="Liberation Serif"/>
-          <w:b w:val="false"/>
-          <w:bCs w:val="false"/>
-          <w:i w:val="false"/>
-          <w:iCs w:val="false"/>
-          <w:position w:val="0"/>
-          <w:sz w:val="24"/>
-          <w:sz w:val="24"/>
-          <w:szCs w:val="24"/>
-          <w:vertAlign w:val="baseline"/>
-          <w:lang w:val="sr-Latn-RS"/>
-        </w:rPr>
-        <w:t>3</w:t>
-      </w:r>
-      <w:r>
-        <w:rPr>
-          <w:rFonts w:eastAsia="Liberation Serif" w:cs="Liberation Serif"/>
-          <w:b w:val="false"/>
-          <w:bCs w:val="false"/>
-          <w:i w:val="false"/>
-          <w:iCs w:val="false"/>
-          <w:position w:val="0"/>
-          <w:sz w:val="24"/>
-          <w:sz w:val="24"/>
-          <w:szCs w:val="24"/>
-          <w:vertAlign w:val="baseline"/>
-          <w:lang w:val="sr-Latn-RS"/>
-        </w:rPr>
-        <w:t xml:space="preserve"> prikazan je meš model u prvobitnom stanju. Na slici </w:t>
-      </w:r>
-      <w:r>
-        <w:rPr>
-          <w:rFonts w:eastAsia="Liberation Serif" w:cs="Liberation Serif"/>
-          <w:b w:val="false"/>
-          <w:bCs w:val="false"/>
-          <w:i w:val="false"/>
-          <w:iCs w:val="false"/>
-          <w:position w:val="0"/>
-          <w:sz w:val="24"/>
-          <w:sz w:val="24"/>
-          <w:szCs w:val="24"/>
-          <w:vertAlign w:val="baseline"/>
-          <w:lang w:val="sr-Latn-RS"/>
-        </w:rPr>
-        <w:t>4</w:t>
-      </w:r>
-      <w:r>
-        <w:rPr>
-          <w:rFonts w:eastAsia="Liberation Serif" w:cs="Liberation Serif"/>
-          <w:b w:val="false"/>
-          <w:bCs w:val="false"/>
-          <w:i w:val="false"/>
-          <w:iCs w:val="false"/>
-          <w:position w:val="0"/>
-          <w:sz w:val="24"/>
-          <w:sz w:val="24"/>
-          <w:szCs w:val="24"/>
-          <w:vertAlign w:val="baseline"/>
-          <w:lang w:val="sr-Latn-RS"/>
-        </w:rPr>
-        <w:t xml:space="preserve"> je prikazan isti taj meš model kako se kreće. Kao što se vidi na laktu desne ruke došlo je do deformacije meš modela, način na koji se meš transformiše određen je LBS tehnikom.</w:t>
+        <w:t>Na slici 3 prikazan je meš model u prvobitnom stanju. Na slici 4 je prikazan isti taj meš model kako se kreće. Kao što se vidi na laktu desne ruke došlo je do deformacije meš modela, način na koji se meš transformiše određen je LBS tehnikom.</w:t>
       </w:r>
     </w:p>
     <w:p>
@@ -2993,23 +2844,7 @@
                 <w:szCs w:val="20"/>
                 <w:lang w:val="sr-Latn-RS"/>
               </w:rPr>
-              <w:t xml:space="preserve">lika </w:t>
-            </w:r>
-            <w:r>
-              <w:rPr>
-                <w:sz w:val="20"/>
-                <w:szCs w:val="20"/>
-                <w:lang w:val="sr-Latn-RS"/>
-              </w:rPr>
-              <w:t>4</w:t>
-            </w:r>
-            <w:r>
-              <w:rPr>
-                <w:sz w:val="20"/>
-                <w:szCs w:val="20"/>
-                <w:lang w:val="sr-Latn-RS"/>
-              </w:rPr>
-              <w:t>. Meš model koji se kreće</w:t>
+              <w:t>lika 4. Meš model koji se kreće</w:t>
             </w:r>
           </w:p>
         </w:tc>
@@ -3231,47 +3066,7 @@
           <w:szCs w:val="24"/>
           <w:lang w:val="sr-Latn-RS"/>
         </w:rPr>
-        <w:t xml:space="preserve">širok spektar mogućnosti uz minimalan broj koraka. Restrikcije kod biblioteke su vrlo velike, jer zahteva početni skelet, koji mora da se slaže sa modelom. Potrebno je da se model dosta poklapa sa nekim od šablon skeleta. Ukoliko bi ovo bilo drugačije broj negativnih bodova koji se dodeljuju kostima i zglobovima bi bio ogroman. Takođe, biblioteka očekuje da obe noge budu na dnu modela. Na slici 4 prikazan je meš model koji je orientisan shodno tome što očekuje „Pinocchio“ programska biblioteka. Kao što se vidi iz priloženog, model je vrlo dobro izrigovan. Svaki zglob je na dobrom mestu. Slika </w:t>
-      </w:r>
-      <w:r>
-        <w:rPr>
-          <w:b w:val="false"/>
-          <w:bCs w:val="false"/>
-          <w:sz w:val="24"/>
-          <w:szCs w:val="24"/>
-          <w:lang w:val="sr-Latn-RS"/>
-        </w:rPr>
-        <w:t>6</w:t>
-      </w:r>
-      <w:r>
-        <w:rPr>
-          <w:b w:val="false"/>
-          <w:bCs w:val="false"/>
-          <w:sz w:val="24"/>
-          <w:szCs w:val="24"/>
-          <w:lang w:val="sr-Latn-RS"/>
-        </w:rPr>
-        <w:t xml:space="preserve"> prikazuje isti meš model kao i na slici </w:t>
-      </w:r>
-      <w:r>
-        <w:rPr>
-          <w:b w:val="false"/>
-          <w:bCs w:val="false"/>
-          <w:sz w:val="24"/>
-          <w:szCs w:val="24"/>
-          <w:lang w:val="sr-Latn-RS"/>
-        </w:rPr>
-        <w:t>5</w:t>
-      </w:r>
-      <w:r>
-        <w:rPr>
-          <w:b w:val="false"/>
-          <w:bCs w:val="false"/>
-          <w:sz w:val="24"/>
-          <w:szCs w:val="24"/>
-          <w:lang w:val="sr-Latn-RS"/>
-        </w:rPr>
-        <w:t xml:space="preserve">, samo što je u ovom slučaju meš model zarotiran za 90 stepeni oko svoje </w:t>
+        <w:t xml:space="preserve">širok spektar mogućnosti uz minimalan broj koraka. Restrikcije kod biblioteke su vrlo velike, jer zahteva početni skelet, koji mora da se slaže sa modelom. Potrebno je da se model dosta poklapa sa nekim od šablon skeleta. Ukoliko bi ovo bilo drugačije broj negativnih bodova koji se dodeljuju kostima i zglobovima bi bio ogroman. Takođe, biblioteka očekuje da obe noge budu na dnu modela. Na slici 4 prikazan je meš model koji je orientisan shodno tome što očekuje „Pinocchio“ programska biblioteka. Kao što se vidi iz priloženog, model je vrlo dobro izrigovan. Svaki zglob je na dobrom mestu. Slika 6 prikazuje isti meš model kao i na slici 5, samo što je u ovom slučaju meš model zarotiran za 90 stepeni oko svoje </w:t>
       </w:r>
       <w:r>
         <w:rPr>
@@ -3418,23 +3213,7 @@
                 <w:szCs w:val="20"/>
                 <w:lang w:val="sr-Latn-RS"/>
               </w:rPr>
-              <w:t xml:space="preserve">lika </w:t>
-            </w:r>
-            <w:r>
-              <w:rPr>
-                <w:sz w:val="20"/>
-                <w:szCs w:val="20"/>
-                <w:lang w:val="sr-Latn-RS"/>
-              </w:rPr>
-              <w:t>5</w:t>
-            </w:r>
-            <w:r>
-              <w:rPr>
-                <w:sz w:val="20"/>
-                <w:szCs w:val="20"/>
-                <w:lang w:val="sr-Latn-RS"/>
-              </w:rPr>
-              <w:t>. Meš model u validnoj rotaciji i rezultat njegovog rigovanja</w:t>
+              <w:t>lika 5. Meš model u validnoj rotaciji i rezultat njegovog rigovanja</w:t>
             </w:r>
           </w:p>
         </w:tc>
@@ -3511,23 +3290,7 @@
                 <w:szCs w:val="20"/>
                 <w:lang w:val="sr-Latn-RS"/>
               </w:rPr>
-              <w:t xml:space="preserve">lika </w:t>
-            </w:r>
-            <w:r>
-              <w:rPr>
-                <w:sz w:val="20"/>
-                <w:szCs w:val="20"/>
-                <w:lang w:val="sr-Latn-RS"/>
-              </w:rPr>
-              <w:t>6</w:t>
-            </w:r>
-            <w:r>
-              <w:rPr>
-                <w:sz w:val="20"/>
-                <w:szCs w:val="20"/>
-                <w:lang w:val="sr-Latn-RS"/>
-              </w:rPr>
-              <w:t xml:space="preserve">. Meš model rotiran za 90 stepeni oko njegove </w:t>
+              <w:t xml:space="preserve">lika 6. Meš model rotiran za 90 stepeni oko njegove </w:t>
             </w:r>
             <w:r>
               <w:rPr>
@@ -3643,27 +3406,7 @@
           <w:szCs w:val="24"/>
           <w:lang w:val="sr-Latn-RS"/>
         </w:rPr>
-        <w:t xml:space="preserve">metode je vrlo visoka. Idealno bi bilo da je moguće primeniti način rigovanja na bilo koji model. „Pinocchio“ je testiran nad 16 modela koji su prikazani na slici </w:t>
-      </w:r>
-      <w:r>
-        <w:rPr>
-          <w:b w:val="false"/>
-          <w:bCs w:val="false"/>
-          <w:sz w:val="24"/>
-          <w:szCs w:val="24"/>
-          <w:lang w:val="sr-Latn-RS"/>
-        </w:rPr>
-        <w:t>7</w:t>
-      </w:r>
-      <w:r>
-        <w:rPr>
-          <w:b w:val="false"/>
-          <w:bCs w:val="false"/>
-          <w:sz w:val="24"/>
-          <w:szCs w:val="24"/>
-          <w:lang w:val="sr-Latn-RS"/>
-        </w:rPr>
-        <w:t xml:space="preserve">. Većina modela su tačno rigovana, sem modela 7, 10 i 13. Ali njihova ispravka bi bila vrlo jednostavna, korisnik bi trebao samo da pokaže još jedan dodatni zglob. Biblioteka „Pinochio“ funkcioniše vrlo dobro u ovom pogledu, ali je vrlo ograničena na čovekolike modele. Ovaj problem bi mogao da se reši na način da se unos šablon skeleta poveća sa jednog na više, samim tim, skelet koji dobije najmanje negativnih ocena bio bi vraćen kao optimalni rezultat. Ovaj način nadograđivanja biblioteke bi, naravno, imao svoje mane. Prvo, problem bi predstavljalo vreme izvršavanja. Svako dodatni šablon skelet bi značajno uvećao vreme izvršenje algoritma, iako je rečeno da sam proces prilagođavanja skeleta oduzima samo petinu vremena celog procesa, ali u najgorem slučaju i taj proces bi mogao da se oduži i značajno da utiče na preformanse algoritma. Drugi problem je trenutna funkcija koja boduje delove skeleta. Iako je trenutna funkcija jednostavna i upotrebljiva nad različitim šablonima skeleta, bodovanje malih kosti negativno utiče na loše prilagođavanje skeleta kada su u pitanju modeli kao što su životinje sa repovima, zmije, oktopodi, ili bilo koji drugi karakter koji se sastoji od kratkih kosti. Naravno, ovo je rešivo ignorisanjem dužine prilikom traženja kosti koje su označene kao </w:t>
+        <w:t xml:space="preserve">metode je vrlo visoka. Idealno bi bilo da je moguće primeniti način rigovanja na bilo koji model. „Pinocchio“ je testiran nad 16 modela koji su prikazani na slici 7. Većina modela su tačno rigovana, sem modela 7, 10 i 13. Ali njihova ispravka bi bila vrlo jednostavna, korisnik bi trebao samo da pokaže još jedan dodatni zglob. Biblioteka „Pinochio“ funkcioniše vrlo dobro u ovom pogledu, ali je vrlo ograničena na čovekolike modele. Ovaj problem bi mogao da se reši na način da se unos šablon skeleta poveća sa jednog na više, samim tim, skelet koji dobije najmanje negativnih ocena bio bi vraćen kao optimalni rezultat. Ovaj način nadograđivanja biblioteke bi, naravno, imao svoje mane. Prvo, problem bi predstavljalo vreme izvršavanja. Svako dodatni šablon skelet bi značajno uvećao vreme izvršenje algoritma, iako je rečeno da sam proces prilagođavanja skeleta oduzima samo petinu vremena celog procesa, ali u najgorem slučaju i taj proces bi mogao da se oduži i značajno da utiče na preformanse algoritma. Drugi problem je trenutna funkcija koja boduje delove skeleta. Iako je trenutna funkcija jednostavna i upotrebljiva nad različitim šablonima skeleta, bodovanje malih kosti negativno utiče na loše prilagođavanje skeleta kada su u pitanju modeli kao što su životinje sa repovima, zmije, oktopodi, ili bilo koji drugi karakter koji se sastoji od kratkih kosti. Naravno, ovo je rešivo ignorisanjem dužine prilikom traženja kosti koje su označene kao </w:t>
       </w:r>
       <w:r>
         <w:rPr>
@@ -3883,23 +3626,7 @@
           <w:szCs w:val="22"/>
           <w:lang w:val="sr-Latn-RS"/>
         </w:rPr>
-        <w:t xml:space="preserve">lika </w:t>
-      </w:r>
-      <w:r>
-        <w:rPr>
-          <w:sz w:val="22"/>
-          <w:szCs w:val="22"/>
-          <w:lang w:val="sr-Latn-RS"/>
-        </w:rPr>
-        <w:t>7.</w:t>
-      </w:r>
-      <w:r>
-        <w:rPr>
-          <w:sz w:val="22"/>
-          <w:szCs w:val="22"/>
-          <w:lang w:val="sr-Latn-RS"/>
-        </w:rPr>
-        <w:t xml:space="preserve"> Rezultati rigovanja 16 modela korišćenjem biblioteke.</w:t>
+        <w:t>lika 7. Rezultati rigovanja 16 modela korišćenjem biblioteke.</w:t>
       </w:r>
     </w:p>
     <w:p>
@@ -7814,27 +7541,7 @@
           <w:lang w:val="sr-Latn-RS"/>
         </w:rPr>
         <w:tab/>
-        <w:t xml:space="preserve">Aplikacja koja je kreirana radi lakšeg korišćenja programske biblioteke „Pinocchio“ i predstavlja jednostavan i user-friendly interfejs kako bi prosečan korisnik mogao da je upotrebi. Na slici </w:t>
-      </w:r>
-      <w:r>
-        <w:rPr>
-          <w:b w:val="false"/>
-          <w:bCs w:val="false"/>
-          <w:sz w:val="24"/>
-          <w:szCs w:val="24"/>
-          <w:lang w:val="sr-Latn-RS"/>
-        </w:rPr>
-        <w:t>8</w:t>
-      </w:r>
-      <w:r>
-        <w:rPr>
-          <w:b w:val="false"/>
-          <w:bCs w:val="false"/>
-          <w:sz w:val="24"/>
-          <w:szCs w:val="24"/>
-          <w:lang w:val="sr-Latn-RS"/>
-        </w:rPr>
-        <w:t xml:space="preserve"> prikazana je aplikacija. Sadrži osnovne parametre koje su potrebne korisniku da bi započeo rigovanje nekog meš modela. Koisnik je u mogućnosti da odabere meš model koji bi želeo da izriguje na dva načina, jedan je ukucavanjem pune adrese do modela i pritiskom „Enter“ tastera ili klikom „Browse“ dugmeta koje bi mu otvorilo prozor za odabir jednog ili više meš modela. Zatim, korisnik odabirom meš modela iz liste može da modifikuje parametre svakog meš modela zasebno. Meš model je moguće transformisati pomoću jedne od dve transformacije, a to su rotacija i skaliranje. Rotaciju je moguće izvršiti nad sve tri ose modela. Dok se skaliranje vrši nad autorigovanim skeletom, a ne nad modelom.</w:t>
+        <w:t>Aplikacja koja je kreirana radi lakšeg korišćenja programske biblioteke „Pinocchio“ i predstavlja jednostavan i user-friendly interfejs kako bi prosečan korisnik mogao da je upotrebi. Na slici 8 prikazana je aplikacija. Sadrži osnovne parametre koje su potrebne korisniku da bi započeo rigovanje nekog meš modela. Koisnik je u mogućnosti da odabere meš model koji bi želeo da izriguje na dva načina, jedan je ukucavanjem pune adrese do modela i pritiskom „Enter“ tastera ili klikom „Browse“ dugmeta koje bi mu otvorilo prozor za odabir jednog ili više meš modela. Zatim, korisnik odabirom meš modela iz liste može da modifikuje parametre svakog meš modela zasebno. Meš model je moguće transformisati pomoću jedne od dve transformacije, a to su rotacija i skaliranje. Rotaciju je moguće izvršiti nad sve tri ose modela. Dok se skaliranje vrši nad autorigovanim skeletom, a ne nad modelom.</w:t>
       </w:r>
     </w:p>
     <w:p>
@@ -7929,27 +7636,7 @@
           <w:szCs w:val="20"/>
           <w:lang w:val="sr-Latn-RS"/>
         </w:rPr>
-        <w:t xml:space="preserve">Slika </w:t>
-      </w:r>
-      <w:r>
-        <w:rPr>
-          <w:b w:val="false"/>
-          <w:bCs w:val="false"/>
-          <w:sz w:val="20"/>
-          <w:szCs w:val="20"/>
-          <w:lang w:val="sr-Latn-RS"/>
-        </w:rPr>
-        <w:t>8</w:t>
-      </w:r>
-      <w:r>
-        <w:rPr>
-          <w:b w:val="false"/>
-          <w:bCs w:val="false"/>
-          <w:sz w:val="20"/>
-          <w:szCs w:val="20"/>
-          <w:lang w:val="sr-Latn-RS"/>
-        </w:rPr>
-        <w:t>. Interfejs aplikacija za autorigovanje modela pomoću Pinocchio biblioteke</w:t>
+        <w:t>Slika 8. Interfejs aplikacija za autorigovanje modela pomoću Pinocchio biblioteke</w:t>
       </w:r>
     </w:p>
     <w:p>
@@ -8041,22 +7728,16 @@
         <w:pStyle w:val="Normal"/>
         <w:jc w:val="both"/>
         <w:rPr>
-          <w:b/>
-          <w:b/>
-          <w:bCs/>
-          <w:sz w:val="24"/>
-          <w:szCs w:val="24"/>
-          <w:lang w:val="sr-Latn-RS"/>
-        </w:rPr>
-      </w:pPr>
-      <w:r>
-        <w:rPr>
-          <w:b/>
-          <w:bCs/>
-          <w:sz w:val="24"/>
-          <w:szCs w:val="24"/>
-          <w:lang w:val="sr-Latn-RS"/>
-        </w:rPr>
+          <w:b w:val="false"/>
+          <w:b w:val="false"/>
+          <w:bCs w:val="false"/>
+          <w:sz w:val="24"/>
+          <w:szCs w:val="24"/>
+          <w:lang w:val="sr-Latn-RS"/>
+        </w:rPr>
+      </w:pPr>
+      <w:r>
+        <w:rPr/>
       </w:r>
     </w:p>
     <w:p>
@@ -8067,31 +7748,22 @@
       </w:pPr>
       <w:r>
         <w:rPr>
-          <w:b/>
-          <w:bCs/>
+          <w:b w:val="false"/>
+          <w:bCs w:val="false"/>
           <w:sz w:val="24"/>
           <w:szCs w:val="24"/>
           <w:lang w:val="sr-Latn-RS"/>
         </w:rPr>
         <w:tab/>
-      </w:r>
-      <w:r>
-        <w:rPr>
-          <w:b w:val="false"/>
-          <w:bCs w:val="false"/>
-          <w:sz w:val="24"/>
-          <w:szCs w:val="24"/>
-          <w:lang w:val="sr-Latn-RS"/>
-        </w:rPr>
-        <w:t>U</w:t>
-      </w:r>
-      <w:r>
-        <w:rPr>
-          <w:b/>
-          <w:bCs/>
-          <w:sz w:val="24"/>
-          <w:szCs w:val="24"/>
-          <w:lang w:val="sr-Latn-RS"/>
+        <w:t>U ovom seminarskom opisana je jedna od starijih programskih</w:t>
+      </w:r>
+      <w:r>
+        <w:rPr>
+          <w:b w:val="false"/>
+          <w:bCs w:val="false"/>
+          <w:sz w:val="24"/>
+          <w:szCs w:val="24"/>
+          <w:lang w:val="en-US"/>
         </w:rPr>
         <w:t xml:space="preserve"> </w:t>
       </w:r>
@@ -8103,41 +7775,67 @@
           <w:szCs w:val="24"/>
           <w:lang w:val="sr-Latn-RS"/>
         </w:rPr>
-        <w:t>ovom seminarskom opisana je jedna od starijih programskih biblioteka za automatsko rigovanje meš modela koja se zasniva na ugrađivanje već predefinisanog skeleta unutar meš modela.</w:t>
-      </w:r>
-    </w:p>
-    <w:p>
-      <w:pPr>
-        <w:pStyle w:val="Normal"/>
-        <w:jc w:val="both"/>
-        <w:rPr>
-          <w:b/>
-          <w:b/>
-          <w:bCs/>
-          <w:sz w:val="24"/>
-          <w:szCs w:val="24"/>
-          <w:lang w:val="sr-Latn-RS"/>
-        </w:rPr>
-      </w:pPr>
-      <w:r>
-        <w:rPr>
-          <w:b/>
-          <w:bCs/>
-          <w:sz w:val="24"/>
-          <w:szCs w:val="24"/>
-          <w:lang w:val="sr-Latn-RS"/>
-        </w:rPr>
-        <w:tab/>
-      </w:r>
-      <w:r>
-        <w:rPr>
-          <w:b w:val="false"/>
-          <w:bCs w:val="false"/>
-          <w:sz w:val="24"/>
-          <w:szCs w:val="24"/>
-          <w:lang w:val="sr-Latn-RS"/>
-        </w:rPr>
-        <w:t>Testirana biblioteka je trenutno limitirana na karaktere sa dve noge,  ali kao što je viđeno iz priloženog crtani karakteri su dobro izrigovani. Takođe, krajnji rezultat biblioteke korisnik može da popravi, za takav poduhvat korisnik ne mora biti obučeni 3D dizajner ili da zna u detalje proces 3D modeliranja. Zanimljivo bi bilo da se ova biblioteka uključi u programe koji generišu od 2D crteža 3D model sve dok nactani model je dvonog i zadrži karakteristiku i pozu sličnu početnom skeletu. Još jedna od zanimljivijih mogućih primena biblioteke bilo bi direktno rigovanje karaktera u igrama. Kao i ceo automatski proces od skeniranja nekim od uređaja za 3D skeniranje i na kraju rigovanje dobijenog 3D modela, takav avatar bi onda mogao da se implementira unutar igre, filma ili nekog video spota.</w:t>
+        <w:t xml:space="preserve">biblioteka za automatsko rigovanje </w:t>
+      </w:r>
+      <w:r>
+        <w:rPr>
+          <w:b w:val="false"/>
+          <w:bCs w:val="false"/>
+          <w:sz w:val="24"/>
+          <w:szCs w:val="24"/>
+          <w:lang w:val="sr-Latn-RS"/>
+        </w:rPr>
+        <w:t>meš</w:t>
+      </w:r>
+      <w:r>
+        <w:rPr>
+          <w:b w:val="false"/>
+          <w:bCs w:val="false"/>
+          <w:sz w:val="24"/>
+          <w:szCs w:val="24"/>
+          <w:lang w:val="sr-Latn-RS"/>
+        </w:rPr>
+        <w:t xml:space="preserve"> modela koja se zasniva na ugrađivanju već predefinisanog skeleta unutar </w:t>
+      </w:r>
+      <w:r>
+        <w:rPr>
+          <w:b w:val="false"/>
+          <w:bCs w:val="false"/>
+          <w:sz w:val="24"/>
+          <w:szCs w:val="24"/>
+          <w:lang w:val="sr-Latn-RS"/>
+        </w:rPr>
+        <w:t>meš</w:t>
+      </w:r>
+      <w:r>
+        <w:rPr>
+          <w:b w:val="false"/>
+          <w:bCs w:val="false"/>
+          <w:sz w:val="24"/>
+          <w:szCs w:val="24"/>
+          <w:lang w:val="sr-Latn-RS"/>
+        </w:rPr>
+        <w:t xml:space="preserve"> modela. Prvo je prikazan način na koji funkcioniše biblioteka i kakve algoritme koristi. Zatim </w:t>
+      </w:r>
+      <w:r>
+        <w:rPr>
+          <w:b w:val="false"/>
+          <w:bCs w:val="false"/>
+          <w:sz w:val="24"/>
+          <w:szCs w:val="24"/>
+          <w:lang w:val="en-US"/>
+        </w:rPr>
+        <w:t>je ocenjena</w:t>
+      </w:r>
+      <w:r>
+        <w:rPr>
+          <w:b w:val="false"/>
+          <w:bCs w:val="false"/>
+          <w:sz w:val="24"/>
+          <w:szCs w:val="24"/>
+          <w:lang w:val="sr-Latn-RS"/>
+        </w:rPr>
+        <w:t xml:space="preserve"> na tri prethodno definisana aspekta, preformanse, uopštenost i samostalnost. Potom je opisan i dat primer njene primene i opisani zaključci do kojih se došlo. </w:t>
       </w:r>
     </w:p>
     <w:p>
@@ -8155,67 +7853,44 @@
           <w:lang w:val="sr-Latn-RS"/>
         </w:rPr>
         <w:tab/>
-        <w:t xml:space="preserve">U ovom seminarskom opisana je jedna od starijih </w:t>
-      </w:r>
-      <w:r>
-        <w:rPr>
-          <w:b w:val="false"/>
-          <w:bCs w:val="false"/>
-          <w:sz w:val="24"/>
-          <w:szCs w:val="24"/>
-          <w:lang w:val="sr-Latn-RS"/>
-        </w:rPr>
-        <w:t>programskih</w:t>
-      </w:r>
-      <w:r>
-        <w:rPr>
-          <w:b w:val="false"/>
-          <w:bCs w:val="false"/>
-          <w:sz w:val="24"/>
-          <w:szCs w:val="24"/>
-          <w:lang w:val="en-US"/>
+        <w:t>„Pinocchio“ programska biblioteka u stanju kakvom je trenutno je vrlo nezahvalna za rad, pogotovo za korisnika sa prosečnim znanjem računara. Da bi se skelet ugradio korisnik mora da zada startne podatke, to nije poželjno, jer uvek postoji mogućnost korisničke greške. Takođe, model koji se prosleđuje kao ulazni parametar potrebno je da bude orijentisan uspravno, jer u slučaju da je pogrešno rotiran došlo bi do greške u rigovanju. Preformanse koje je programska biblioteka prikazala su vrlo dobre i dosta skraćuje mukotrpan proces ručnog rigovanja meš modela. Sama biblioteka i proces njene primene je zahtevan iz razloga što je dosta stara i neke od metoda i tipova podataka se više ne koriste, pa je zbog toga potrebno izmeniti kod i ponovo izbildovati. Ipak, kada se prevaziđu te prepreke, korišćenje i implementacija koda je relativno laka.</w:t>
+      </w:r>
+      <w:r>
+        <w:rPr>
+          <w:b w:val="false"/>
+          <w:bCs w:val="false"/>
+          <w:sz w:val="24"/>
+          <w:szCs w:val="24"/>
+          <w:lang w:val="sr-Latn-RS"/>
         </w:rPr>
         <w:t xml:space="preserve"> </w:t>
       </w:r>
-      <w:r>
-        <w:rPr>
-          <w:b w:val="false"/>
-          <w:bCs w:val="false"/>
-          <w:sz w:val="24"/>
-          <w:szCs w:val="24"/>
-          <w:lang w:val="sr-Latn-RS"/>
-        </w:rPr>
-        <w:t>biblioteka</w:t>
-      </w:r>
-      <w:r>
-        <w:rPr>
-          <w:b w:val="false"/>
-          <w:bCs w:val="false"/>
-          <w:sz w:val="24"/>
-          <w:szCs w:val="24"/>
-          <w:lang w:val="sr-Latn-RS"/>
-        </w:rPr>
-        <w:t xml:space="preserve"> za automatsko rigovanje 3D modela koja se zasniva na ugrađivanju već predefinisanog skeleta unutar 3D modela. Ručno rigovanje 3D modela može biti mukotrpan proces za početnike u ovoj oblasti. Dosta radova i istraživanja je urađeno na ovu temu i sam proces. Prvo je prikazan način na koji funkcioniše biblioteka i kakve algoritme koristi. Zatim </w:t>
-      </w:r>
-      <w:r>
-        <w:rPr>
-          <w:b w:val="false"/>
-          <w:bCs w:val="false"/>
-          <w:sz w:val="24"/>
-          <w:szCs w:val="24"/>
-          <w:lang w:val="en-US"/>
-        </w:rPr>
-        <w:t>je ocenjena</w:t>
-      </w:r>
-      <w:r>
-        <w:rPr>
-          <w:b w:val="false"/>
-          <w:bCs w:val="false"/>
-          <w:sz w:val="24"/>
-          <w:szCs w:val="24"/>
-          <w:lang w:val="sr-Latn-RS"/>
-        </w:rPr>
-        <w:t xml:space="preserve"> na tri prethodno definisana aspekta, preformanse, uopštenost i samostalnost. Potom je opisan i dat primer njene primene i opisani zaključci do kojih se došlo.</w:t>
+    </w:p>
+    <w:p>
+      <w:pPr>
+        <w:pStyle w:val="Normal"/>
+        <w:jc w:val="both"/>
+        <w:rPr/>
+      </w:pPr>
+      <w:r>
+        <w:rPr>
+          <w:b w:val="false"/>
+          <w:bCs w:val="false"/>
+          <w:sz w:val="24"/>
+          <w:szCs w:val="24"/>
+          <w:lang w:val="sr-Latn-RS"/>
+        </w:rPr>
+        <w:tab/>
+      </w:r>
+      <w:r>
+        <w:rPr>
+          <w:b w:val="false"/>
+          <w:bCs w:val="false"/>
+          <w:sz w:val="24"/>
+          <w:szCs w:val="24"/>
+          <w:lang w:val="sr-Latn-RS"/>
+        </w:rPr>
+        <w:t>Programsku biblioteku je moguće primeniti u oblastima u kojima je potrebno rigovanje jednog tipa meš modela. Primena u industriji koja sadrži isključivo čovekolike meš modele je vrlo moguća i uz minimalne modifikacije dala bi značajne rezultate. U tom slučaju bi ulazni skelet model uvek bio isti. Aplikacija koja je kreirana zarad ovog seminarskog rada olakšala je korišćenje programske biblioteke. Korisnik sa prosečnim znanjem računara bi sada mogao nesmetano da koristi programsku biblioteku i riguje za koje postoji već predifinisani skelet.</w:t>
       </w:r>
     </w:p>
     <w:p>
@@ -8970,6 +8645,13 @@
       <w:rFonts w:cs="OpenSymbol"/>
     </w:rPr>
   </w:style>
+  <w:style w:type="character" w:styleId="ListLabel16">
+    <w:name w:val="ListLabel 16"/>
+    <w:qFormat/>
+    <w:rPr>
+      <w:rFonts w:cs="OpenSymbol"/>
+    </w:rPr>
+  </w:style>
   <w:style w:type="paragraph" w:styleId="Heading">
     <w:name w:val="Heading"/>
     <w:basedOn w:val="Normal"/>

</xml_diff>